<commit_message>
Java uygulama notları eklendi.
</commit_message>
<xml_diff>
--- a/Files/Turhan_Yildirim_DONEM_PROJE.docx
+++ b/Files/Turhan_Yildirim_DONEM_PROJE.docx
@@ -716,8 +716,39 @@
           <w:sz w:val="28"/>
           <w:szCs w:val="28"/>
         </w:rPr>
-        <w:t>Dr. Öğr. Üyesi Bilgin Avenoğlu</w:t>
-      </w:r>
+        <w:t xml:space="preserve">Dr. </w:t>
+      </w:r>
+      <w:proofErr w:type="spellStart"/>
+      <w:r>
+        <w:rPr>
+          <w:rFonts w:ascii="Times New Roman" w:hAnsi="Times New Roman" w:cs="Times New Roman"/>
+          <w:color w:val="000000" w:themeColor="text1"/>
+          <w:sz w:val="28"/>
+          <w:szCs w:val="28"/>
+        </w:rPr>
+        <w:t>Öğr</w:t>
+      </w:r>
+      <w:proofErr w:type="spellEnd"/>
+      <w:r>
+        <w:rPr>
+          <w:rFonts w:ascii="Times New Roman" w:hAnsi="Times New Roman" w:cs="Times New Roman"/>
+          <w:color w:val="000000" w:themeColor="text1"/>
+          <w:sz w:val="28"/>
+          <w:szCs w:val="28"/>
+        </w:rPr>
+        <w:t xml:space="preserve">. Üyesi Bilgin </w:t>
+      </w:r>
+      <w:proofErr w:type="spellStart"/>
+      <w:r>
+        <w:rPr>
+          <w:rFonts w:ascii="Times New Roman" w:hAnsi="Times New Roman" w:cs="Times New Roman"/>
+          <w:color w:val="000000" w:themeColor="text1"/>
+          <w:sz w:val="28"/>
+          <w:szCs w:val="28"/>
+        </w:rPr>
+        <w:t>Avenoğlu</w:t>
+      </w:r>
+      <w:proofErr w:type="spellEnd"/>
     </w:p>
     <w:p>
       <w:pPr>
@@ -809,10 +840,7 @@
         <w:sectPr>
           <w:headerReference w:type="even" r:id="rId9"/>
           <w:headerReference w:type="default" r:id="rId10"/>
-          <w:footerReference w:type="even" r:id="rId11"/>
-          <w:footerReference w:type="default" r:id="rId12"/>
-          <w:headerReference w:type="first" r:id="rId13"/>
-          <w:footerReference w:type="first" r:id="rId14"/>
+          <w:headerReference w:type="first" r:id="rId11"/>
           <w:pgSz w:w="11906" w:h="16838"/>
           <w:pgMar w:top="1701" w:right="1559" w:bottom="1134" w:left="1559" w:header="709" w:footer="709" w:gutter="0"/>
           <w:cols w:space="708"/>
@@ -1119,9 +1147,9 @@
           <w:szCs w:val="24"/>
         </w:rPr>
         <w:sectPr>
-          <w:headerReference w:type="even" r:id="rId15"/>
-          <w:headerReference w:type="default" r:id="rId16"/>
-          <w:headerReference w:type="first" r:id="rId17"/>
+          <w:headerReference w:type="even" r:id="rId12"/>
+          <w:headerReference w:type="default" r:id="rId13"/>
+          <w:headerReference w:type="first" r:id="rId14"/>
           <w:pgSz w:w="11906" w:h="16838"/>
           <w:pgMar w:top="1701" w:right="1559" w:bottom="1134" w:left="1559" w:header="708" w:footer="708" w:gutter="0"/>
           <w:pgNumType w:fmt="lowerRoman" w:start="2"/>
@@ -1549,14 +1577,52 @@
         </w:rPr>
         <w:t xml:space="preserve"> </w:t>
       </w:r>
+      <w:proofErr w:type="spellStart"/>
       <w:r>
         <w:rPr>
           <w:rFonts w:ascii="Times New Roman" w:hAnsi="Times New Roman" w:cs="Times New Roman"/>
           <w:sz w:val="24"/>
           <w:szCs w:val="24"/>
         </w:rPr>
-        <w:t>Sync, Async, Programalama</w:t>
-      </w:r>
+        <w:t>Sync</w:t>
+      </w:r>
+      <w:proofErr w:type="spellEnd"/>
+      <w:r>
+        <w:rPr>
+          <w:rFonts w:ascii="Times New Roman" w:hAnsi="Times New Roman" w:cs="Times New Roman"/>
+          <w:sz w:val="24"/>
+          <w:szCs w:val="24"/>
+        </w:rPr>
+        <w:t xml:space="preserve">, </w:t>
+      </w:r>
+      <w:proofErr w:type="spellStart"/>
+      <w:r>
+        <w:rPr>
+          <w:rFonts w:ascii="Times New Roman" w:hAnsi="Times New Roman" w:cs="Times New Roman"/>
+          <w:sz w:val="24"/>
+          <w:szCs w:val="24"/>
+        </w:rPr>
+        <w:t>Async</w:t>
+      </w:r>
+      <w:proofErr w:type="spellEnd"/>
+      <w:r>
+        <w:rPr>
+          <w:rFonts w:ascii="Times New Roman" w:hAnsi="Times New Roman" w:cs="Times New Roman"/>
+          <w:sz w:val="24"/>
+          <w:szCs w:val="24"/>
+        </w:rPr>
+        <w:t xml:space="preserve">, </w:t>
+      </w:r>
+      <w:proofErr w:type="spellStart"/>
+      <w:r>
+        <w:rPr>
+          <w:rFonts w:ascii="Times New Roman" w:hAnsi="Times New Roman" w:cs="Times New Roman"/>
+          <w:sz w:val="24"/>
+          <w:szCs w:val="24"/>
+        </w:rPr>
+        <w:t>Programalama</w:t>
+      </w:r>
+      <w:proofErr w:type="spellEnd"/>
       <w:r>
         <w:rPr>
           <w:rFonts w:ascii="Times New Roman" w:hAnsi="Times New Roman" w:cs="Times New Roman"/>
@@ -1602,8 +1668,39 @@
           <w:sz w:val="24"/>
           <w:szCs w:val="24"/>
         </w:rPr>
-        <w:t>Dr. Öğr. Üyesi Bilgin Avenoğlu</w:t>
-      </w:r>
+        <w:t xml:space="preserve">Dr. </w:t>
+      </w:r>
+      <w:proofErr w:type="spellStart"/>
+      <w:r>
+        <w:rPr>
+          <w:rFonts w:ascii="Times New Roman" w:hAnsi="Times New Roman" w:cs="Times New Roman"/>
+          <w:bCs/>
+          <w:sz w:val="24"/>
+          <w:szCs w:val="24"/>
+        </w:rPr>
+        <w:t>Öğr</w:t>
+      </w:r>
+      <w:proofErr w:type="spellEnd"/>
+      <w:r>
+        <w:rPr>
+          <w:rFonts w:ascii="Times New Roman" w:hAnsi="Times New Roman" w:cs="Times New Roman"/>
+          <w:bCs/>
+          <w:sz w:val="24"/>
+          <w:szCs w:val="24"/>
+        </w:rPr>
+        <w:t xml:space="preserve">. Üyesi Bilgin </w:t>
+      </w:r>
+      <w:proofErr w:type="spellStart"/>
+      <w:r>
+        <w:rPr>
+          <w:rFonts w:ascii="Times New Roman" w:hAnsi="Times New Roman" w:cs="Times New Roman"/>
+          <w:bCs/>
+          <w:sz w:val="24"/>
+          <w:szCs w:val="24"/>
+        </w:rPr>
+        <w:t>Avenoğlu</w:t>
+      </w:r>
+      <w:proofErr w:type="spellEnd"/>
     </w:p>
     <w:p>
       <w:pPr>
@@ -1970,6 +2067,7 @@
         </w:rPr>
         <w:br/>
       </w:r>
+      <w:proofErr w:type="spellStart"/>
       <w:r>
         <w:rPr>
           <w:rFonts w:ascii="Times New Roman" w:hAnsi="Times New Roman" w:cs="Times New Roman"/>
@@ -1986,8 +2084,9 @@
           <w:sz w:val="24"/>
           <w:szCs w:val="24"/>
         </w:rPr>
-        <w:t>ords:</w:t>
-      </w:r>
+        <w:t>ords</w:t>
+      </w:r>
+      <w:proofErr w:type="spellEnd"/>
       <w:r>
         <w:rPr>
           <w:rFonts w:ascii="Times New Roman" w:hAnsi="Times New Roman" w:cs="Times New Roman"/>
@@ -1995,8 +2094,18 @@
           <w:sz w:val="24"/>
           <w:szCs w:val="24"/>
         </w:rPr>
+        <w:t>:</w:t>
+      </w:r>
+      <w:r>
+        <w:rPr>
+          <w:rFonts w:ascii="Times New Roman" w:hAnsi="Times New Roman" w:cs="Times New Roman"/>
+          <w:b/>
+          <w:sz w:val="24"/>
+          <w:szCs w:val="24"/>
+        </w:rPr>
         <w:t xml:space="preserve"> </w:t>
       </w:r>
+      <w:proofErr w:type="spellStart"/>
       <w:r>
         <w:rPr>
           <w:rFonts w:ascii="Times New Roman" w:hAnsi="Times New Roman" w:cs="Times New Roman"/>
@@ -2004,8 +2113,9 @@
           <w:sz w:val="24"/>
           <w:szCs w:val="24"/>
         </w:rPr>
-        <w:t>Sync, Async, Programmin</w:t>
-      </w:r>
+        <w:t>Sync</w:t>
+      </w:r>
+      <w:proofErr w:type="spellEnd"/>
       <w:r>
         <w:rPr>
           <w:rFonts w:ascii="Times New Roman" w:hAnsi="Times New Roman" w:cs="Times New Roman"/>
@@ -2013,6 +2123,35 @@
           <w:sz w:val="24"/>
           <w:szCs w:val="24"/>
         </w:rPr>
+        <w:t xml:space="preserve">, </w:t>
+      </w:r>
+      <w:proofErr w:type="spellStart"/>
+      <w:r>
+        <w:rPr>
+          <w:rFonts w:ascii="Times New Roman" w:hAnsi="Times New Roman" w:cs="Times New Roman"/>
+          <w:bCs/>
+          <w:sz w:val="24"/>
+          <w:szCs w:val="24"/>
+        </w:rPr>
+        <w:t>Async</w:t>
+      </w:r>
+      <w:proofErr w:type="spellEnd"/>
+      <w:r>
+        <w:rPr>
+          <w:rFonts w:ascii="Times New Roman" w:hAnsi="Times New Roman" w:cs="Times New Roman"/>
+          <w:bCs/>
+          <w:sz w:val="24"/>
+          <w:szCs w:val="24"/>
+        </w:rPr>
+        <w:t>, Programmin</w:t>
+      </w:r>
+      <w:r>
+        <w:rPr>
+          <w:rFonts w:ascii="Times New Roman" w:hAnsi="Times New Roman" w:cs="Times New Roman"/>
+          <w:bCs/>
+          <w:sz w:val="24"/>
+          <w:szCs w:val="24"/>
+        </w:rPr>
         <w:t>g</w:t>
       </w:r>
       <w:r>
@@ -2022,8 +2161,19 @@
           <w:sz w:val="24"/>
           <w:szCs w:val="24"/>
         </w:rPr>
-        <w:t>, Performance</w:t>
-      </w:r>
+        <w:t xml:space="preserve">, </w:t>
+      </w:r>
+      <w:proofErr w:type="spellStart"/>
+      <w:r>
+        <w:rPr>
+          <w:rFonts w:ascii="Times New Roman" w:hAnsi="Times New Roman" w:cs="Times New Roman"/>
+          <w:bCs/>
+          <w:sz w:val="24"/>
+          <w:szCs w:val="24"/>
+        </w:rPr>
+        <w:t>Performance</w:t>
+      </w:r>
+      <w:proofErr w:type="spellEnd"/>
     </w:p>
     <w:p>
       <w:pPr>
@@ -2059,8 +2209,39 @@
           <w:sz w:val="24"/>
           <w:szCs w:val="24"/>
         </w:rPr>
-        <w:t>Dr. Öğr. Üyesi Bilgin Avenoğlu</w:t>
-      </w:r>
+        <w:t xml:space="preserve">Dr. </w:t>
+      </w:r>
+      <w:proofErr w:type="spellStart"/>
+      <w:r>
+        <w:rPr>
+          <w:rFonts w:ascii="Times New Roman" w:hAnsi="Times New Roman" w:cs="Times New Roman"/>
+          <w:bCs/>
+          <w:sz w:val="24"/>
+          <w:szCs w:val="24"/>
+        </w:rPr>
+        <w:t>Öğr</w:t>
+      </w:r>
+      <w:proofErr w:type="spellEnd"/>
+      <w:r>
+        <w:rPr>
+          <w:rFonts w:ascii="Times New Roman" w:hAnsi="Times New Roman" w:cs="Times New Roman"/>
+          <w:bCs/>
+          <w:sz w:val="24"/>
+          <w:szCs w:val="24"/>
+        </w:rPr>
+        <w:t xml:space="preserve">. Üyesi Bilgin </w:t>
+      </w:r>
+      <w:proofErr w:type="spellStart"/>
+      <w:r>
+        <w:rPr>
+          <w:rFonts w:ascii="Times New Roman" w:hAnsi="Times New Roman" w:cs="Times New Roman"/>
+          <w:bCs/>
+          <w:sz w:val="24"/>
+          <w:szCs w:val="24"/>
+        </w:rPr>
+        <w:t>Avenoğlu</w:t>
+      </w:r>
+      <w:proofErr w:type="spellEnd"/>
     </w:p>
     <w:p>
       <w:pPr>
@@ -4882,9 +5063,9 @@
       <w:pPr>
         <w:pStyle w:val="Heading1"/>
         <w:sectPr>
-          <w:headerReference w:type="even" r:id="rId18"/>
-          <w:headerReference w:type="default" r:id="rId19"/>
-          <w:headerReference w:type="first" r:id="rId20"/>
+          <w:headerReference w:type="even" r:id="rId15"/>
+          <w:headerReference w:type="default" r:id="rId16"/>
+          <w:headerReference w:type="first" r:id="rId17"/>
           <w:pgSz w:w="11906" w:h="16838"/>
           <w:pgMar w:top="1701" w:right="1559" w:bottom="1134" w:left="1559" w:header="708" w:footer="708" w:gutter="0"/>
           <w:pgNumType w:fmt="lowerRoman" w:start="3"/>
@@ -4940,7 +5121,15 @@
         <w:t xml:space="preserve"> olan asenkron</w:t>
       </w:r>
       <w:r>
-        <w:t>(async)</w:t>
+        <w:t>(</w:t>
+      </w:r>
+      <w:proofErr w:type="spellStart"/>
+      <w:r>
+        <w:t>async</w:t>
+      </w:r>
+      <w:proofErr w:type="spellEnd"/>
+      <w:r>
+        <w:t>)</w:t>
       </w:r>
       <w:r>
         <w:t xml:space="preserve"> yazılım geliştirme mantığı</w:t>
@@ -5053,7 +5242,15 @@
     </w:p>
     <w:p>
       <w:r>
-        <w:t xml:space="preserve">Gerçek bir performans artışı sağlanabilecek mi bilinmeden geliştirilen yazılım ilk günden asenkron(async) olarak yazılmaya çalışılmakta ve </w:t>
+        <w:t>Gerçek bir performans artışı sağlanabilecek mi bilinmeden geliştirilen yazılım ilk günden asenkron(</w:t>
+      </w:r>
+      <w:proofErr w:type="spellStart"/>
+      <w:r>
+        <w:t>async</w:t>
+      </w:r>
+      <w:proofErr w:type="spellEnd"/>
+      <w:r>
+        <w:t xml:space="preserve">) olarak yazılmaya çalışılmakta ve </w:t>
       </w:r>
       <w:r>
         <w:t xml:space="preserve">bu </w:t>
@@ -5079,9 +5276,11 @@
       <w:r>
         <w:t xml:space="preserve"> </w:t>
       </w:r>
+      <w:proofErr w:type="spellStart"/>
       <w:r>
         <w:t>kompleksitesinin</w:t>
       </w:r>
+      <w:proofErr w:type="spellEnd"/>
       <w:r>
         <w:t xml:space="preserve"> artmasına sebep olmaktadır.</w:t>
       </w:r>
@@ -5095,14 +5294,24 @@
         </w:numPr>
       </w:pPr>
       <w:bookmarkStart w:id="13" w:name="_Toc511318612"/>
+      <w:proofErr w:type="spellStart"/>
       <w:r>
         <w:t>Sayıltılar</w:t>
       </w:r>
       <w:bookmarkEnd w:id="13"/>
-    </w:p>
-    <w:p>
-      <w:r>
-        <w:t>Herhangi bir sayıltı bulunmamaktadır.</w:t>
+      <w:proofErr w:type="spellEnd"/>
+    </w:p>
+    <w:p>
+      <w:r>
+        <w:t xml:space="preserve">Herhangi bir </w:t>
+      </w:r>
+      <w:proofErr w:type="spellStart"/>
+      <w:r>
+        <w:t>sayıltı</w:t>
+      </w:r>
+      <w:proofErr w:type="spellEnd"/>
+      <w:r>
+        <w:t xml:space="preserve"> bulunmamaktadır.</w:t>
       </w:r>
     </w:p>
     <w:p>
@@ -5342,7 +5551,21 @@
             <w:rPr>
               <w:color w:val="000000"/>
             </w:rPr>
-            <w:t>(Castillo et al., 2019)</w:t>
+            <w:t>(</w:t>
+          </w:r>
+          <w:proofErr w:type="spellStart"/>
+          <w:r>
+            <w:rPr>
+              <w:color w:val="000000"/>
+            </w:rPr>
+            <w:t>Castillo</w:t>
+          </w:r>
+          <w:proofErr w:type="spellEnd"/>
+          <w:r>
+            <w:rPr>
+              <w:color w:val="000000"/>
+            </w:rPr>
+            <w:t xml:space="preserve"> et al., 2019)</w:t>
           </w:r>
         </w:sdtContent>
       </w:sdt>
@@ -5413,7 +5636,77 @@
             <w:rPr>
               <w:rFonts w:eastAsia="Times New Roman"/>
             </w:rPr>
-            <w:t>(Shi, Zhao, Zhang, Yoshigoe, &amp; Chang, 2019)</w:t>
+            <w:t>(</w:t>
+          </w:r>
+          <w:proofErr w:type="spellStart"/>
+          <w:r>
+            <w:rPr>
+              <w:rFonts w:eastAsia="Times New Roman"/>
+            </w:rPr>
+            <w:t>Shi</w:t>
+          </w:r>
+          <w:proofErr w:type="spellEnd"/>
+          <w:r>
+            <w:rPr>
+              <w:rFonts w:eastAsia="Times New Roman"/>
+            </w:rPr>
+            <w:t xml:space="preserve">, </w:t>
+          </w:r>
+          <w:proofErr w:type="spellStart"/>
+          <w:r>
+            <w:rPr>
+              <w:rFonts w:eastAsia="Times New Roman"/>
+            </w:rPr>
+            <w:t>Zhao</w:t>
+          </w:r>
+          <w:proofErr w:type="spellEnd"/>
+          <w:r>
+            <w:rPr>
+              <w:rFonts w:eastAsia="Times New Roman"/>
+            </w:rPr>
+            <w:t xml:space="preserve">, </w:t>
+          </w:r>
+          <w:proofErr w:type="spellStart"/>
+          <w:r>
+            <w:rPr>
+              <w:rFonts w:eastAsia="Times New Roman"/>
+            </w:rPr>
+            <w:t>Zhang</w:t>
+          </w:r>
+          <w:proofErr w:type="spellEnd"/>
+          <w:r>
+            <w:rPr>
+              <w:rFonts w:eastAsia="Times New Roman"/>
+            </w:rPr>
+            <w:t xml:space="preserve">, </w:t>
+          </w:r>
+          <w:proofErr w:type="spellStart"/>
+          <w:r>
+            <w:rPr>
+              <w:rFonts w:eastAsia="Times New Roman"/>
+            </w:rPr>
+            <w:t>Yoshigoe</w:t>
+          </w:r>
+          <w:proofErr w:type="spellEnd"/>
+          <w:r>
+            <w:rPr>
+              <w:rFonts w:eastAsia="Times New Roman"/>
+            </w:rPr>
+            <w:t xml:space="preserve">, &amp; </w:t>
+          </w:r>
+          <w:proofErr w:type="spellStart"/>
+          <w:r>
+            <w:rPr>
+              <w:rFonts w:eastAsia="Times New Roman"/>
+            </w:rPr>
+            <w:t>Chang</w:t>
+          </w:r>
+          <w:proofErr w:type="spellEnd"/>
+          <w:r>
+            <w:rPr>
+              <w:rFonts w:eastAsia="Times New Roman"/>
+            </w:rPr>
+            <w:t>, 2019)</w:t>
           </w:r>
         </w:sdtContent>
       </w:sdt>
@@ -5450,12 +5743,40 @@
         <w:rPr>
           <w:color w:val="000000"/>
         </w:rPr>
-        <w:t xml:space="preserve">oluşabilecek “race condition” yani aynı anda erişilmeye çalışılan bir kaynağın olması ve kaynağın aslında aynı anda sadece bir çağrı cevap verebilmesi sonucu diğer çağrıların kilitlenip sırada kalması ve dar boğaz yaratması durumudur. Bu durum </w:t>
-      </w:r>
+        <w:t>oluşabilecek “</w:t>
+      </w:r>
+      <w:proofErr w:type="spellStart"/>
       <w:r>
         <w:rPr>
           <w:color w:val="000000"/>
         </w:rPr>
+        <w:t>race</w:t>
+      </w:r>
+      <w:proofErr w:type="spellEnd"/>
+      <w:r>
+        <w:rPr>
+          <w:color w:val="000000"/>
+        </w:rPr>
+        <w:t xml:space="preserve"> </w:t>
+      </w:r>
+      <w:proofErr w:type="spellStart"/>
+      <w:r>
+        <w:rPr>
+          <w:color w:val="000000"/>
+        </w:rPr>
+        <w:t>condition</w:t>
+      </w:r>
+      <w:proofErr w:type="spellEnd"/>
+      <w:r>
+        <w:rPr>
+          <w:color w:val="000000"/>
+        </w:rPr>
+        <w:t xml:space="preserve">” yani aynı anda erişilmeye çalışılan bir kaynağın olması ve kaynağın aslında aynı anda sadece bir çağrı cevap verebilmesi sonucu diğer çağrıların kilitlenip sırada kalması ve dar boğaz yaratması durumudur. Bu durum </w:t>
+      </w:r>
+      <w:r>
+        <w:rPr>
+          <w:color w:val="000000"/>
+        </w:rPr>
         <w:t>yani makalede anlatılan sonuç aslında bizimde bu tez kapsamında ölçemeye çalıştığımız bir dosyanın okunup-</w:t>
       </w:r>
       <w:r>
@@ -5468,19 +5789,103 @@
         <w:rPr>
           <w:color w:val="000000"/>
         </w:rPr>
-        <w:t xml:space="preserve">IO) işlemine atıfta bulunmatdatır. Çünkü bir metin dosyasının içeriğinin okunma sürecince dosya yazılımsal olarak açılıp ve </w:t>
-      </w:r>
+        <w:t xml:space="preserve">IO) işlemine atıfta </w:t>
+      </w:r>
+      <w:proofErr w:type="spellStart"/>
       <w:r>
         <w:rPr>
           <w:color w:val="000000"/>
         </w:rPr>
+        <w:t>bulunmatdatır</w:t>
+      </w:r>
+      <w:proofErr w:type="spellEnd"/>
+      <w:r>
+        <w:rPr>
+          <w:color w:val="000000"/>
+        </w:rPr>
+        <w:t xml:space="preserve">. Çünkü bir metin dosyasının içeriğinin okunma sürecince dosya </w:t>
+      </w:r>
+      <w:proofErr w:type="spellStart"/>
+      <w:r>
+        <w:rPr>
+          <w:color w:val="000000"/>
+        </w:rPr>
+        <w:t>yazılımsal</w:t>
+      </w:r>
+      <w:proofErr w:type="spellEnd"/>
+      <w:r>
+        <w:rPr>
+          <w:color w:val="000000"/>
+        </w:rPr>
+        <w:t xml:space="preserve"> olarak açılıp ve </w:t>
+      </w:r>
+      <w:r>
+        <w:rPr>
+          <w:color w:val="000000"/>
+        </w:rPr>
         <w:t xml:space="preserve">ilgili dosya içeriği </w:t>
       </w:r>
       <w:r>
         <w:rPr>
           <w:color w:val="000000"/>
         </w:rPr>
-        <w:t>satır satır okunur. Bu okuma işlemi yazılımsal olarak aynı anda sadece bir tane okuma istediğine cevap verebileceği için aslında bizim test senaryomuzda race condition sebep olması muhtemeldir. İlgili yayımda da bu tarz durumlar da asenkron olarak geliştirilen uygulamanın performans artışı yaşaması yerinde yaklaşık olarak 3.05 kat kadar uygulamanın senkron uygulamaya göre yavaş çalıştığı tespit edilmektedir.</w:t>
+        <w:t xml:space="preserve">satır </w:t>
+      </w:r>
+      <w:proofErr w:type="spellStart"/>
+      <w:r>
+        <w:rPr>
+          <w:color w:val="000000"/>
+        </w:rPr>
+        <w:t>satır</w:t>
+      </w:r>
+      <w:proofErr w:type="spellEnd"/>
+      <w:r>
+        <w:rPr>
+          <w:color w:val="000000"/>
+        </w:rPr>
+        <w:t xml:space="preserve"> okunur. Bu okuma işlemi </w:t>
+      </w:r>
+      <w:proofErr w:type="spellStart"/>
+      <w:r>
+        <w:rPr>
+          <w:color w:val="000000"/>
+        </w:rPr>
+        <w:t>yazılımsal</w:t>
+      </w:r>
+      <w:proofErr w:type="spellEnd"/>
+      <w:r>
+        <w:rPr>
+          <w:color w:val="000000"/>
+        </w:rPr>
+        <w:t xml:space="preserve"> olarak aynı anda sadece bir tane okuma istediğine cevap verebileceği için aslında bizim test senaryomuzda </w:t>
+      </w:r>
+      <w:proofErr w:type="spellStart"/>
+      <w:r>
+        <w:rPr>
+          <w:color w:val="000000"/>
+        </w:rPr>
+        <w:t>race</w:t>
+      </w:r>
+      <w:proofErr w:type="spellEnd"/>
+      <w:r>
+        <w:rPr>
+          <w:color w:val="000000"/>
+        </w:rPr>
+        <w:t xml:space="preserve"> </w:t>
+      </w:r>
+      <w:proofErr w:type="spellStart"/>
+      <w:r>
+        <w:rPr>
+          <w:color w:val="000000"/>
+        </w:rPr>
+        <w:t>condition</w:t>
+      </w:r>
+      <w:proofErr w:type="spellEnd"/>
+      <w:r>
+        <w:rPr>
+          <w:color w:val="000000"/>
+        </w:rPr>
+        <w:t xml:space="preserve"> sebep olması muhtemeldir. İlgili yayımda da bu tarz durumlar da asenkron olarak geliştirilen uygulamanın performans artışı yaşaması yerinde yaklaşık olarak 3.05 kat kadar uygulamanın senkron uygulamaya göre yavaş çalıştığı tespit edilmektedir.</w:t>
       </w:r>
       <w:sdt>
         <w:sdtPr>
@@ -5499,7 +5904,49 @@
             <w:rPr>
               <w:rFonts w:eastAsia="Times New Roman"/>
             </w:rPr>
-            <w:t>(Raman, Zhao, Sarkar, Vechev, &amp; Yahav, 2010)</w:t>
+            <w:t xml:space="preserve">(Raman, </w:t>
+          </w:r>
+          <w:proofErr w:type="spellStart"/>
+          <w:r>
+            <w:rPr>
+              <w:rFonts w:eastAsia="Times New Roman"/>
+            </w:rPr>
+            <w:t>Zhao</w:t>
+          </w:r>
+          <w:proofErr w:type="spellEnd"/>
+          <w:r>
+            <w:rPr>
+              <w:rFonts w:eastAsia="Times New Roman"/>
+            </w:rPr>
+            <w:t xml:space="preserve">, Sarkar, </w:t>
+          </w:r>
+          <w:proofErr w:type="spellStart"/>
+          <w:r>
+            <w:rPr>
+              <w:rFonts w:eastAsia="Times New Roman"/>
+            </w:rPr>
+            <w:t>Vechev</w:t>
+          </w:r>
+          <w:proofErr w:type="spellEnd"/>
+          <w:r>
+            <w:rPr>
+              <w:rFonts w:eastAsia="Times New Roman"/>
+            </w:rPr>
+            <w:t xml:space="preserve">, &amp; </w:t>
+          </w:r>
+          <w:proofErr w:type="spellStart"/>
+          <w:r>
+            <w:rPr>
+              <w:rFonts w:eastAsia="Times New Roman"/>
+            </w:rPr>
+            <w:t>Yahav</w:t>
+          </w:r>
+          <w:proofErr w:type="spellEnd"/>
+          <w:r>
+            <w:rPr>
+              <w:rFonts w:eastAsia="Times New Roman"/>
+            </w:rPr>
+            <w:t>, 2010)</w:t>
           </w:r>
         </w:sdtContent>
       </w:sdt>
@@ -5577,7 +6024,15 @@
         </w:numPr>
       </w:pPr>
       <w:r>
-        <w:t>AMD Ryzen 3900X (12 Fiziksel Çekirdek) İşlemci</w:t>
+        <w:t xml:space="preserve">AMD </w:t>
+      </w:r>
+      <w:proofErr w:type="spellStart"/>
+      <w:r>
+        <w:t>Ryzen</w:t>
+      </w:r>
+      <w:proofErr w:type="spellEnd"/>
+      <w:r>
+        <w:t xml:space="preserve"> 3900X (12 Fiziksel Çekirdek) İşlemci</w:t>
       </w:r>
     </w:p>
     <w:p>
@@ -5600,8 +6055,13 @@
           <w:numId w:val="11"/>
         </w:numPr>
       </w:pPr>
-      <w:r>
-        <w:t>Samsung 970Evo Plus 512GB SSD Sabit Disk</w:t>
+      <w:proofErr w:type="spellStart"/>
+      <w:r>
+        <w:t>Samsung</w:t>
+      </w:r>
+      <w:proofErr w:type="spellEnd"/>
+      <w:r>
+        <w:t xml:space="preserve"> 970Evo Plus 512GB SSD Sabit Disk</w:t>
       </w:r>
     </w:p>
     <w:p>
@@ -5613,7 +6073,15 @@
         </w:numPr>
       </w:pPr>
       <w:r>
-        <w:t>Windows 11 (21H2 – OS Build 22000.613) İşletim sistemi</w:t>
+        <w:t xml:space="preserve">Windows 11 (21H2 – OS </w:t>
+      </w:r>
+      <w:proofErr w:type="spellStart"/>
+      <w:r>
+        <w:t>Build</w:t>
+      </w:r>
+      <w:proofErr w:type="spellEnd"/>
+      <w:r>
+        <w:t xml:space="preserve"> 22000.613) İşletim sistemi</w:t>
       </w:r>
     </w:p>
     <w:p>
@@ -5634,12 +6102,14 @@
       <w:r>
         <w:t xml:space="preserve"> ile ilgili b</w:t>
       </w:r>
+      <w:proofErr w:type="spellStart"/>
       <w:r>
         <w:rPr>
           <w:lang w:val="en-US"/>
         </w:rPr>
         <w:t>ilgiler</w:t>
       </w:r>
+      <w:proofErr w:type="spellEnd"/>
     </w:p>
     <w:p>
       <w:pPr>
@@ -5650,7 +6120,15 @@
         </w:numPr>
       </w:pPr>
       <w:r>
-        <w:t>Visual Studio 2022 (17.1.5)</w:t>
+        <w:t xml:space="preserve">Visual </w:t>
+      </w:r>
+      <w:proofErr w:type="spellStart"/>
+      <w:r>
+        <w:t>Studio</w:t>
+      </w:r>
+      <w:proofErr w:type="spellEnd"/>
+      <w:r>
+        <w:t xml:space="preserve"> 2022 (17.1.5)</w:t>
       </w:r>
     </w:p>
     <w:p>
@@ -5674,7 +6152,15 @@
         </w:numPr>
       </w:pPr>
       <w:r>
-        <w:t>.NET SDK Version 6.0.202</w:t>
+        <w:t xml:space="preserve">.NET SDK </w:t>
+      </w:r>
+      <w:proofErr w:type="spellStart"/>
+      <w:r>
+        <w:t>Version</w:t>
+      </w:r>
+      <w:proofErr w:type="spellEnd"/>
+      <w:r>
+        <w:t xml:space="preserve"> 6.0.202</w:t>
       </w:r>
     </w:p>
     <w:p>
@@ -5704,7 +6190,23 @@
         </w:numPr>
       </w:pPr>
       <w:r>
-        <w:t>Asenkron kısmında ilgili methodlar Task.Run şeklinde çağrılacaktır</w:t>
+        <w:t xml:space="preserve">Asenkron kısmında ilgili </w:t>
+      </w:r>
+      <w:proofErr w:type="spellStart"/>
+      <w:r>
+        <w:t>methodlar</w:t>
+      </w:r>
+      <w:proofErr w:type="spellEnd"/>
+      <w:r>
+        <w:t xml:space="preserve"> </w:t>
+      </w:r>
+      <w:proofErr w:type="spellStart"/>
+      <w:r>
+        <w:t>Task.Run</w:t>
+      </w:r>
+      <w:proofErr w:type="spellEnd"/>
+      <w:r>
+        <w:t xml:space="preserve"> şeklinde çağrılacaktır</w:t>
       </w:r>
     </w:p>
     <w:p>
@@ -5720,8 +6222,29 @@
           <w:numId w:val="13"/>
         </w:numPr>
       </w:pPr>
-      <w:r>
-        <w:t>jre1.8.0_331</w:t>
+      <w:proofErr w:type="spellStart"/>
+      <w:r>
+        <w:t>IntelliJ</w:t>
+      </w:r>
+      <w:proofErr w:type="spellEnd"/>
+      <w:r>
+        <w:t xml:space="preserve"> IDEA 2022.1.1 (</w:t>
+      </w:r>
+      <w:proofErr w:type="spellStart"/>
+      <w:r>
+        <w:t>Community</w:t>
+      </w:r>
+      <w:proofErr w:type="spellEnd"/>
+      <w:r>
+        <w:t xml:space="preserve"> Edition) </w:t>
+      </w:r>
+      <w:proofErr w:type="spellStart"/>
+      <w:r>
+        <w:t>Build</w:t>
+      </w:r>
+      <w:proofErr w:type="spellEnd"/>
+      <w:r>
+        <w:t xml:space="preserve"> #IC-221.5591.52</w:t>
       </w:r>
     </w:p>
     <w:p>
@@ -5733,7 +6256,7 @@
         </w:numPr>
       </w:pPr>
       <w:r>
-        <w:t>Console uygulaması yazılacak</w:t>
+        <w:t>jre1.8.0_331</w:t>
       </w:r>
     </w:p>
     <w:p>
@@ -5745,46 +6268,7 @@
         </w:numPr>
       </w:pPr>
       <w:r>
-        <w:t xml:space="preserve">Asenkron kısımda ilgili methodlar için </w:t>
-      </w:r>
-      <w:r>
-        <w:t>Runnable task şeklinde çağrılacaktır</w:t>
-      </w:r>
-    </w:p>
-    <w:p>
-      <w:pPr>
-        <w:pStyle w:val="Heading2"/>
-      </w:pPr>
-      <w:bookmarkStart w:id="20" w:name="_Toc511318621"/>
-      <w:r>
-        <w:t>3.2. Evren ve Örneklem</w:t>
-      </w:r>
-      <w:bookmarkEnd w:id="20"/>
-    </w:p>
-    <w:p>
-      <w:r>
-        <w:t>Veri toplama methodlarından elde edilecek sonuçlar kullanılacaktır.</w:t>
-      </w:r>
-    </w:p>
-    <w:p>
-      <w:pPr>
-        <w:pStyle w:val="Heading2"/>
-      </w:pPr>
-      <w:bookmarkStart w:id="21" w:name="_Toc511318622"/>
-      <w:r>
-        <w:t>3.3. Veri Toplama Araçları</w:t>
-      </w:r>
-      <w:bookmarkEnd w:id="21"/>
-    </w:p>
-    <w:p>
-      <w:r>
-        <w:t>Veri</w:t>
-      </w:r>
-      <w:r>
-        <w:t>nin</w:t>
-      </w:r>
-      <w:r>
-        <w:t xml:space="preserve"> toplanması için 2 temel method yazılacak. </w:t>
+        <w:t>Console uygulaması yazılacak</w:t>
       </w:r>
     </w:p>
     <w:p>
@@ -5796,7 +6280,83 @@
         </w:numPr>
       </w:pPr>
       <w:r>
-        <w:t>İşlemci yükü gereken method, içeriğinde 1’den 100’e kadar olan sayıların karelerini hesaplayacak</w:t>
+        <w:t xml:space="preserve">Asenkron kısımda ilgili </w:t>
+      </w:r>
+      <w:proofErr w:type="spellStart"/>
+      <w:r>
+        <w:t>methodlar</w:t>
+      </w:r>
+      <w:proofErr w:type="spellEnd"/>
+      <w:r>
+        <w:t xml:space="preserve"> için </w:t>
+      </w:r>
+      <w:proofErr w:type="spellStart"/>
+      <w:r>
+        <w:t>Runnable</w:t>
+      </w:r>
+      <w:proofErr w:type="spellEnd"/>
+      <w:r>
+        <w:t xml:space="preserve"> </w:t>
+      </w:r>
+      <w:proofErr w:type="spellStart"/>
+      <w:r>
+        <w:t>task</w:t>
+      </w:r>
+      <w:proofErr w:type="spellEnd"/>
+      <w:r>
+        <w:t xml:space="preserve"> şeklinde çağrılacaktır</w:t>
+      </w:r>
+    </w:p>
+    <w:p>
+      <w:pPr>
+        <w:pStyle w:val="Heading2"/>
+      </w:pPr>
+      <w:bookmarkStart w:id="20" w:name="_Toc511318621"/>
+      <w:r>
+        <w:t>3.2. Evren ve Örneklem</w:t>
+      </w:r>
+      <w:bookmarkEnd w:id="20"/>
+    </w:p>
+    <w:p>
+      <w:r>
+        <w:t xml:space="preserve">Veri toplama </w:t>
+      </w:r>
+      <w:proofErr w:type="spellStart"/>
+      <w:r>
+        <w:t>methodlarından</w:t>
+      </w:r>
+      <w:proofErr w:type="spellEnd"/>
+      <w:r>
+        <w:t xml:space="preserve"> elde edilecek sonuçlar kullanılacaktır.</w:t>
+      </w:r>
+    </w:p>
+    <w:p>
+      <w:pPr>
+        <w:pStyle w:val="Heading2"/>
+      </w:pPr>
+      <w:bookmarkStart w:id="21" w:name="_Toc511318622"/>
+      <w:r>
+        <w:t>3.3. Veri Toplama Araçları</w:t>
+      </w:r>
+      <w:bookmarkEnd w:id="21"/>
+    </w:p>
+    <w:p>
+      <w:r>
+        <w:t>Veri</w:t>
+      </w:r>
+      <w:r>
+        <w:t>nin</w:t>
+      </w:r>
+      <w:r>
+        <w:t xml:space="preserve"> toplanması için 2 temel </w:t>
+      </w:r>
+      <w:proofErr w:type="spellStart"/>
+      <w:r>
+        <w:t>method</w:t>
+      </w:r>
+      <w:proofErr w:type="spellEnd"/>
+      <w:r>
+        <w:t xml:space="preserve"> yazılacak. </w:t>
       </w:r>
     </w:p>
     <w:p>
@@ -5808,10 +6368,43 @@
         </w:numPr>
       </w:pPr>
       <w:r>
-        <w:t xml:space="preserve">Dosya okuma işlemi yapacak olan method, içeriğinde 1MB </w:t>
-      </w:r>
-      <w:r>
-        <w:t>metinsel veri</w:t>
+        <w:t xml:space="preserve">İşlemci yükü gereken </w:t>
+      </w:r>
+      <w:proofErr w:type="spellStart"/>
+      <w:r>
+        <w:t>method</w:t>
+      </w:r>
+      <w:proofErr w:type="spellEnd"/>
+      <w:r>
+        <w:t>, içeriğinde 1’den 100’e kadar olan sayıların karelerini hesaplayacak</w:t>
+      </w:r>
+    </w:p>
+    <w:p>
+      <w:pPr>
+        <w:pStyle w:val="ListParagraph"/>
+        <w:numPr>
+          <w:ilvl w:val="0"/>
+          <w:numId w:val="13"/>
+        </w:numPr>
+      </w:pPr>
+      <w:r>
+        <w:t xml:space="preserve">Dosya okuma işlemi yapacak olan </w:t>
+      </w:r>
+      <w:proofErr w:type="spellStart"/>
+      <w:r>
+        <w:t>method</w:t>
+      </w:r>
+      <w:proofErr w:type="spellEnd"/>
+      <w:r>
+        <w:t xml:space="preserve">, içeriğinde 1MB </w:t>
+      </w:r>
+      <w:proofErr w:type="spellStart"/>
+      <w:r>
+        <w:t>metinsel</w:t>
+      </w:r>
+      <w:proofErr w:type="spellEnd"/>
+      <w:r>
+        <w:t xml:space="preserve"> veri</w:t>
       </w:r>
       <w:r>
         <w:t xml:space="preserve"> içeren </w:t>
@@ -5819,9 +6412,11 @@
       <w:r>
         <w:t>(</w:t>
       </w:r>
+      <w:proofErr w:type="spellStart"/>
       <w:r>
         <w:t>txt</w:t>
       </w:r>
+      <w:proofErr w:type="spellEnd"/>
       <w:r>
         <w:t>)</w:t>
       </w:r>
@@ -5831,7 +6426,23 @@
     </w:p>
     <w:p>
       <w:r>
-        <w:t>Bu iki temel method için C# ve Java dillerinde, ilgili methodları 1</w:t>
+        <w:t xml:space="preserve">Bu iki temel </w:t>
+      </w:r>
+      <w:proofErr w:type="spellStart"/>
+      <w:r>
+        <w:t>method</w:t>
+      </w:r>
+      <w:proofErr w:type="spellEnd"/>
+      <w:r>
+        <w:t xml:space="preserve"> için C# ve Java dillerinde, ilgili </w:t>
+      </w:r>
+      <w:proofErr w:type="spellStart"/>
+      <w:r>
+        <w:t>methodları</w:t>
+      </w:r>
+      <w:proofErr w:type="spellEnd"/>
+      <w:r>
+        <w:t xml:space="preserve"> 1</w:t>
       </w:r>
       <w:r>
         <w:t>0</w:t>
@@ -5840,7 +6451,15 @@
         <w:t>00’er kez</w:t>
       </w:r>
       <w:r>
-        <w:t xml:space="preserve"> senkron ve asenkron çağıran methodlar hazırlanacak. Bu işlem her bir durum için 10’ar kez tekrarlanacaktır.</w:t>
+        <w:t xml:space="preserve"> senkron ve asenkron çağıran </w:t>
+      </w:r>
+      <w:proofErr w:type="spellStart"/>
+      <w:r>
+        <w:t>methodlar</w:t>
+      </w:r>
+      <w:proofErr w:type="spellEnd"/>
+      <w:r>
+        <w:t xml:space="preserve"> hazırlanacak. Bu işlem her bir durum için 10’ar kez tekrarlanacaktır.</w:t>
       </w:r>
     </w:p>
     <w:p>
@@ -5855,7 +6474,21 @@
         <w:t xml:space="preserve">Senkron bir şekilde </w:t>
       </w:r>
       <w:r>
-        <w:t>1’den 100’e kadar olan sayıların karelerini hesaplayan method 1 dakika boyunca çağrılacaktır</w:t>
+        <w:t>1’den 10</w:t>
+      </w:r>
+      <w:r>
+        <w:t>00</w:t>
+      </w:r>
+      <w:r>
+        <w:t xml:space="preserve">0’e kadar olan sayıların karelerini hesaplayan </w:t>
+      </w:r>
+      <w:proofErr w:type="spellStart"/>
+      <w:r>
+        <w:t>method</w:t>
+      </w:r>
+      <w:proofErr w:type="spellEnd"/>
+      <w:r>
+        <w:t xml:space="preserve"> 1 dakika boyunca çağrılacaktır</w:t>
       </w:r>
       <w:r>
         <w:t xml:space="preserve"> </w:t>
@@ -5873,7 +6506,23 @@
         </w:numPr>
       </w:pPr>
       <w:r>
-        <w:t xml:space="preserve">Senkron bir şekilde 1MB metinsel veri içeren txt dosya okunacak ve işlemin </w:t>
+        <w:t xml:space="preserve">Senkron bir şekilde 1MB </w:t>
+      </w:r>
+      <w:proofErr w:type="spellStart"/>
+      <w:r>
+        <w:t>metinsel</w:t>
+      </w:r>
+      <w:proofErr w:type="spellEnd"/>
+      <w:r>
+        <w:t xml:space="preserve"> veri içeren </w:t>
+      </w:r>
+      <w:proofErr w:type="spellStart"/>
+      <w:r>
+        <w:t>txt</w:t>
+      </w:r>
+      <w:proofErr w:type="spellEnd"/>
+      <w:r>
+        <w:t xml:space="preserve"> dosya okunacak ve işlemin </w:t>
       </w:r>
       <w:r>
         <w:t xml:space="preserve">kaç milisaniyede </w:t>
@@ -5897,7 +6546,15 @@
         <w:t>0</w:t>
       </w:r>
       <w:r>
-        <w:t>0’e kadar olan sayıların karelerini hesaplayan method 1 dakika boyunca çağrılacaktır</w:t>
+        <w:t xml:space="preserve">0’e kadar olan sayıların karelerini hesaplayan </w:t>
+      </w:r>
+      <w:proofErr w:type="spellStart"/>
+      <w:r>
+        <w:t>method</w:t>
+      </w:r>
+      <w:proofErr w:type="spellEnd"/>
+      <w:r>
+        <w:t xml:space="preserve"> 1 dakika boyunca çağrılacaktır</w:t>
       </w:r>
       <w:r>
         <w:t xml:space="preserve"> </w:t>
@@ -5922,10 +6579,91 @@
         <w:t>s</w:t>
       </w:r>
       <w:r>
-        <w:t xml:space="preserve">enkron bir şekilde 1MB metinsel veri içeren txt dosya okunacak </w:t>
+        <w:t xml:space="preserve">enkron bir şekilde 1MB </w:t>
+      </w:r>
+      <w:proofErr w:type="spellStart"/>
+      <w:r>
+        <w:t>metinsel</w:t>
+      </w:r>
+      <w:proofErr w:type="spellEnd"/>
+      <w:r>
+        <w:t xml:space="preserve"> veri içeren </w:t>
+      </w:r>
+      <w:proofErr w:type="spellStart"/>
+      <w:r>
+        <w:t>txt</w:t>
+      </w:r>
+      <w:proofErr w:type="spellEnd"/>
+      <w:r>
+        <w:t xml:space="preserve"> dosya okunacak </w:t>
       </w:r>
       <w:r>
         <w:t>ve işlemin kaç milisaniyede tamamlandığı alınacaktır.</w:t>
+      </w:r>
+    </w:p>
+    <w:p>
+      <w:r>
+        <w:t xml:space="preserve">Geliştirilen uygulamalara aşağıdaki adreslerden </w:t>
+      </w:r>
+      <w:proofErr w:type="spellStart"/>
+      <w:r>
+        <w:t>ulaşabilirisiniz</w:t>
+      </w:r>
+      <w:proofErr w:type="spellEnd"/>
+    </w:p>
+    <w:p>
+      <w:pPr>
+        <w:pStyle w:val="ListParagraph"/>
+        <w:numPr>
+          <w:ilvl w:val="0"/>
+          <w:numId w:val="17"/>
+        </w:numPr>
+      </w:pPr>
+      <w:r>
+        <w:t>C</w:t>
+      </w:r>
+      <w:r>
+        <w:t>#</w:t>
+      </w:r>
+      <w:r>
+        <w:t xml:space="preserve"> Uygul</w:t>
+      </w:r>
+      <w:r>
+        <w:t>a</w:t>
+      </w:r>
+      <w:r>
+        <w:t xml:space="preserve">ması: </w:t>
+      </w:r>
+      <w:hyperlink r:id="rId18" w:history="1">
+        <w:r>
+          <w:rPr>
+            <w:rStyle w:val="Hyperlink"/>
+          </w:rPr>
+          <w:t>https://github.com/turhany/ThesisApps/tree/main/CSharp</w:t>
+        </w:r>
+      </w:hyperlink>
+    </w:p>
+    <w:p>
+      <w:pPr>
+        <w:pStyle w:val="ListParagraph"/>
+        <w:numPr>
+          <w:ilvl w:val="0"/>
+          <w:numId w:val="17"/>
+        </w:numPr>
+      </w:pPr>
+      <w:r>
+        <w:t xml:space="preserve">Java Uygulaması: </w:t>
+      </w:r>
+      <w:hyperlink r:id="rId19" w:history="1">
+        <w:r>
+          <w:rPr>
+            <w:rStyle w:val="Hyperlink"/>
+          </w:rPr>
+          <w:t>https://github.com/turhany/ThesisApps/tree/main/Java</w:t>
+        </w:r>
+      </w:hyperlink>
+      <w:r>
+        <w:t xml:space="preserve"> </w:t>
       </w:r>
     </w:p>
     <w:p>
@@ -6112,7 +6850,7 @@
               <w:cnfStyle w:val="000000000000" w:firstRow="0" w:lastRow="0" w:firstColumn="0" w:lastColumn="0" w:oddVBand="0" w:evenVBand="0" w:oddHBand="0" w:evenHBand="0" w:firstRowFirstColumn="0" w:firstRowLastColumn="0" w:lastRowFirstColumn="0" w:lastRowLastColumn="0"/>
             </w:pPr>
             <w:r>
-              <w:t>1407</w:t>
+              <w:t>1294</w:t>
             </w:r>
           </w:p>
         </w:tc>
@@ -6126,7 +6864,7 @@
               <w:cnfStyle w:val="000000000000" w:firstRow="0" w:lastRow="0" w:firstColumn="0" w:lastColumn="0" w:oddVBand="0" w:evenVBand="0" w:oddHBand="0" w:evenHBand="0" w:firstRowFirstColumn="0" w:firstRowLastColumn="0" w:lastRowFirstColumn="0" w:lastRowLastColumn="0"/>
             </w:pPr>
             <w:r>
-              <w:t>1430</w:t>
+              <w:t>1274</w:t>
             </w:r>
           </w:p>
         </w:tc>
@@ -6140,7 +6878,7 @@
               <w:cnfStyle w:val="000000000000" w:firstRow="0" w:lastRow="0" w:firstColumn="0" w:lastColumn="0" w:oddVBand="0" w:evenVBand="0" w:oddHBand="0" w:evenHBand="0" w:firstRowFirstColumn="0" w:firstRowLastColumn="0" w:lastRowFirstColumn="0" w:lastRowLastColumn="0"/>
             </w:pPr>
             <w:r>
-              <w:t>1603</w:t>
+              <w:t>238</w:t>
             </w:r>
           </w:p>
         </w:tc>
@@ -6154,7 +6892,7 @@
               <w:cnfStyle w:val="000000000000" w:firstRow="0" w:lastRow="0" w:firstColumn="0" w:lastColumn="0" w:oddVBand="0" w:evenVBand="0" w:oddHBand="0" w:evenHBand="0" w:firstRowFirstColumn="0" w:firstRowLastColumn="0" w:lastRowFirstColumn="0" w:lastRowLastColumn="0"/>
             </w:pPr>
             <w:r>
-              <w:t>59</w:t>
+              <w:t>113</w:t>
             </w:r>
           </w:p>
         </w:tc>
@@ -6187,7 +6925,10 @@
               <w:cnfStyle w:val="000000100000" w:firstRow="0" w:lastRow="0" w:firstColumn="0" w:lastColumn="0" w:oddVBand="0" w:evenVBand="0" w:oddHBand="1" w:evenHBand="0" w:firstRowFirstColumn="0" w:firstRowLastColumn="0" w:lastRowFirstColumn="0" w:lastRowLastColumn="0"/>
             </w:pPr>
             <w:r>
-              <w:t>1101</w:t>
+              <w:t>1</w:t>
+            </w:r>
+            <w:r>
+              <w:t>044</w:t>
             </w:r>
           </w:p>
         </w:tc>
@@ -6201,7 +6942,10 @@
               <w:cnfStyle w:val="000000100000" w:firstRow="0" w:lastRow="0" w:firstColumn="0" w:lastColumn="0" w:oddVBand="0" w:evenVBand="0" w:oddHBand="1" w:evenHBand="0" w:firstRowFirstColumn="0" w:firstRowLastColumn="0" w:lastRowFirstColumn="0" w:lastRowLastColumn="0"/>
             </w:pPr>
             <w:r>
-              <w:t>1473</w:t>
+              <w:t>14</w:t>
+            </w:r>
+            <w:r>
+              <w:t>70</w:t>
             </w:r>
           </w:p>
         </w:tc>
@@ -6215,7 +6959,7 @@
               <w:cnfStyle w:val="000000100000" w:firstRow="0" w:lastRow="0" w:firstColumn="0" w:lastColumn="0" w:oddVBand="0" w:evenVBand="0" w:oddHBand="1" w:evenHBand="0" w:firstRowFirstColumn="0" w:firstRowLastColumn="0" w:lastRowFirstColumn="0" w:lastRowLastColumn="0"/>
             </w:pPr>
             <w:r>
-              <w:t>1626</w:t>
+              <w:t>238</w:t>
             </w:r>
           </w:p>
         </w:tc>
@@ -6229,7 +6973,7 @@
               <w:cnfStyle w:val="000000100000" w:firstRow="0" w:lastRow="0" w:firstColumn="0" w:lastColumn="0" w:oddVBand="0" w:evenVBand="0" w:oddHBand="1" w:evenHBand="0" w:firstRowFirstColumn="0" w:firstRowLastColumn="0" w:lastRowFirstColumn="0" w:lastRowLastColumn="0"/>
             </w:pPr>
             <w:r>
-              <w:t>3</w:t>
+              <w:t>14</w:t>
             </w:r>
           </w:p>
         </w:tc>
@@ -6259,7 +7003,10 @@
               <w:cnfStyle w:val="000000000000" w:firstRow="0" w:lastRow="0" w:firstColumn="0" w:lastColumn="0" w:oddVBand="0" w:evenVBand="0" w:oddHBand="0" w:evenHBand="0" w:firstRowFirstColumn="0" w:firstRowLastColumn="0" w:lastRowFirstColumn="0" w:lastRowLastColumn="0"/>
             </w:pPr>
             <w:r>
-              <w:t>1071</w:t>
+              <w:t>1</w:t>
+            </w:r>
+            <w:r>
+              <w:t>060</w:t>
             </w:r>
           </w:p>
         </w:tc>
@@ -6273,7 +7020,10 @@
               <w:cnfStyle w:val="000000000000" w:firstRow="0" w:lastRow="0" w:firstColumn="0" w:lastColumn="0" w:oddVBand="0" w:evenVBand="0" w:oddHBand="0" w:evenHBand="0" w:firstRowFirstColumn="0" w:firstRowLastColumn="0" w:lastRowFirstColumn="0" w:lastRowLastColumn="0"/>
             </w:pPr>
             <w:r>
-              <w:t>1414</w:t>
+              <w:t>1</w:t>
+            </w:r>
+            <w:r>
+              <w:t>388</w:t>
             </w:r>
           </w:p>
         </w:tc>
@@ -6287,7 +7037,7 @@
               <w:cnfStyle w:val="000000000000" w:firstRow="0" w:lastRow="0" w:firstColumn="0" w:lastColumn="0" w:oddVBand="0" w:evenVBand="0" w:oddHBand="0" w:evenHBand="0" w:firstRowFirstColumn="0" w:firstRowLastColumn="0" w:lastRowFirstColumn="0" w:lastRowLastColumn="0"/>
             </w:pPr>
             <w:r>
-              <w:t>1620</w:t>
+              <w:t>238</w:t>
             </w:r>
           </w:p>
         </w:tc>
@@ -6301,7 +7051,7 @@
               <w:cnfStyle w:val="000000000000" w:firstRow="0" w:lastRow="0" w:firstColumn="0" w:lastColumn="0" w:oddVBand="0" w:evenVBand="0" w:oddHBand="0" w:evenHBand="0" w:firstRowFirstColumn="0" w:firstRowLastColumn="0" w:lastRowFirstColumn="0" w:lastRowLastColumn="0"/>
             </w:pPr>
             <w:r>
-              <w:t>3</w:t>
+              <w:t>14</w:t>
             </w:r>
           </w:p>
         </w:tc>
@@ -6334,7 +7084,7 @@
               <w:cnfStyle w:val="000000100000" w:firstRow="0" w:lastRow="0" w:firstColumn="0" w:lastColumn="0" w:oddVBand="0" w:evenVBand="0" w:oddHBand="1" w:evenHBand="0" w:firstRowFirstColumn="0" w:firstRowLastColumn="0" w:lastRowFirstColumn="0" w:lastRowLastColumn="0"/>
             </w:pPr>
             <w:r>
-              <w:t>1075</w:t>
+              <w:t>1047</w:t>
             </w:r>
           </w:p>
         </w:tc>
@@ -6348,7 +7098,10 @@
               <w:cnfStyle w:val="000000100000" w:firstRow="0" w:lastRow="0" w:firstColumn="0" w:lastColumn="0" w:oddVBand="0" w:evenVBand="0" w:oddHBand="1" w:evenHBand="0" w:firstRowFirstColumn="0" w:firstRowLastColumn="0" w:lastRowFirstColumn="0" w:lastRowLastColumn="0"/>
             </w:pPr>
             <w:r>
-              <w:t>1493</w:t>
+              <w:t>1</w:t>
+            </w:r>
+            <w:r>
+              <w:t>373</w:t>
             </w:r>
           </w:p>
         </w:tc>
@@ -6362,7 +7115,7 @@
               <w:cnfStyle w:val="000000100000" w:firstRow="0" w:lastRow="0" w:firstColumn="0" w:lastColumn="0" w:oddVBand="0" w:evenVBand="0" w:oddHBand="1" w:evenHBand="0" w:firstRowFirstColumn="0" w:firstRowLastColumn="0" w:lastRowFirstColumn="0" w:lastRowLastColumn="0"/>
             </w:pPr>
             <w:r>
-              <w:t>1617</w:t>
+              <w:t>238</w:t>
             </w:r>
           </w:p>
         </w:tc>
@@ -6376,7 +7129,7 @@
               <w:cnfStyle w:val="000000100000" w:firstRow="0" w:lastRow="0" w:firstColumn="0" w:lastColumn="0" w:oddVBand="0" w:evenVBand="0" w:oddHBand="1" w:evenHBand="0" w:firstRowFirstColumn="0" w:firstRowLastColumn="0" w:lastRowFirstColumn="0" w:lastRowLastColumn="0"/>
             </w:pPr>
             <w:r>
-              <w:t>3</w:t>
+              <w:t>14</w:t>
             </w:r>
           </w:p>
         </w:tc>
@@ -6406,7 +7159,10 @@
               <w:cnfStyle w:val="000000000000" w:firstRow="0" w:lastRow="0" w:firstColumn="0" w:lastColumn="0" w:oddVBand="0" w:evenVBand="0" w:oddHBand="0" w:evenHBand="0" w:firstRowFirstColumn="0" w:firstRowLastColumn="0" w:lastRowFirstColumn="0" w:lastRowLastColumn="0"/>
             </w:pPr>
             <w:r>
-              <w:t>1066</w:t>
+              <w:t>10</w:t>
+            </w:r>
+            <w:r>
+              <w:t>60</w:t>
             </w:r>
           </w:p>
         </w:tc>
@@ -6420,7 +7176,10 @@
               <w:cnfStyle w:val="000000000000" w:firstRow="0" w:lastRow="0" w:firstColumn="0" w:lastColumn="0" w:oddVBand="0" w:evenVBand="0" w:oddHBand="0" w:evenHBand="0" w:firstRowFirstColumn="0" w:firstRowLastColumn="0" w:lastRowFirstColumn="0" w:lastRowLastColumn="0"/>
             </w:pPr>
             <w:r>
-              <w:t>1383</w:t>
+              <w:t>1</w:t>
+            </w:r>
+            <w:r>
+              <w:t>346</w:t>
             </w:r>
           </w:p>
         </w:tc>
@@ -6434,7 +7193,7 @@
               <w:cnfStyle w:val="000000000000" w:firstRow="0" w:lastRow="0" w:firstColumn="0" w:lastColumn="0" w:oddVBand="0" w:evenVBand="0" w:oddHBand="0" w:evenHBand="0" w:firstRowFirstColumn="0" w:firstRowLastColumn="0" w:lastRowFirstColumn="0" w:lastRowLastColumn="0"/>
             </w:pPr>
             <w:r>
-              <w:t>1643</w:t>
+              <w:t>238</w:t>
             </w:r>
           </w:p>
         </w:tc>
@@ -6448,7 +7207,7 @@
               <w:cnfStyle w:val="000000000000" w:firstRow="0" w:lastRow="0" w:firstColumn="0" w:lastColumn="0" w:oddVBand="0" w:evenVBand="0" w:oddHBand="0" w:evenHBand="0" w:firstRowFirstColumn="0" w:firstRowLastColumn="0" w:lastRowFirstColumn="0" w:lastRowLastColumn="0"/>
             </w:pPr>
             <w:r>
-              <w:t>2</w:t>
+              <w:t>14</w:t>
             </w:r>
           </w:p>
         </w:tc>
@@ -6481,7 +7240,10 @@
               <w:cnfStyle w:val="000000100000" w:firstRow="0" w:lastRow="0" w:firstColumn="0" w:lastColumn="0" w:oddVBand="0" w:evenVBand="0" w:oddHBand="1" w:evenHBand="0" w:firstRowFirstColumn="0" w:firstRowLastColumn="0" w:lastRowFirstColumn="0" w:lastRowLastColumn="0"/>
             </w:pPr>
             <w:r>
-              <w:t>1062</w:t>
+              <w:t>10</w:t>
+            </w:r>
+            <w:r>
+              <w:t>38</w:t>
             </w:r>
           </w:p>
         </w:tc>
@@ -6495,7 +7257,10 @@
               <w:cnfStyle w:val="000000100000" w:firstRow="0" w:lastRow="0" w:firstColumn="0" w:lastColumn="0" w:oddVBand="0" w:evenVBand="0" w:oddHBand="1" w:evenHBand="0" w:firstRowFirstColumn="0" w:firstRowLastColumn="0" w:lastRowFirstColumn="0" w:lastRowLastColumn="0"/>
             </w:pPr>
             <w:r>
-              <w:t>1438</w:t>
+              <w:t>1</w:t>
+            </w:r>
+            <w:r>
+              <w:t>400</w:t>
             </w:r>
           </w:p>
         </w:tc>
@@ -6509,7 +7274,7 @@
               <w:cnfStyle w:val="000000100000" w:firstRow="0" w:lastRow="0" w:firstColumn="0" w:lastColumn="0" w:oddVBand="0" w:evenVBand="0" w:oddHBand="1" w:evenHBand="0" w:firstRowFirstColumn="0" w:firstRowLastColumn="0" w:lastRowFirstColumn="0" w:lastRowLastColumn="0"/>
             </w:pPr>
             <w:r>
-              <w:t>1586</w:t>
+              <w:t>238</w:t>
             </w:r>
           </w:p>
         </w:tc>
@@ -6523,7 +7288,7 @@
               <w:cnfStyle w:val="000000100000" w:firstRow="0" w:lastRow="0" w:firstColumn="0" w:lastColumn="0" w:oddVBand="0" w:evenVBand="0" w:oddHBand="1" w:evenHBand="0" w:firstRowFirstColumn="0" w:firstRowLastColumn="0" w:lastRowFirstColumn="0" w:lastRowLastColumn="0"/>
             </w:pPr>
             <w:r>
-              <w:t>2</w:t>
+              <w:t>14</w:t>
             </w:r>
           </w:p>
         </w:tc>
@@ -6553,7 +7318,10 @@
               <w:cnfStyle w:val="000000000000" w:firstRow="0" w:lastRow="0" w:firstColumn="0" w:lastColumn="0" w:oddVBand="0" w:evenVBand="0" w:oddHBand="0" w:evenHBand="0" w:firstRowFirstColumn="0" w:firstRowLastColumn="0" w:lastRowFirstColumn="0" w:lastRowLastColumn="0"/>
             </w:pPr>
             <w:r>
-              <w:t>1072</w:t>
+              <w:t>10</w:t>
+            </w:r>
+            <w:r>
+              <w:t>41</w:t>
             </w:r>
           </w:p>
         </w:tc>
@@ -6567,7 +7335,10 @@
               <w:cnfStyle w:val="000000000000" w:firstRow="0" w:lastRow="0" w:firstColumn="0" w:lastColumn="0" w:oddVBand="0" w:evenVBand="0" w:oddHBand="0" w:evenHBand="0" w:firstRowFirstColumn="0" w:firstRowLastColumn="0" w:lastRowFirstColumn="0" w:lastRowLastColumn="0"/>
             </w:pPr>
             <w:r>
-              <w:t>1423</w:t>
+              <w:t>14</w:t>
+            </w:r>
+            <w:r>
+              <w:t>18</w:t>
             </w:r>
           </w:p>
         </w:tc>
@@ -6581,7 +7352,7 @@
               <w:cnfStyle w:val="000000000000" w:firstRow="0" w:lastRow="0" w:firstColumn="0" w:lastColumn="0" w:oddVBand="0" w:evenVBand="0" w:oddHBand="0" w:evenHBand="0" w:firstRowFirstColumn="0" w:firstRowLastColumn="0" w:lastRowFirstColumn="0" w:lastRowLastColumn="0"/>
             </w:pPr>
             <w:r>
-              <w:t>1595</w:t>
+              <w:t>238</w:t>
             </w:r>
           </w:p>
         </w:tc>
@@ -6595,7 +7366,7 @@
               <w:cnfStyle w:val="000000000000" w:firstRow="0" w:lastRow="0" w:firstColumn="0" w:lastColumn="0" w:oddVBand="0" w:evenVBand="0" w:oddHBand="0" w:evenHBand="0" w:firstRowFirstColumn="0" w:firstRowLastColumn="0" w:lastRowFirstColumn="0" w:lastRowLastColumn="0"/>
             </w:pPr>
             <w:r>
-              <w:t>2</w:t>
+              <w:t>19</w:t>
             </w:r>
           </w:p>
         </w:tc>
@@ -6628,7 +7399,10 @@
               <w:cnfStyle w:val="000000100000" w:firstRow="0" w:lastRow="0" w:firstColumn="0" w:lastColumn="0" w:oddVBand="0" w:evenVBand="0" w:oddHBand="1" w:evenHBand="0" w:firstRowFirstColumn="0" w:firstRowLastColumn="0" w:lastRowFirstColumn="0" w:lastRowLastColumn="0"/>
             </w:pPr>
             <w:r>
-              <w:t>1466</w:t>
+              <w:t>1</w:t>
+            </w:r>
+            <w:r>
+              <w:t>432</w:t>
             </w:r>
           </w:p>
         </w:tc>
@@ -6642,7 +7416,10 @@
               <w:cnfStyle w:val="000000100000" w:firstRow="0" w:lastRow="0" w:firstColumn="0" w:lastColumn="0" w:oddVBand="0" w:evenVBand="0" w:oddHBand="1" w:evenHBand="0" w:firstRowFirstColumn="0" w:firstRowLastColumn="0" w:lastRowFirstColumn="0" w:lastRowLastColumn="0"/>
             </w:pPr>
             <w:r>
-              <w:t>1397</w:t>
+              <w:t>13</w:t>
+            </w:r>
+            <w:r>
+              <w:t>08</w:t>
             </w:r>
           </w:p>
         </w:tc>
@@ -6656,7 +7433,7 @@
               <w:cnfStyle w:val="000000100000" w:firstRow="0" w:lastRow="0" w:firstColumn="0" w:lastColumn="0" w:oddVBand="0" w:evenVBand="0" w:oddHBand="1" w:evenHBand="0" w:firstRowFirstColumn="0" w:firstRowLastColumn="0" w:lastRowFirstColumn="0" w:lastRowLastColumn="0"/>
             </w:pPr>
             <w:r>
-              <w:t>1570</w:t>
+              <w:t>238</w:t>
             </w:r>
           </w:p>
         </w:tc>
@@ -6670,7 +7447,7 @@
               <w:cnfStyle w:val="000000100000" w:firstRow="0" w:lastRow="0" w:firstColumn="0" w:lastColumn="0" w:oddVBand="0" w:evenVBand="0" w:oddHBand="1" w:evenHBand="0" w:firstRowFirstColumn="0" w:firstRowLastColumn="0" w:lastRowFirstColumn="0" w:lastRowLastColumn="0"/>
             </w:pPr>
             <w:r>
-              <w:t>2</w:t>
+              <w:t>16</w:t>
             </w:r>
           </w:p>
         </w:tc>
@@ -6700,7 +7477,10 @@
               <w:cnfStyle w:val="000000000000" w:firstRow="0" w:lastRow="0" w:firstColumn="0" w:lastColumn="0" w:oddVBand="0" w:evenVBand="0" w:oddHBand="0" w:evenHBand="0" w:firstRowFirstColumn="0" w:firstRowLastColumn="0" w:lastRowFirstColumn="0" w:lastRowLastColumn="0"/>
             </w:pPr>
             <w:r>
-              <w:t>1437</w:t>
+              <w:t>1</w:t>
+            </w:r>
+            <w:r>
+              <w:t>680</w:t>
             </w:r>
           </w:p>
         </w:tc>
@@ -6714,7 +7494,10 @@
               <w:cnfStyle w:val="000000000000" w:firstRow="0" w:lastRow="0" w:firstColumn="0" w:lastColumn="0" w:oddVBand="0" w:evenVBand="0" w:oddHBand="0" w:evenHBand="0" w:firstRowFirstColumn="0" w:firstRowLastColumn="0" w:lastRowFirstColumn="0" w:lastRowLastColumn="0"/>
             </w:pPr>
             <w:r>
-              <w:t>1439</w:t>
+              <w:t>1</w:t>
+            </w:r>
+            <w:r>
+              <w:t>382</w:t>
             </w:r>
           </w:p>
         </w:tc>
@@ -6728,7 +7511,7 @@
               <w:cnfStyle w:val="000000000000" w:firstRow="0" w:lastRow="0" w:firstColumn="0" w:lastColumn="0" w:oddVBand="0" w:evenVBand="0" w:oddHBand="0" w:evenHBand="0" w:firstRowFirstColumn="0" w:firstRowLastColumn="0" w:lastRowFirstColumn="0" w:lastRowLastColumn="0"/>
             </w:pPr>
             <w:r>
-              <w:t>1604</w:t>
+              <w:t>238</w:t>
             </w:r>
           </w:p>
         </w:tc>
@@ -6742,7 +7525,7 @@
               <w:cnfStyle w:val="000000000000" w:firstRow="0" w:lastRow="0" w:firstColumn="0" w:lastColumn="0" w:oddVBand="0" w:evenVBand="0" w:oddHBand="0" w:evenHBand="0" w:firstRowFirstColumn="0" w:firstRowLastColumn="0" w:lastRowFirstColumn="0" w:lastRowLastColumn="0"/>
             </w:pPr>
             <w:r>
-              <w:t>3</w:t>
+              <w:t>16</w:t>
             </w:r>
           </w:p>
         </w:tc>
@@ -6775,7 +7558,10 @@
               <w:cnfStyle w:val="000000100000" w:firstRow="0" w:lastRow="0" w:firstColumn="0" w:lastColumn="0" w:oddVBand="0" w:evenVBand="0" w:oddHBand="1" w:evenHBand="0" w:firstRowFirstColumn="0" w:firstRowLastColumn="0" w:lastRowFirstColumn="0" w:lastRowLastColumn="0"/>
             </w:pPr>
             <w:r>
-              <w:t>1540</w:t>
+              <w:t>1</w:t>
+            </w:r>
+            <w:r>
+              <w:t>665</w:t>
             </w:r>
           </w:p>
         </w:tc>
@@ -6789,7 +7575,10 @@
               <w:cnfStyle w:val="000000100000" w:firstRow="0" w:lastRow="0" w:firstColumn="0" w:lastColumn="0" w:oddVBand="0" w:evenVBand="0" w:oddHBand="1" w:evenHBand="0" w:firstRowFirstColumn="0" w:firstRowLastColumn="0" w:lastRowFirstColumn="0" w:lastRowLastColumn="0"/>
             </w:pPr>
             <w:r>
-              <w:t>1444</w:t>
+              <w:t>1</w:t>
+            </w:r>
+            <w:r>
+              <w:t>391</w:t>
             </w:r>
           </w:p>
         </w:tc>
@@ -6803,7 +7592,7 @@
               <w:cnfStyle w:val="000000100000" w:firstRow="0" w:lastRow="0" w:firstColumn="0" w:lastColumn="0" w:oddVBand="0" w:evenVBand="0" w:oddHBand="1" w:evenHBand="0" w:firstRowFirstColumn="0" w:firstRowLastColumn="0" w:lastRowFirstColumn="0" w:lastRowLastColumn="0"/>
             </w:pPr>
             <w:r>
-              <w:t>1608</w:t>
+              <w:t>238</w:t>
             </w:r>
           </w:p>
         </w:tc>
@@ -6817,7 +7606,7 @@
               <w:cnfStyle w:val="000000100000" w:firstRow="0" w:lastRow="0" w:firstColumn="0" w:lastColumn="0" w:oddVBand="0" w:evenVBand="0" w:oddHBand="1" w:evenHBand="0" w:firstRowFirstColumn="0" w:firstRowLastColumn="0" w:lastRowFirstColumn="0" w:lastRowLastColumn="0"/>
             </w:pPr>
             <w:r>
-              <w:t>2</w:t>
+              <w:t>14</w:t>
             </w:r>
           </w:p>
         </w:tc>
@@ -6847,7 +7636,16 @@
               <w:cnfStyle w:val="000000000000" w:firstRow="0" w:lastRow="0" w:firstColumn="0" w:lastColumn="0" w:oddVBand="0" w:evenVBand="0" w:oddHBand="0" w:evenHBand="0" w:firstRowFirstColumn="0" w:firstRowLastColumn="0" w:lastRowFirstColumn="0" w:lastRowLastColumn="0"/>
             </w:pPr>
             <w:r>
-              <w:t>1229.7</w:t>
+              <w:t>12</w:t>
+            </w:r>
+            <w:r>
+              <w:t>36</w:t>
+            </w:r>
+            <w:r>
+              <w:t>.</w:t>
+            </w:r>
+            <w:r>
+              <w:t>1</w:t>
             </w:r>
           </w:p>
         </w:tc>
@@ -6861,7 +7659,10 @@
               <w:cnfStyle w:val="000000000000" w:firstRow="0" w:lastRow="0" w:firstColumn="0" w:lastColumn="0" w:oddVBand="0" w:evenVBand="0" w:oddHBand="0" w:evenHBand="0" w:firstRowFirstColumn="0" w:firstRowLastColumn="0" w:lastRowFirstColumn="0" w:lastRowLastColumn="0"/>
             </w:pPr>
             <w:r>
-              <w:t>1433.4</w:t>
+              <w:t>1</w:t>
+            </w:r>
+            <w:r>
+              <w:t>385</w:t>
             </w:r>
           </w:p>
         </w:tc>
@@ -6875,7 +7676,7 @@
               <w:cnfStyle w:val="000000000000" w:firstRow="0" w:lastRow="0" w:firstColumn="0" w:lastColumn="0" w:oddVBand="0" w:evenVBand="0" w:oddHBand="0" w:evenHBand="0" w:firstRowFirstColumn="0" w:firstRowLastColumn="0" w:lastRowFirstColumn="0" w:lastRowLastColumn="0"/>
             </w:pPr>
             <w:r>
-              <w:t>1607.2</w:t>
+              <w:t>238.1</w:t>
             </w:r>
           </w:p>
         </w:tc>
@@ -6889,7 +7690,7 @@
               <w:cnfStyle w:val="000000000000" w:firstRow="0" w:lastRow="0" w:firstColumn="0" w:lastColumn="0" w:oddVBand="0" w:evenVBand="0" w:oddHBand="0" w:evenHBand="0" w:firstRowFirstColumn="0" w:firstRowLastColumn="0" w:lastRowFirstColumn="0" w:lastRowLastColumn="0"/>
             </w:pPr>
             <w:r>
-              <w:t>8.1</w:t>
+              <w:t>24.8</w:t>
             </w:r>
           </w:p>
         </w:tc>
@@ -7064,6 +7865,9 @@
               <w:jc w:val="center"/>
               <w:cnfStyle w:val="000000000000" w:firstRow="0" w:lastRow="0" w:firstColumn="0" w:lastColumn="0" w:oddVBand="0" w:evenVBand="0" w:oddHBand="0" w:evenHBand="0" w:firstRowFirstColumn="0" w:firstRowLastColumn="0" w:lastRowFirstColumn="0" w:lastRowLastColumn="0"/>
             </w:pPr>
+            <w:r>
+              <w:t>1050</w:t>
+            </w:r>
           </w:p>
         </w:tc>
         <w:tc>
@@ -7075,6 +7879,9 @@
               <w:jc w:val="center"/>
               <w:cnfStyle w:val="000000000000" w:firstRow="0" w:lastRow="0" w:firstColumn="0" w:lastColumn="0" w:oddVBand="0" w:evenVBand="0" w:oddHBand="0" w:evenHBand="0" w:firstRowFirstColumn="0" w:firstRowLastColumn="0" w:lastRowFirstColumn="0" w:lastRowLastColumn="0"/>
             </w:pPr>
+            <w:r>
+              <w:t>875</w:t>
+            </w:r>
           </w:p>
         </w:tc>
         <w:tc>
@@ -7086,6 +7893,9 @@
               <w:jc w:val="center"/>
               <w:cnfStyle w:val="000000000000" w:firstRow="0" w:lastRow="0" w:firstColumn="0" w:lastColumn="0" w:oddVBand="0" w:evenVBand="0" w:oddHBand="0" w:evenHBand="0" w:firstRowFirstColumn="0" w:firstRowLastColumn="0" w:lastRowFirstColumn="0" w:lastRowLastColumn="0"/>
             </w:pPr>
+            <w:r>
+              <w:t>1</w:t>
+            </w:r>
           </w:p>
         </w:tc>
         <w:tc>
@@ -7097,6 +7907,9 @@
               <w:jc w:val="center"/>
               <w:cnfStyle w:val="000000000000" w:firstRow="0" w:lastRow="0" w:firstColumn="0" w:lastColumn="0" w:oddVBand="0" w:evenVBand="0" w:oddHBand="0" w:evenHBand="0" w:firstRowFirstColumn="0" w:firstRowLastColumn="0" w:lastRowFirstColumn="0" w:lastRowLastColumn="0"/>
             </w:pPr>
+            <w:r>
+              <w:t>37</w:t>
+            </w:r>
           </w:p>
         </w:tc>
       </w:tr>
@@ -7127,6 +7940,9 @@
               <w:jc w:val="center"/>
               <w:cnfStyle w:val="000000100000" w:firstRow="0" w:lastRow="0" w:firstColumn="0" w:lastColumn="0" w:oddVBand="0" w:evenVBand="0" w:oddHBand="1" w:evenHBand="0" w:firstRowFirstColumn="0" w:firstRowLastColumn="0" w:lastRowFirstColumn="0" w:lastRowLastColumn="0"/>
             </w:pPr>
+            <w:r>
+              <w:t>862</w:t>
+            </w:r>
           </w:p>
         </w:tc>
         <w:tc>
@@ -7138,6 +7954,9 @@
               <w:jc w:val="center"/>
               <w:cnfStyle w:val="000000100000" w:firstRow="0" w:lastRow="0" w:firstColumn="0" w:lastColumn="0" w:oddVBand="0" w:evenVBand="0" w:oddHBand="1" w:evenHBand="0" w:firstRowFirstColumn="0" w:firstRowLastColumn="0" w:lastRowFirstColumn="0" w:lastRowLastColumn="0"/>
             </w:pPr>
+            <w:r>
+              <w:t>694</w:t>
+            </w:r>
           </w:p>
         </w:tc>
         <w:tc>
@@ -7149,6 +7968,9 @@
               <w:jc w:val="center"/>
               <w:cnfStyle w:val="000000100000" w:firstRow="0" w:lastRow="0" w:firstColumn="0" w:lastColumn="0" w:oddVBand="0" w:evenVBand="0" w:oddHBand="1" w:evenHBand="0" w:firstRowFirstColumn="0" w:firstRowLastColumn="0" w:lastRowFirstColumn="0" w:lastRowLastColumn="0"/>
             </w:pPr>
+            <w:r>
+              <w:t>0</w:t>
+            </w:r>
           </w:p>
         </w:tc>
         <w:tc>
@@ -7160,6 +7982,9 @@
               <w:jc w:val="center"/>
               <w:cnfStyle w:val="000000100000" w:firstRow="0" w:lastRow="0" w:firstColumn="0" w:lastColumn="0" w:oddVBand="0" w:evenVBand="0" w:oddHBand="1" w:evenHBand="0" w:firstRowFirstColumn="0" w:firstRowLastColumn="0" w:lastRowFirstColumn="0" w:lastRowLastColumn="0"/>
             </w:pPr>
+            <w:r>
+              <w:t>3</w:t>
+            </w:r>
           </w:p>
         </w:tc>
       </w:tr>
@@ -7187,6 +8012,9 @@
               <w:jc w:val="center"/>
               <w:cnfStyle w:val="000000000000" w:firstRow="0" w:lastRow="0" w:firstColumn="0" w:lastColumn="0" w:oddVBand="0" w:evenVBand="0" w:oddHBand="0" w:evenHBand="0" w:firstRowFirstColumn="0" w:firstRowLastColumn="0" w:lastRowFirstColumn="0" w:lastRowLastColumn="0"/>
             </w:pPr>
+            <w:r>
+              <w:t>659</w:t>
+            </w:r>
           </w:p>
         </w:tc>
         <w:tc>
@@ -7198,6 +8026,9 @@
               <w:jc w:val="center"/>
               <w:cnfStyle w:val="000000000000" w:firstRow="0" w:lastRow="0" w:firstColumn="0" w:lastColumn="0" w:oddVBand="0" w:evenVBand="0" w:oddHBand="0" w:evenHBand="0" w:firstRowFirstColumn="0" w:firstRowLastColumn="0" w:lastRowFirstColumn="0" w:lastRowLastColumn="0"/>
             </w:pPr>
+            <w:r>
+              <w:t>652</w:t>
+            </w:r>
           </w:p>
         </w:tc>
         <w:tc>
@@ -7209,6 +8040,9 @@
               <w:jc w:val="center"/>
               <w:cnfStyle w:val="000000000000" w:firstRow="0" w:lastRow="0" w:firstColumn="0" w:lastColumn="0" w:oddVBand="0" w:evenVBand="0" w:oddHBand="0" w:evenHBand="0" w:firstRowFirstColumn="0" w:firstRowLastColumn="0" w:lastRowFirstColumn="0" w:lastRowLastColumn="0"/>
             </w:pPr>
+            <w:r>
+              <w:t>0</w:t>
+            </w:r>
           </w:p>
         </w:tc>
         <w:tc>
@@ -7220,6 +8054,9 @@
               <w:jc w:val="center"/>
               <w:cnfStyle w:val="000000000000" w:firstRow="0" w:lastRow="0" w:firstColumn="0" w:lastColumn="0" w:oddVBand="0" w:evenVBand="0" w:oddHBand="0" w:evenHBand="0" w:firstRowFirstColumn="0" w:firstRowLastColumn="0" w:lastRowFirstColumn="0" w:lastRowLastColumn="0"/>
             </w:pPr>
+            <w:r>
+              <w:t>2</w:t>
+            </w:r>
           </w:p>
         </w:tc>
       </w:tr>
@@ -7250,6 +8087,9 @@
               <w:jc w:val="center"/>
               <w:cnfStyle w:val="000000100000" w:firstRow="0" w:lastRow="0" w:firstColumn="0" w:lastColumn="0" w:oddVBand="0" w:evenVBand="0" w:oddHBand="1" w:evenHBand="0" w:firstRowFirstColumn="0" w:firstRowLastColumn="0" w:lastRowFirstColumn="0" w:lastRowLastColumn="0"/>
             </w:pPr>
+            <w:r>
+              <w:t>653</w:t>
+            </w:r>
           </w:p>
         </w:tc>
         <w:tc>
@@ -7261,6 +8101,9 @@
               <w:jc w:val="center"/>
               <w:cnfStyle w:val="000000100000" w:firstRow="0" w:lastRow="0" w:firstColumn="0" w:lastColumn="0" w:oddVBand="0" w:evenVBand="0" w:oddHBand="1" w:evenHBand="0" w:firstRowFirstColumn="0" w:firstRowLastColumn="0" w:lastRowFirstColumn="0" w:lastRowLastColumn="0"/>
             </w:pPr>
+            <w:r>
+              <w:t>757</w:t>
+            </w:r>
           </w:p>
         </w:tc>
         <w:tc>
@@ -7272,6 +8115,9 @@
               <w:jc w:val="center"/>
               <w:cnfStyle w:val="000000100000" w:firstRow="0" w:lastRow="0" w:firstColumn="0" w:lastColumn="0" w:oddVBand="0" w:evenVBand="0" w:oddHBand="1" w:evenHBand="0" w:firstRowFirstColumn="0" w:firstRowLastColumn="0" w:lastRowFirstColumn="0" w:lastRowLastColumn="0"/>
             </w:pPr>
+            <w:r>
+              <w:t>0</w:t>
+            </w:r>
           </w:p>
         </w:tc>
         <w:tc>
@@ -7283,6 +8129,9 @@
               <w:jc w:val="center"/>
               <w:cnfStyle w:val="000000100000" w:firstRow="0" w:lastRow="0" w:firstColumn="0" w:lastColumn="0" w:oddVBand="0" w:evenVBand="0" w:oddHBand="1" w:evenHBand="0" w:firstRowFirstColumn="0" w:firstRowLastColumn="0" w:lastRowFirstColumn="0" w:lastRowLastColumn="0"/>
             </w:pPr>
+            <w:r>
+              <w:t>2</w:t>
+            </w:r>
           </w:p>
         </w:tc>
       </w:tr>
@@ -7310,6 +8159,9 @@
               <w:jc w:val="center"/>
               <w:cnfStyle w:val="000000000000" w:firstRow="0" w:lastRow="0" w:firstColumn="0" w:lastColumn="0" w:oddVBand="0" w:evenVBand="0" w:oddHBand="0" w:evenHBand="0" w:firstRowFirstColumn="0" w:firstRowLastColumn="0" w:lastRowFirstColumn="0" w:lastRowLastColumn="0"/>
             </w:pPr>
+            <w:r>
+              <w:t>651</w:t>
+            </w:r>
           </w:p>
         </w:tc>
         <w:tc>
@@ -7321,6 +8173,9 @@
               <w:jc w:val="center"/>
               <w:cnfStyle w:val="000000000000" w:firstRow="0" w:lastRow="0" w:firstColumn="0" w:lastColumn="0" w:oddVBand="0" w:evenVBand="0" w:oddHBand="0" w:evenHBand="0" w:firstRowFirstColumn="0" w:firstRowLastColumn="0" w:lastRowFirstColumn="0" w:lastRowLastColumn="0"/>
             </w:pPr>
+            <w:r>
+              <w:t>739</w:t>
+            </w:r>
           </w:p>
         </w:tc>
         <w:tc>
@@ -7332,6 +8187,9 @@
               <w:jc w:val="center"/>
               <w:cnfStyle w:val="000000000000" w:firstRow="0" w:lastRow="0" w:firstColumn="0" w:lastColumn="0" w:oddVBand="0" w:evenVBand="0" w:oddHBand="0" w:evenHBand="0" w:firstRowFirstColumn="0" w:firstRowLastColumn="0" w:lastRowFirstColumn="0" w:lastRowLastColumn="0"/>
             </w:pPr>
+            <w:r>
+              <w:t>0</w:t>
+            </w:r>
           </w:p>
         </w:tc>
         <w:tc>
@@ -7343,6 +8201,9 @@
               <w:jc w:val="center"/>
               <w:cnfStyle w:val="000000000000" w:firstRow="0" w:lastRow="0" w:firstColumn="0" w:lastColumn="0" w:oddVBand="0" w:evenVBand="0" w:oddHBand="0" w:evenHBand="0" w:firstRowFirstColumn="0" w:firstRowLastColumn="0" w:lastRowFirstColumn="0" w:lastRowLastColumn="0"/>
             </w:pPr>
+            <w:r>
+              <w:t>3</w:t>
+            </w:r>
           </w:p>
         </w:tc>
       </w:tr>
@@ -7373,6 +8234,9 @@
               <w:jc w:val="center"/>
               <w:cnfStyle w:val="000000100000" w:firstRow="0" w:lastRow="0" w:firstColumn="0" w:lastColumn="0" w:oddVBand="0" w:evenVBand="0" w:oddHBand="1" w:evenHBand="0" w:firstRowFirstColumn="0" w:firstRowLastColumn="0" w:lastRowFirstColumn="0" w:lastRowLastColumn="0"/>
             </w:pPr>
+            <w:r>
+              <w:t>646</w:t>
+            </w:r>
           </w:p>
         </w:tc>
         <w:tc>
@@ -7384,6 +8248,9 @@
               <w:jc w:val="center"/>
               <w:cnfStyle w:val="000000100000" w:firstRow="0" w:lastRow="0" w:firstColumn="0" w:lastColumn="0" w:oddVBand="0" w:evenVBand="0" w:oddHBand="1" w:evenHBand="0" w:firstRowFirstColumn="0" w:firstRowLastColumn="0" w:lastRowFirstColumn="0" w:lastRowLastColumn="0"/>
             </w:pPr>
+            <w:r>
+              <w:t>928</w:t>
+            </w:r>
           </w:p>
         </w:tc>
         <w:tc>
@@ -7395,6 +8262,9 @@
               <w:jc w:val="center"/>
               <w:cnfStyle w:val="000000100000" w:firstRow="0" w:lastRow="0" w:firstColumn="0" w:lastColumn="0" w:oddVBand="0" w:evenVBand="0" w:oddHBand="1" w:evenHBand="0" w:firstRowFirstColumn="0" w:firstRowLastColumn="0" w:lastRowFirstColumn="0" w:lastRowLastColumn="0"/>
             </w:pPr>
+            <w:r>
+              <w:t>0</w:t>
+            </w:r>
           </w:p>
         </w:tc>
         <w:tc>
@@ -7406,6 +8276,9 @@
               <w:jc w:val="center"/>
               <w:cnfStyle w:val="000000100000" w:firstRow="0" w:lastRow="0" w:firstColumn="0" w:lastColumn="0" w:oddVBand="0" w:evenVBand="0" w:oddHBand="1" w:evenHBand="0" w:firstRowFirstColumn="0" w:firstRowLastColumn="0" w:lastRowFirstColumn="0" w:lastRowLastColumn="0"/>
             </w:pPr>
+            <w:r>
+              <w:t>2</w:t>
+            </w:r>
           </w:p>
         </w:tc>
       </w:tr>
@@ -7433,6 +8306,9 @@
               <w:jc w:val="center"/>
               <w:cnfStyle w:val="000000000000" w:firstRow="0" w:lastRow="0" w:firstColumn="0" w:lastColumn="0" w:oddVBand="0" w:evenVBand="0" w:oddHBand="0" w:evenHBand="0" w:firstRowFirstColumn="0" w:firstRowLastColumn="0" w:lastRowFirstColumn="0" w:lastRowLastColumn="0"/>
             </w:pPr>
+            <w:r>
+              <w:t>645</w:t>
+            </w:r>
           </w:p>
         </w:tc>
         <w:tc>
@@ -7444,6 +8320,9 @@
               <w:jc w:val="center"/>
               <w:cnfStyle w:val="000000000000" w:firstRow="0" w:lastRow="0" w:firstColumn="0" w:lastColumn="0" w:oddVBand="0" w:evenVBand="0" w:oddHBand="0" w:evenHBand="0" w:firstRowFirstColumn="0" w:firstRowLastColumn="0" w:lastRowFirstColumn="0" w:lastRowLastColumn="0"/>
             </w:pPr>
+            <w:r>
+              <w:t>658</w:t>
+            </w:r>
           </w:p>
         </w:tc>
         <w:tc>
@@ -7455,6 +8334,9 @@
               <w:jc w:val="center"/>
               <w:cnfStyle w:val="000000000000" w:firstRow="0" w:lastRow="0" w:firstColumn="0" w:lastColumn="0" w:oddVBand="0" w:evenVBand="0" w:oddHBand="0" w:evenHBand="0" w:firstRowFirstColumn="0" w:firstRowLastColumn="0" w:lastRowFirstColumn="0" w:lastRowLastColumn="0"/>
             </w:pPr>
+            <w:r>
+              <w:t>0</w:t>
+            </w:r>
           </w:p>
         </w:tc>
         <w:tc>
@@ -7466,6 +8348,9 @@
               <w:jc w:val="center"/>
               <w:cnfStyle w:val="000000000000" w:firstRow="0" w:lastRow="0" w:firstColumn="0" w:lastColumn="0" w:oddVBand="0" w:evenVBand="0" w:oddHBand="0" w:evenHBand="0" w:firstRowFirstColumn="0" w:firstRowLastColumn="0" w:lastRowFirstColumn="0" w:lastRowLastColumn="0"/>
             </w:pPr>
+            <w:r>
+              <w:t>2</w:t>
+            </w:r>
           </w:p>
         </w:tc>
       </w:tr>
@@ -7496,6 +8381,9 @@
               <w:jc w:val="center"/>
               <w:cnfStyle w:val="000000100000" w:firstRow="0" w:lastRow="0" w:firstColumn="0" w:lastColumn="0" w:oddVBand="0" w:evenVBand="0" w:oddHBand="1" w:evenHBand="0" w:firstRowFirstColumn="0" w:firstRowLastColumn="0" w:lastRowFirstColumn="0" w:lastRowLastColumn="0"/>
             </w:pPr>
+            <w:r>
+              <w:t>644</w:t>
+            </w:r>
           </w:p>
         </w:tc>
         <w:tc>
@@ -7507,6 +8395,9 @@
               <w:jc w:val="center"/>
               <w:cnfStyle w:val="000000100000" w:firstRow="0" w:lastRow="0" w:firstColumn="0" w:lastColumn="0" w:oddVBand="0" w:evenVBand="0" w:oddHBand="1" w:evenHBand="0" w:firstRowFirstColumn="0" w:firstRowLastColumn="0" w:lastRowFirstColumn="0" w:lastRowLastColumn="0"/>
             </w:pPr>
+            <w:r>
+              <w:t>699</w:t>
+            </w:r>
           </w:p>
         </w:tc>
         <w:tc>
@@ -7518,6 +8409,9 @@
               <w:jc w:val="center"/>
               <w:cnfStyle w:val="000000100000" w:firstRow="0" w:lastRow="0" w:firstColumn="0" w:lastColumn="0" w:oddVBand="0" w:evenVBand="0" w:oddHBand="1" w:evenHBand="0" w:firstRowFirstColumn="0" w:firstRowLastColumn="0" w:lastRowFirstColumn="0" w:lastRowLastColumn="0"/>
             </w:pPr>
+            <w:r>
+              <w:t>0</w:t>
+            </w:r>
           </w:p>
         </w:tc>
         <w:tc>
@@ -7529,6 +8423,9 @@
               <w:jc w:val="center"/>
               <w:cnfStyle w:val="000000100000" w:firstRow="0" w:lastRow="0" w:firstColumn="0" w:lastColumn="0" w:oddVBand="0" w:evenVBand="0" w:oddHBand="1" w:evenHBand="0" w:firstRowFirstColumn="0" w:firstRowLastColumn="0" w:lastRowFirstColumn="0" w:lastRowLastColumn="0"/>
             </w:pPr>
+            <w:r>
+              <w:t>1</w:t>
+            </w:r>
           </w:p>
         </w:tc>
       </w:tr>
@@ -7556,6 +8453,9 @@
               <w:jc w:val="center"/>
               <w:cnfStyle w:val="000000000000" w:firstRow="0" w:lastRow="0" w:firstColumn="0" w:lastColumn="0" w:oddVBand="0" w:evenVBand="0" w:oddHBand="0" w:evenHBand="0" w:firstRowFirstColumn="0" w:firstRowLastColumn="0" w:lastRowFirstColumn="0" w:lastRowLastColumn="0"/>
             </w:pPr>
+            <w:r>
+              <w:t>643</w:t>
+            </w:r>
           </w:p>
         </w:tc>
         <w:tc>
@@ -7567,6 +8467,9 @@
               <w:jc w:val="center"/>
               <w:cnfStyle w:val="000000000000" w:firstRow="0" w:lastRow="0" w:firstColumn="0" w:lastColumn="0" w:oddVBand="0" w:evenVBand="0" w:oddHBand="0" w:evenHBand="0" w:firstRowFirstColumn="0" w:firstRowLastColumn="0" w:lastRowFirstColumn="0" w:lastRowLastColumn="0"/>
             </w:pPr>
+            <w:r>
+              <w:t>814</w:t>
+            </w:r>
           </w:p>
         </w:tc>
         <w:tc>
@@ -7578,6 +8481,9 @@
               <w:jc w:val="center"/>
               <w:cnfStyle w:val="000000000000" w:firstRow="0" w:lastRow="0" w:firstColumn="0" w:lastColumn="0" w:oddVBand="0" w:evenVBand="0" w:oddHBand="0" w:evenHBand="0" w:firstRowFirstColumn="0" w:firstRowLastColumn="0" w:lastRowFirstColumn="0" w:lastRowLastColumn="0"/>
             </w:pPr>
+            <w:r>
+              <w:t>0</w:t>
+            </w:r>
           </w:p>
         </w:tc>
         <w:tc>
@@ -7589,6 +8495,9 @@
               <w:jc w:val="center"/>
               <w:cnfStyle w:val="000000000000" w:firstRow="0" w:lastRow="0" w:firstColumn="0" w:lastColumn="0" w:oddVBand="0" w:evenVBand="0" w:oddHBand="0" w:evenHBand="0" w:firstRowFirstColumn="0" w:firstRowLastColumn="0" w:lastRowFirstColumn="0" w:lastRowLastColumn="0"/>
             </w:pPr>
+            <w:r>
+              <w:t>2</w:t>
+            </w:r>
           </w:p>
         </w:tc>
       </w:tr>
@@ -7619,6 +8528,9 @@
               <w:jc w:val="center"/>
               <w:cnfStyle w:val="000000100000" w:firstRow="0" w:lastRow="0" w:firstColumn="0" w:lastColumn="0" w:oddVBand="0" w:evenVBand="0" w:oddHBand="1" w:evenHBand="0" w:firstRowFirstColumn="0" w:firstRowLastColumn="0" w:lastRowFirstColumn="0" w:lastRowLastColumn="0"/>
             </w:pPr>
+            <w:r>
+              <w:t>644</w:t>
+            </w:r>
           </w:p>
         </w:tc>
         <w:tc>
@@ -7630,6 +8542,9 @@
               <w:jc w:val="center"/>
               <w:cnfStyle w:val="000000100000" w:firstRow="0" w:lastRow="0" w:firstColumn="0" w:lastColumn="0" w:oddVBand="0" w:evenVBand="0" w:oddHBand="1" w:evenHBand="0" w:firstRowFirstColumn="0" w:firstRowLastColumn="0" w:lastRowFirstColumn="0" w:lastRowLastColumn="0"/>
             </w:pPr>
+            <w:r>
+              <w:t>497</w:t>
+            </w:r>
           </w:p>
         </w:tc>
         <w:tc>
@@ -7641,6 +8556,9 @@
               <w:jc w:val="center"/>
               <w:cnfStyle w:val="000000100000" w:firstRow="0" w:lastRow="0" w:firstColumn="0" w:lastColumn="0" w:oddVBand="0" w:evenVBand="0" w:oddHBand="1" w:evenHBand="0" w:firstRowFirstColumn="0" w:firstRowLastColumn="0" w:lastRowFirstColumn="0" w:lastRowLastColumn="0"/>
             </w:pPr>
+            <w:r>
+              <w:t>0</w:t>
+            </w:r>
           </w:p>
         </w:tc>
         <w:tc>
@@ -7652,6 +8570,9 @@
               <w:jc w:val="center"/>
               <w:cnfStyle w:val="000000100000" w:firstRow="0" w:lastRow="0" w:firstColumn="0" w:lastColumn="0" w:oddVBand="0" w:evenVBand="0" w:oddHBand="1" w:evenHBand="0" w:firstRowFirstColumn="0" w:firstRowLastColumn="0" w:lastRowFirstColumn="0" w:lastRowLastColumn="0"/>
             </w:pPr>
+            <w:r>
+              <w:t>1</w:t>
+            </w:r>
           </w:p>
         </w:tc>
       </w:tr>
@@ -7679,6 +8600,9 @@
               <w:jc w:val="center"/>
               <w:cnfStyle w:val="000000000000" w:firstRow="0" w:lastRow="0" w:firstColumn="0" w:lastColumn="0" w:oddVBand="0" w:evenVBand="0" w:oddHBand="0" w:evenHBand="0" w:firstRowFirstColumn="0" w:firstRowLastColumn="0" w:lastRowFirstColumn="0" w:lastRowLastColumn="0"/>
             </w:pPr>
+            <w:r>
+              <w:t>710</w:t>
+            </w:r>
           </w:p>
         </w:tc>
         <w:tc>
@@ -7690,6 +8614,9 @@
               <w:jc w:val="center"/>
               <w:cnfStyle w:val="000000000000" w:firstRow="0" w:lastRow="0" w:firstColumn="0" w:lastColumn="0" w:oddVBand="0" w:evenVBand="0" w:oddHBand="0" w:evenHBand="0" w:firstRowFirstColumn="0" w:firstRowLastColumn="0" w:lastRowFirstColumn="0" w:lastRowLastColumn="0"/>
             </w:pPr>
+            <w:r>
+              <w:t>731</w:t>
+            </w:r>
           </w:p>
         </w:tc>
         <w:tc>
@@ -7701,6 +8628,9 @@
               <w:jc w:val="center"/>
               <w:cnfStyle w:val="000000000000" w:firstRow="0" w:lastRow="0" w:firstColumn="0" w:lastColumn="0" w:oddVBand="0" w:evenVBand="0" w:oddHBand="0" w:evenHBand="0" w:firstRowFirstColumn="0" w:firstRowLastColumn="0" w:lastRowFirstColumn="0" w:lastRowLastColumn="0"/>
             </w:pPr>
+            <w:r>
+              <w:t>0</w:t>
+            </w:r>
           </w:p>
         </w:tc>
         <w:tc>
@@ -7712,6 +8642,9 @@
               <w:jc w:val="center"/>
               <w:cnfStyle w:val="000000000000" w:firstRow="0" w:lastRow="0" w:firstColumn="0" w:lastColumn="0" w:oddVBand="0" w:evenVBand="0" w:oddHBand="0" w:evenHBand="0" w:firstRowFirstColumn="0" w:firstRowLastColumn="0" w:lastRowFirstColumn="0" w:lastRowLastColumn="0"/>
             </w:pPr>
+            <w:r>
+              <w:t>6</w:t>
+            </w:r>
           </w:p>
         </w:tc>
       </w:tr>
@@ -7745,12 +8678,114 @@
     </w:p>
     <w:p>
       <w:pPr>
+        <w:pStyle w:val="Heading1"/>
+      </w:pPr>
+      <w:bookmarkStart w:id="24" w:name="_Toc511318625"/>
+      <w:r>
+        <w:lastRenderedPageBreak/>
+        <w:t>BÖLÜM IV</w:t>
+      </w:r>
+      <w:r>
+        <w:br/>
+      </w:r>
+      <w:r>
+        <w:t>BULGULAR VE YORUM</w:t>
+      </w:r>
+      <w:bookmarkEnd w:id="24"/>
+    </w:p>
+    <w:p>
+      <w:pPr>
+        <w:pStyle w:val="Heading2"/>
+      </w:pPr>
+      <w:bookmarkStart w:id="25" w:name="_Toc511318626"/>
+      <w:r>
+        <w:t>4.1. Birinci araştırma sorusuna</w:t>
+      </w:r>
+      <w:r>
+        <w:t>(alt problem)</w:t>
+      </w:r>
+      <w:r>
+        <w:t xml:space="preserve"> ilişkin </w:t>
+      </w:r>
+      <w:r>
+        <w:t>bulgular</w:t>
+      </w:r>
+      <w:r>
+        <w:t>.</w:t>
+      </w:r>
+      <w:bookmarkEnd w:id="25"/>
+    </w:p>
+    <w:p>
+      <w:pPr>
+        <w:pStyle w:val="Heading2"/>
+      </w:pPr>
+      <w:bookmarkStart w:id="26" w:name="_Toc511318627"/>
+      <w:r>
+        <w:t xml:space="preserve">4.2. </w:t>
+      </w:r>
+      <w:r>
+        <w:t>İkinci</w:t>
+      </w:r>
+      <w:r>
+        <w:t xml:space="preserve"> araştırma sorusuna</w:t>
+      </w:r>
+      <w:r>
+        <w:t xml:space="preserve">(alt problem) </w:t>
+      </w:r>
+      <w:r>
+        <w:t xml:space="preserve">ilişkin </w:t>
+      </w:r>
+      <w:r>
+        <w:t>bulgular</w:t>
+      </w:r>
+      <w:r>
+        <w:t>.</w:t>
+      </w:r>
+      <w:bookmarkEnd w:id="26"/>
+    </w:p>
+    <w:p>
+      <w:pPr>
+        <w:pStyle w:val="Heading2"/>
+      </w:pPr>
+      <w:bookmarkStart w:id="27" w:name="_Toc511318628"/>
+      <w:r>
+        <w:t xml:space="preserve">4.3. </w:t>
+      </w:r>
+      <w:r>
+        <w:t>Üçüncü</w:t>
+      </w:r>
+      <w:r>
+        <w:t xml:space="preserve"> araştırma sorusuna</w:t>
+      </w:r>
+      <w:r>
+        <w:t xml:space="preserve">(alt problem) </w:t>
+      </w:r>
+      <w:r>
+        <w:t xml:space="preserve">ilişkin </w:t>
+      </w:r>
+      <w:r>
+        <w:t>bulgular</w:t>
+      </w:r>
+      <w:r>
+        <w:t>.</w:t>
+      </w:r>
+      <w:bookmarkEnd w:id="27"/>
+    </w:p>
+    <w:p>
+      <w:pPr>
         <w:spacing w:after="360" w:line="360" w:lineRule="auto"/>
         <w:rPr>
           <w:rFonts w:ascii="Times New Roman" w:hAnsi="Times New Roman" w:cs="Times New Roman"/>
           <w:sz w:val="24"/>
         </w:rPr>
       </w:pPr>
+      <w:r>
+        <w:rPr>
+          <w:rFonts w:ascii="Times New Roman" w:hAnsi="Times New Roman" w:cs="Times New Roman"/>
+          <w:sz w:val="24"/>
+        </w:rPr>
+        <w:t>.</w:t>
+      </w:r>
     </w:p>
     <w:p>
       <w:pPr>
@@ -7760,268 +8795,150 @@
           <w:sz w:val="24"/>
         </w:rPr>
       </w:pPr>
+      <w:r>
+        <w:rPr>
+          <w:rFonts w:ascii="Times New Roman" w:hAnsi="Times New Roman" w:cs="Times New Roman"/>
+          <w:sz w:val="24"/>
+        </w:rPr>
+        <w:t>.</w:t>
+      </w:r>
+    </w:p>
+    <w:p>
+      <w:pPr>
+        <w:spacing w:after="360" w:line="360" w:lineRule="auto"/>
+        <w:rPr>
+          <w:rFonts w:ascii="Times New Roman" w:hAnsi="Times New Roman" w:cs="Times New Roman"/>
+          <w:sz w:val="24"/>
+        </w:rPr>
+      </w:pPr>
+      <w:r>
+        <w:rPr>
+          <w:rFonts w:ascii="Times New Roman" w:hAnsi="Times New Roman" w:cs="Times New Roman"/>
+          <w:sz w:val="24"/>
+        </w:rPr>
+        <w:t>.</w:t>
+      </w:r>
+    </w:p>
+    <w:p>
+      <w:pPr>
+        <w:spacing w:after="360" w:line="360" w:lineRule="auto"/>
+        <w:rPr>
+          <w:rFonts w:ascii="Times New Roman" w:hAnsi="Times New Roman" w:cs="Times New Roman"/>
+          <w:sz w:val="24"/>
+        </w:rPr>
+      </w:pPr>
+      <w:r>
+        <w:rPr>
+          <w:rFonts w:ascii="Times New Roman" w:hAnsi="Times New Roman" w:cs="Times New Roman"/>
+          <w:sz w:val="24"/>
+        </w:rPr>
+        <w:t>.</w:t>
+      </w:r>
+    </w:p>
+    <w:p>
+      <w:pPr>
+        <w:spacing w:after="360" w:line="360" w:lineRule="auto"/>
+        <w:rPr>
+          <w:rFonts w:ascii="Times New Roman" w:hAnsi="Times New Roman" w:cs="Times New Roman"/>
+          <w:sz w:val="24"/>
+        </w:rPr>
+      </w:pPr>
+      <w:r>
+        <w:rPr>
+          <w:rFonts w:ascii="Times New Roman" w:hAnsi="Times New Roman" w:cs="Times New Roman"/>
+          <w:sz w:val="24"/>
+        </w:rPr>
+        <w:t>.</w:t>
+      </w:r>
+    </w:p>
+    <w:p>
+      <w:pPr>
+        <w:spacing w:after="360" w:line="360" w:lineRule="auto"/>
+        <w:rPr>
+          <w:rFonts w:ascii="Times New Roman" w:hAnsi="Times New Roman" w:cs="Times New Roman"/>
+          <w:sz w:val="24"/>
+        </w:rPr>
+      </w:pPr>
+    </w:p>
+    <w:p>
+      <w:pPr>
+        <w:spacing w:after="360" w:line="360" w:lineRule="auto"/>
+        <w:rPr>
+          <w:rFonts w:ascii="Times New Roman" w:hAnsi="Times New Roman" w:cs="Times New Roman"/>
+          <w:sz w:val="24"/>
+        </w:rPr>
+      </w:pPr>
+    </w:p>
+    <w:p>
+      <w:pPr>
+        <w:spacing w:after="360" w:line="360" w:lineRule="auto"/>
+        <w:rPr>
+          <w:rFonts w:ascii="Times New Roman" w:hAnsi="Times New Roman" w:cs="Times New Roman"/>
+          <w:sz w:val="24"/>
+        </w:rPr>
+      </w:pPr>
+    </w:p>
+    <w:p>
+      <w:pPr>
+        <w:spacing w:after="360" w:line="360" w:lineRule="auto"/>
+        <w:rPr>
+          <w:rFonts w:ascii="Times New Roman" w:hAnsi="Times New Roman" w:cs="Times New Roman"/>
+          <w:sz w:val="24"/>
+        </w:rPr>
+      </w:pPr>
+    </w:p>
+    <w:p>
+      <w:pPr>
+        <w:spacing w:after="360" w:line="360" w:lineRule="auto"/>
+        <w:rPr>
+          <w:rFonts w:ascii="Times New Roman" w:hAnsi="Times New Roman" w:cs="Times New Roman"/>
+          <w:sz w:val="24"/>
+        </w:rPr>
+      </w:pPr>
+    </w:p>
+    <w:p>
+      <w:pPr>
+        <w:spacing w:after="360" w:line="360" w:lineRule="auto"/>
+        <w:rPr>
+          <w:rFonts w:ascii="Times New Roman" w:hAnsi="Times New Roman" w:cs="Times New Roman"/>
+          <w:sz w:val="24"/>
+        </w:rPr>
+      </w:pPr>
+    </w:p>
+    <w:p>
+      <w:pPr>
+        <w:spacing w:after="360" w:line="360" w:lineRule="auto"/>
+        <w:rPr>
+          <w:rFonts w:ascii="Times New Roman" w:hAnsi="Times New Roman" w:cs="Times New Roman"/>
+          <w:sz w:val="24"/>
+        </w:rPr>
+      </w:pPr>
+    </w:p>
+    <w:p>
+      <w:pPr>
+        <w:spacing w:after="360" w:line="360" w:lineRule="auto"/>
+        <w:rPr>
+          <w:rFonts w:ascii="Times New Roman" w:hAnsi="Times New Roman" w:cs="Times New Roman"/>
+          <w:sz w:val="24"/>
+        </w:rPr>
+      </w:pPr>
+    </w:p>
+    <w:p>
+      <w:pPr>
+        <w:spacing w:after="360" w:line="360" w:lineRule="auto"/>
+        <w:rPr>
+          <w:rFonts w:ascii="Times New Roman" w:hAnsi="Times New Roman" w:cs="Times New Roman"/>
+          <w:sz w:val="24"/>
+        </w:rPr>
+      </w:pPr>
     </w:p>
     <w:p>
       <w:pPr>
         <w:pStyle w:val="Heading1"/>
       </w:pPr>
-      <w:bookmarkStart w:id="24" w:name="_Toc511318625"/>
-      <w:r>
-        <w:t>BÖLÜM IV</w:t>
-      </w:r>
-      <w:r>
-        <w:br/>
-      </w:r>
-      <w:r>
-        <w:t>BULGULAR VE YORUM</w:t>
-      </w:r>
-      <w:bookmarkEnd w:id="24"/>
-    </w:p>
-    <w:p>
-      <w:pPr>
-        <w:pStyle w:val="Heading2"/>
-      </w:pPr>
-      <w:bookmarkStart w:id="25" w:name="_Toc511318626"/>
-      <w:r>
-        <w:t>4.1. Birinci araştırma sorusuna</w:t>
-      </w:r>
-      <w:r>
-        <w:t>(alt problem)</w:t>
-      </w:r>
-      <w:r>
-        <w:t xml:space="preserve"> ilişkin </w:t>
-      </w:r>
-      <w:r>
-        <w:t>bulgular</w:t>
-      </w:r>
-      <w:r>
-        <w:t>.</w:t>
-      </w:r>
-      <w:bookmarkEnd w:id="25"/>
-    </w:p>
-    <w:p>
-      <w:pPr>
-        <w:pStyle w:val="Heading2"/>
-      </w:pPr>
-      <w:bookmarkStart w:id="26" w:name="_Toc511318627"/>
-      <w:r>
-        <w:t xml:space="preserve">4.2. </w:t>
-      </w:r>
-      <w:r>
-        <w:t>İkinci</w:t>
-      </w:r>
-      <w:r>
-        <w:t xml:space="preserve"> araştırma sorusuna</w:t>
-      </w:r>
-      <w:r>
-        <w:t xml:space="preserve">(alt problem) </w:t>
-      </w:r>
-      <w:r>
-        <w:t xml:space="preserve">ilişkin </w:t>
-      </w:r>
-      <w:r>
-        <w:t>bulgular</w:t>
-      </w:r>
-      <w:r>
-        <w:t>.</w:t>
-      </w:r>
-      <w:bookmarkEnd w:id="26"/>
-    </w:p>
-    <w:p>
-      <w:pPr>
-        <w:pStyle w:val="Heading2"/>
-      </w:pPr>
-      <w:bookmarkStart w:id="27" w:name="_Toc511318628"/>
-      <w:r>
-        <w:t xml:space="preserve">4.3. </w:t>
-      </w:r>
-      <w:r>
-        <w:t>Üçüncü</w:t>
-      </w:r>
-      <w:r>
-        <w:t xml:space="preserve"> araştırma sorusuna</w:t>
-      </w:r>
-      <w:r>
-        <w:t xml:space="preserve">(alt problem) </w:t>
-      </w:r>
-      <w:r>
-        <w:t xml:space="preserve">ilişkin </w:t>
-      </w:r>
-      <w:r>
-        <w:t>bulgular</w:t>
-      </w:r>
-      <w:r>
-        <w:t>.</w:t>
-      </w:r>
-      <w:bookmarkEnd w:id="27"/>
-    </w:p>
-    <w:p>
-      <w:pPr>
-        <w:spacing w:after="360" w:line="360" w:lineRule="auto"/>
-        <w:rPr>
-          <w:rFonts w:ascii="Times New Roman" w:hAnsi="Times New Roman" w:cs="Times New Roman"/>
-          <w:sz w:val="24"/>
-        </w:rPr>
-      </w:pPr>
-      <w:r>
-        <w:rPr>
-          <w:rFonts w:ascii="Times New Roman" w:hAnsi="Times New Roman" w:cs="Times New Roman"/>
-          <w:sz w:val="24"/>
-        </w:rPr>
-        <w:t>.</w:t>
-      </w:r>
-    </w:p>
-    <w:p>
-      <w:pPr>
-        <w:spacing w:after="360" w:line="360" w:lineRule="auto"/>
-        <w:rPr>
-          <w:rFonts w:ascii="Times New Roman" w:hAnsi="Times New Roman" w:cs="Times New Roman"/>
-          <w:sz w:val="24"/>
-        </w:rPr>
-      </w:pPr>
-      <w:r>
-        <w:rPr>
-          <w:rFonts w:ascii="Times New Roman" w:hAnsi="Times New Roman" w:cs="Times New Roman"/>
-          <w:sz w:val="24"/>
-        </w:rPr>
-        <w:t>.</w:t>
-      </w:r>
-    </w:p>
-    <w:p>
-      <w:pPr>
-        <w:spacing w:after="360" w:line="360" w:lineRule="auto"/>
-        <w:rPr>
-          <w:rFonts w:ascii="Times New Roman" w:hAnsi="Times New Roman" w:cs="Times New Roman"/>
-          <w:sz w:val="24"/>
-        </w:rPr>
-      </w:pPr>
-      <w:r>
-        <w:rPr>
-          <w:rFonts w:ascii="Times New Roman" w:hAnsi="Times New Roman" w:cs="Times New Roman"/>
-          <w:sz w:val="24"/>
-        </w:rPr>
-        <w:t>.</w:t>
-      </w:r>
-    </w:p>
-    <w:p>
-      <w:pPr>
-        <w:spacing w:after="360" w:line="360" w:lineRule="auto"/>
-        <w:rPr>
-          <w:rFonts w:ascii="Times New Roman" w:hAnsi="Times New Roman" w:cs="Times New Roman"/>
-          <w:sz w:val="24"/>
-        </w:rPr>
-      </w:pPr>
-      <w:r>
-        <w:rPr>
-          <w:rFonts w:ascii="Times New Roman" w:hAnsi="Times New Roman" w:cs="Times New Roman"/>
-          <w:sz w:val="24"/>
-        </w:rPr>
-        <w:t>.</w:t>
-      </w:r>
-    </w:p>
-    <w:p>
-      <w:pPr>
-        <w:spacing w:after="360" w:line="360" w:lineRule="auto"/>
-        <w:rPr>
-          <w:rFonts w:ascii="Times New Roman" w:hAnsi="Times New Roman" w:cs="Times New Roman"/>
-          <w:sz w:val="24"/>
-        </w:rPr>
-      </w:pPr>
-      <w:r>
-        <w:rPr>
-          <w:rFonts w:ascii="Times New Roman" w:hAnsi="Times New Roman" w:cs="Times New Roman"/>
-          <w:sz w:val="24"/>
-        </w:rPr>
-        <w:t>.</w:t>
-      </w:r>
-    </w:p>
-    <w:p>
-      <w:pPr>
-        <w:spacing w:after="360" w:line="360" w:lineRule="auto"/>
-        <w:rPr>
-          <w:rFonts w:ascii="Times New Roman" w:hAnsi="Times New Roman" w:cs="Times New Roman"/>
-          <w:sz w:val="24"/>
-        </w:rPr>
-      </w:pPr>
-    </w:p>
-    <w:p>
-      <w:pPr>
-        <w:spacing w:after="360" w:line="360" w:lineRule="auto"/>
-        <w:rPr>
-          <w:rFonts w:ascii="Times New Roman" w:hAnsi="Times New Roman" w:cs="Times New Roman"/>
-          <w:sz w:val="24"/>
-        </w:rPr>
-      </w:pPr>
-    </w:p>
-    <w:p>
-      <w:pPr>
-        <w:spacing w:after="360" w:line="360" w:lineRule="auto"/>
-        <w:rPr>
-          <w:rFonts w:ascii="Times New Roman" w:hAnsi="Times New Roman" w:cs="Times New Roman"/>
-          <w:sz w:val="24"/>
-        </w:rPr>
-      </w:pPr>
-    </w:p>
-    <w:p>
-      <w:pPr>
-        <w:spacing w:after="360" w:line="360" w:lineRule="auto"/>
-        <w:rPr>
-          <w:rFonts w:ascii="Times New Roman" w:hAnsi="Times New Roman" w:cs="Times New Roman"/>
-          <w:sz w:val="24"/>
-        </w:rPr>
-      </w:pPr>
-    </w:p>
-    <w:p>
-      <w:pPr>
-        <w:spacing w:after="360" w:line="360" w:lineRule="auto"/>
-        <w:rPr>
-          <w:rFonts w:ascii="Times New Roman" w:hAnsi="Times New Roman" w:cs="Times New Roman"/>
-          <w:sz w:val="24"/>
-        </w:rPr>
-      </w:pPr>
-    </w:p>
-    <w:p>
-      <w:pPr>
-        <w:spacing w:after="360" w:line="360" w:lineRule="auto"/>
-        <w:rPr>
-          <w:rFonts w:ascii="Times New Roman" w:hAnsi="Times New Roman" w:cs="Times New Roman"/>
-          <w:sz w:val="24"/>
-        </w:rPr>
-      </w:pPr>
-    </w:p>
-    <w:p>
-      <w:pPr>
-        <w:spacing w:after="360" w:line="360" w:lineRule="auto"/>
-        <w:rPr>
-          <w:rFonts w:ascii="Times New Roman" w:hAnsi="Times New Roman" w:cs="Times New Roman"/>
-          <w:sz w:val="24"/>
-        </w:rPr>
-      </w:pPr>
-    </w:p>
-    <w:p>
-      <w:pPr>
-        <w:spacing w:after="360" w:line="360" w:lineRule="auto"/>
-        <w:rPr>
-          <w:rFonts w:ascii="Times New Roman" w:hAnsi="Times New Roman" w:cs="Times New Roman"/>
-          <w:sz w:val="24"/>
-        </w:rPr>
-      </w:pPr>
-    </w:p>
-    <w:p>
-      <w:pPr>
-        <w:spacing w:after="360" w:line="360" w:lineRule="auto"/>
-        <w:rPr>
-          <w:rFonts w:ascii="Times New Roman" w:hAnsi="Times New Roman" w:cs="Times New Roman"/>
-          <w:sz w:val="24"/>
-        </w:rPr>
-      </w:pPr>
-    </w:p>
-    <w:p>
-      <w:pPr>
-        <w:pStyle w:val="Heading1"/>
-      </w:pPr>
       <w:bookmarkStart w:id="28" w:name="_Toc511318629"/>
       <w:r>
+        <w:lastRenderedPageBreak/>
         <w:t>BÖLÜM V</w:t>
       </w:r>
       <w:r>
@@ -8200,6 +9117,7 @@
       </w:pPr>
       <w:bookmarkStart w:id="32" w:name="_Toc511318633"/>
       <w:r>
+        <w:lastRenderedPageBreak/>
         <w:t>KAYNAKÇA</w:t>
       </w:r>
       <w:bookmarkEnd w:id="32"/>
@@ -8239,11 +9157,103 @@
               <w:szCs w:val="24"/>
             </w:rPr>
           </w:pPr>
+          <w:proofErr w:type="spellStart"/>
           <w:r>
             <w:rPr>
               <w:rFonts w:eastAsia="Times New Roman"/>
             </w:rPr>
-            <w:t xml:space="preserve">Castillo, E., Jain, N., Casas, M., Moreto, M., Schulz, M., Beivide, R., … Bhatele, A. (2019). </w:t>
+            <w:t>Castillo</w:t>
+          </w:r>
+          <w:proofErr w:type="spellEnd"/>
+          <w:r>
+            <w:rPr>
+              <w:rFonts w:eastAsia="Times New Roman"/>
+            </w:rPr>
+            <w:t xml:space="preserve">, E., </w:t>
+          </w:r>
+          <w:proofErr w:type="spellStart"/>
+          <w:r>
+            <w:rPr>
+              <w:rFonts w:eastAsia="Times New Roman"/>
+            </w:rPr>
+            <w:t>Jain</w:t>
+          </w:r>
+          <w:proofErr w:type="spellEnd"/>
+          <w:r>
+            <w:rPr>
+              <w:rFonts w:eastAsia="Times New Roman"/>
+            </w:rPr>
+            <w:t xml:space="preserve">, N., </w:t>
+          </w:r>
+          <w:proofErr w:type="spellStart"/>
+          <w:r>
+            <w:rPr>
+              <w:rFonts w:eastAsia="Times New Roman"/>
+            </w:rPr>
+            <w:t>Casas</w:t>
+          </w:r>
+          <w:proofErr w:type="spellEnd"/>
+          <w:r>
+            <w:rPr>
+              <w:rFonts w:eastAsia="Times New Roman"/>
+            </w:rPr>
+            <w:t xml:space="preserve">, M., </w:t>
+          </w:r>
+          <w:proofErr w:type="spellStart"/>
+          <w:r>
+            <w:rPr>
+              <w:rFonts w:eastAsia="Times New Roman"/>
+            </w:rPr>
+            <w:t>Moreto</w:t>
+          </w:r>
+          <w:proofErr w:type="spellEnd"/>
+          <w:r>
+            <w:rPr>
+              <w:rFonts w:eastAsia="Times New Roman"/>
+            </w:rPr>
+            <w:t xml:space="preserve">, M., </w:t>
+          </w:r>
+          <w:proofErr w:type="spellStart"/>
+          <w:r>
+            <w:rPr>
+              <w:rFonts w:eastAsia="Times New Roman"/>
+            </w:rPr>
+            <w:t>Schulz</w:t>
+          </w:r>
+          <w:proofErr w:type="spellEnd"/>
+          <w:r>
+            <w:rPr>
+              <w:rFonts w:eastAsia="Times New Roman"/>
+            </w:rPr>
+            <w:t xml:space="preserve">, M., </w:t>
+          </w:r>
+          <w:proofErr w:type="spellStart"/>
+          <w:r>
+            <w:rPr>
+              <w:rFonts w:eastAsia="Times New Roman"/>
+            </w:rPr>
+            <w:t>Beivide</w:t>
+          </w:r>
+          <w:proofErr w:type="spellEnd"/>
+          <w:r>
+            <w:rPr>
+              <w:rFonts w:eastAsia="Times New Roman"/>
+            </w:rPr>
+            <w:t xml:space="preserve">, R., … </w:t>
+          </w:r>
+          <w:proofErr w:type="spellStart"/>
+          <w:r>
+            <w:rPr>
+              <w:rFonts w:eastAsia="Times New Roman"/>
+            </w:rPr>
+            <w:t>Bhatele</w:t>
+          </w:r>
+          <w:proofErr w:type="spellEnd"/>
+          <w:r>
+            <w:rPr>
+              <w:rFonts w:eastAsia="Times New Roman"/>
+            </w:rPr>
+            <w:t xml:space="preserve">, A. (2019). </w:t>
           </w:r>
           <w:r>
             <w:rPr>
@@ -8251,21 +9261,235 @@
               <w:i/>
               <w:iCs/>
             </w:rPr>
-            <w:t>Optimizing computation-communication overlap in asynchronous task-based programs</w:t>
+            <w:t xml:space="preserve">Optimizing </w:t>
           </w:r>
-          <w:r>
-            <w:rPr>
-              <w:rFonts w:eastAsia="Times New Roman"/>
-            </w:rPr>
-            <w:t xml:space="preserve">. In </w:t>
-          </w:r>
+          <w:proofErr w:type="spellStart"/>
           <w:r>
             <w:rPr>
               <w:rFonts w:eastAsia="Times New Roman"/>
               <w:i/>
               <w:iCs/>
             </w:rPr>
-            <w:t>Proceedings of the ACM SIGPLAN Symposium on Principles and Practice of Parallel Programming, PPOPP</w:t>
+            <w:t>computation-communication</w:t>
+          </w:r>
+          <w:proofErr w:type="spellEnd"/>
+          <w:r>
+            <w:rPr>
+              <w:rFonts w:eastAsia="Times New Roman"/>
+              <w:i/>
+              <w:iCs/>
+            </w:rPr>
+            <w:t xml:space="preserve"> </w:t>
+          </w:r>
+          <w:proofErr w:type="spellStart"/>
+          <w:r>
+            <w:rPr>
+              <w:rFonts w:eastAsia="Times New Roman"/>
+              <w:i/>
+              <w:iCs/>
+            </w:rPr>
+            <w:t>overlap</w:t>
+          </w:r>
+          <w:proofErr w:type="spellEnd"/>
+          <w:r>
+            <w:rPr>
+              <w:rFonts w:eastAsia="Times New Roman"/>
+              <w:i/>
+              <w:iCs/>
+            </w:rPr>
+            <w:t xml:space="preserve"> in </w:t>
+          </w:r>
+          <w:proofErr w:type="spellStart"/>
+          <w:r>
+            <w:rPr>
+              <w:rFonts w:eastAsia="Times New Roman"/>
+              <w:i/>
+              <w:iCs/>
+            </w:rPr>
+            <w:t>asynchronous</w:t>
+          </w:r>
+          <w:proofErr w:type="spellEnd"/>
+          <w:r>
+            <w:rPr>
+              <w:rFonts w:eastAsia="Times New Roman"/>
+              <w:i/>
+              <w:iCs/>
+            </w:rPr>
+            <w:t xml:space="preserve"> </w:t>
+          </w:r>
+          <w:proofErr w:type="spellStart"/>
+          <w:r>
+            <w:rPr>
+              <w:rFonts w:eastAsia="Times New Roman"/>
+              <w:i/>
+              <w:iCs/>
+            </w:rPr>
+            <w:t>task-based</w:t>
+          </w:r>
+          <w:proofErr w:type="spellEnd"/>
+          <w:r>
+            <w:rPr>
+              <w:rFonts w:eastAsia="Times New Roman"/>
+              <w:i/>
+              <w:iCs/>
+            </w:rPr>
+            <w:t xml:space="preserve"> </w:t>
+          </w:r>
+          <w:proofErr w:type="spellStart"/>
+          <w:r>
+            <w:rPr>
+              <w:rFonts w:eastAsia="Times New Roman"/>
+              <w:i/>
+              <w:iCs/>
+            </w:rPr>
+            <w:t>programs</w:t>
+          </w:r>
+          <w:proofErr w:type="spellEnd"/>
+          <w:r>
+            <w:rPr>
+              <w:rFonts w:eastAsia="Times New Roman"/>
+            </w:rPr>
+            <w:t xml:space="preserve">. </w:t>
+          </w:r>
+          <w:proofErr w:type="spellStart"/>
+          <w:r>
+            <w:rPr>
+              <w:rFonts w:eastAsia="Times New Roman"/>
+            </w:rPr>
+            <w:t>In</w:t>
+          </w:r>
+          <w:proofErr w:type="spellEnd"/>
+          <w:r>
+            <w:rPr>
+              <w:rFonts w:eastAsia="Times New Roman"/>
+            </w:rPr>
+            <w:t xml:space="preserve"> </w:t>
+          </w:r>
+          <w:proofErr w:type="spellStart"/>
+          <w:r>
+            <w:rPr>
+              <w:rFonts w:eastAsia="Times New Roman"/>
+              <w:i/>
+              <w:iCs/>
+            </w:rPr>
+            <w:t>Proceedings</w:t>
+          </w:r>
+          <w:proofErr w:type="spellEnd"/>
+          <w:r>
+            <w:rPr>
+              <w:rFonts w:eastAsia="Times New Roman"/>
+              <w:i/>
+              <w:iCs/>
+            </w:rPr>
+            <w:t xml:space="preserve"> of </w:t>
+          </w:r>
+          <w:proofErr w:type="spellStart"/>
+          <w:r>
+            <w:rPr>
+              <w:rFonts w:eastAsia="Times New Roman"/>
+              <w:i/>
+              <w:iCs/>
+            </w:rPr>
+            <w:t>the</w:t>
+          </w:r>
+          <w:proofErr w:type="spellEnd"/>
+          <w:r>
+            <w:rPr>
+              <w:rFonts w:eastAsia="Times New Roman"/>
+              <w:i/>
+              <w:iCs/>
+            </w:rPr>
+            <w:t xml:space="preserve"> ACM SIGPLAN </w:t>
+          </w:r>
+          <w:proofErr w:type="spellStart"/>
+          <w:r>
+            <w:rPr>
+              <w:rFonts w:eastAsia="Times New Roman"/>
+              <w:i/>
+              <w:iCs/>
+            </w:rPr>
+            <w:t>Symposium</w:t>
+          </w:r>
+          <w:proofErr w:type="spellEnd"/>
+          <w:r>
+            <w:rPr>
+              <w:rFonts w:eastAsia="Times New Roman"/>
+              <w:i/>
+              <w:iCs/>
+            </w:rPr>
+            <w:t xml:space="preserve"> on </w:t>
+          </w:r>
+          <w:proofErr w:type="spellStart"/>
+          <w:r>
+            <w:rPr>
+              <w:rFonts w:eastAsia="Times New Roman"/>
+              <w:i/>
+              <w:iCs/>
+            </w:rPr>
+            <w:t>Principles</w:t>
+          </w:r>
+          <w:proofErr w:type="spellEnd"/>
+          <w:r>
+            <w:rPr>
+              <w:rFonts w:eastAsia="Times New Roman"/>
+              <w:i/>
+              <w:iCs/>
+            </w:rPr>
+            <w:t xml:space="preserve"> </w:t>
+          </w:r>
+          <w:proofErr w:type="spellStart"/>
+          <w:r>
+            <w:rPr>
+              <w:rFonts w:eastAsia="Times New Roman"/>
+              <w:i/>
+              <w:iCs/>
+            </w:rPr>
+            <w:t>and</w:t>
+          </w:r>
+          <w:proofErr w:type="spellEnd"/>
+          <w:r>
+            <w:rPr>
+              <w:rFonts w:eastAsia="Times New Roman"/>
+              <w:i/>
+              <w:iCs/>
+            </w:rPr>
+            <w:t xml:space="preserve"> </w:t>
+          </w:r>
+          <w:proofErr w:type="spellStart"/>
+          <w:r>
+            <w:rPr>
+              <w:rFonts w:eastAsia="Times New Roman"/>
+              <w:i/>
+              <w:iCs/>
+            </w:rPr>
+            <w:t>Practice</w:t>
+          </w:r>
+          <w:proofErr w:type="spellEnd"/>
+          <w:r>
+            <w:rPr>
+              <w:rFonts w:eastAsia="Times New Roman"/>
+              <w:i/>
+              <w:iCs/>
+            </w:rPr>
+            <w:t xml:space="preserve"> of </w:t>
+          </w:r>
+          <w:proofErr w:type="spellStart"/>
+          <w:r>
+            <w:rPr>
+              <w:rFonts w:eastAsia="Times New Roman"/>
+              <w:i/>
+              <w:iCs/>
+            </w:rPr>
+            <w:t>Parallel</w:t>
+          </w:r>
+          <w:proofErr w:type="spellEnd"/>
+          <w:r>
+            <w:rPr>
+              <w:rFonts w:eastAsia="Times New Roman"/>
+              <w:i/>
+              <w:iCs/>
+            </w:rPr>
+            <w:t xml:space="preserve"> Programming, PPOPP</w:t>
           </w:r>
           <w:r>
             <w:rPr>
@@ -8288,35 +9512,455 @@
             <w:rPr>
               <w:rFonts w:eastAsia="Times New Roman"/>
             </w:rPr>
-            <w:t xml:space="preserve">Raman, R., Zhao, J., Sarkar, V., Vechev, M., &amp; Yahav, E. (2010). </w:t>
+            <w:t xml:space="preserve">Raman, R., </w:t>
           </w:r>
+          <w:proofErr w:type="spellStart"/>
+          <w:r>
+            <w:rPr>
+              <w:rFonts w:eastAsia="Times New Roman"/>
+            </w:rPr>
+            <w:t>Zhao</w:t>
+          </w:r>
+          <w:proofErr w:type="spellEnd"/>
+          <w:r>
+            <w:rPr>
+              <w:rFonts w:eastAsia="Times New Roman"/>
+            </w:rPr>
+            <w:t xml:space="preserve">, J., Sarkar, V., </w:t>
+          </w:r>
+          <w:proofErr w:type="spellStart"/>
+          <w:r>
+            <w:rPr>
+              <w:rFonts w:eastAsia="Times New Roman"/>
+            </w:rPr>
+            <w:t>Vechev</w:t>
+          </w:r>
+          <w:proofErr w:type="spellEnd"/>
+          <w:r>
+            <w:rPr>
+              <w:rFonts w:eastAsia="Times New Roman"/>
+            </w:rPr>
+            <w:t xml:space="preserve">, M., &amp; </w:t>
+          </w:r>
+          <w:proofErr w:type="spellStart"/>
+          <w:r>
+            <w:rPr>
+              <w:rFonts w:eastAsia="Times New Roman"/>
+            </w:rPr>
+            <w:t>Yahav</w:t>
+          </w:r>
+          <w:proofErr w:type="spellEnd"/>
+          <w:r>
+            <w:rPr>
+              <w:rFonts w:eastAsia="Times New Roman"/>
+            </w:rPr>
+            <w:t xml:space="preserve">, E. (2010). </w:t>
+          </w:r>
+          <w:proofErr w:type="spellStart"/>
           <w:r>
             <w:rPr>
               <w:rFonts w:eastAsia="Times New Roman"/>
               <w:i/>
               <w:iCs/>
             </w:rPr>
-            <w:t>Efficient data race detection for async-finish parallelism</w:t>
+            <w:t>Efficient</w:t>
           </w:r>
-          <w:r>
-            <w:rPr>
-              <w:rFonts w:eastAsia="Times New Roman"/>
-            </w:rPr>
-            <w:t xml:space="preserve">. In </w:t>
-          </w:r>
+          <w:proofErr w:type="spellEnd"/>
           <w:r>
             <w:rPr>
               <w:rFonts w:eastAsia="Times New Roman"/>
               <w:i/>
               <w:iCs/>
             </w:rPr>
-            <w:t>Lecture Notes in Computer Science (including subseries Lecture Notes in Artificial Intelligence and Lecture Notes in Bioinformatics)</w:t>
+            <w:t xml:space="preserve"> data </w:t>
+          </w:r>
+          <w:proofErr w:type="spellStart"/>
+          <w:r>
+            <w:rPr>
+              <w:rFonts w:eastAsia="Times New Roman"/>
+              <w:i/>
+              <w:iCs/>
+            </w:rPr>
+            <w:t>race</w:t>
+          </w:r>
+          <w:proofErr w:type="spellEnd"/>
+          <w:r>
+            <w:rPr>
+              <w:rFonts w:eastAsia="Times New Roman"/>
+              <w:i/>
+              <w:iCs/>
+            </w:rPr>
+            <w:t xml:space="preserve"> </w:t>
+          </w:r>
+          <w:proofErr w:type="spellStart"/>
+          <w:r>
+            <w:rPr>
+              <w:rFonts w:eastAsia="Times New Roman"/>
+              <w:i/>
+              <w:iCs/>
+            </w:rPr>
+            <w:t>detection</w:t>
+          </w:r>
+          <w:proofErr w:type="spellEnd"/>
+          <w:r>
+            <w:rPr>
+              <w:rFonts w:eastAsia="Times New Roman"/>
+              <w:i/>
+              <w:iCs/>
+            </w:rPr>
+            <w:t xml:space="preserve"> </w:t>
+          </w:r>
+          <w:proofErr w:type="spellStart"/>
+          <w:r>
+            <w:rPr>
+              <w:rFonts w:eastAsia="Times New Roman"/>
+              <w:i/>
+              <w:iCs/>
+            </w:rPr>
+            <w:t>for</w:t>
+          </w:r>
+          <w:proofErr w:type="spellEnd"/>
+          <w:r>
+            <w:rPr>
+              <w:rFonts w:eastAsia="Times New Roman"/>
+              <w:i/>
+              <w:iCs/>
+            </w:rPr>
+            <w:t xml:space="preserve"> </w:t>
+          </w:r>
+          <w:proofErr w:type="spellStart"/>
+          <w:r>
+            <w:rPr>
+              <w:rFonts w:eastAsia="Times New Roman"/>
+              <w:i/>
+              <w:iCs/>
+            </w:rPr>
+            <w:t>async-finish</w:t>
+          </w:r>
+          <w:proofErr w:type="spellEnd"/>
+          <w:r>
+            <w:rPr>
+              <w:rFonts w:eastAsia="Times New Roman"/>
+              <w:i/>
+              <w:iCs/>
+            </w:rPr>
+            <w:t xml:space="preserve"> </w:t>
+          </w:r>
+          <w:proofErr w:type="spellStart"/>
+          <w:r>
+            <w:rPr>
+              <w:rFonts w:eastAsia="Times New Roman"/>
+              <w:i/>
+              <w:iCs/>
+            </w:rPr>
+            <w:t>parallelism</w:t>
+          </w:r>
+          <w:proofErr w:type="spellEnd"/>
+          <w:r>
+            <w:rPr>
+              <w:rFonts w:eastAsia="Times New Roman"/>
+            </w:rPr>
+            <w:t xml:space="preserve">. </w:t>
+          </w:r>
+          <w:proofErr w:type="spellStart"/>
+          <w:r>
+            <w:rPr>
+              <w:rFonts w:eastAsia="Times New Roman"/>
+            </w:rPr>
+            <w:t>In</w:t>
+          </w:r>
+          <w:proofErr w:type="spellEnd"/>
+          <w:r>
+            <w:rPr>
+              <w:rFonts w:eastAsia="Times New Roman"/>
+            </w:rPr>
+            <w:t xml:space="preserve"> </w:t>
+          </w:r>
+          <w:proofErr w:type="spellStart"/>
+          <w:r>
+            <w:rPr>
+              <w:rFonts w:eastAsia="Times New Roman"/>
+              <w:i/>
+              <w:iCs/>
+            </w:rPr>
+            <w:t>Lecture</w:t>
+          </w:r>
+          <w:proofErr w:type="spellEnd"/>
+          <w:r>
+            <w:rPr>
+              <w:rFonts w:eastAsia="Times New Roman"/>
+              <w:i/>
+              <w:iCs/>
+            </w:rPr>
+            <w:t xml:space="preserve"> </w:t>
+          </w:r>
+          <w:proofErr w:type="spellStart"/>
+          <w:r>
+            <w:rPr>
+              <w:rFonts w:eastAsia="Times New Roman"/>
+              <w:i/>
+              <w:iCs/>
+            </w:rPr>
+            <w:t>Notes</w:t>
+          </w:r>
+          <w:proofErr w:type="spellEnd"/>
+          <w:r>
+            <w:rPr>
+              <w:rFonts w:eastAsia="Times New Roman"/>
+              <w:i/>
+              <w:iCs/>
+            </w:rPr>
+            <w:t xml:space="preserve"> in </w:t>
+          </w:r>
+          <w:proofErr w:type="spellStart"/>
+          <w:r>
+            <w:rPr>
+              <w:rFonts w:eastAsia="Times New Roman"/>
+              <w:i/>
+              <w:iCs/>
+            </w:rPr>
+            <w:t>Computer</w:t>
+          </w:r>
+          <w:proofErr w:type="spellEnd"/>
+          <w:r>
+            <w:rPr>
+              <w:rFonts w:eastAsia="Times New Roman"/>
+              <w:i/>
+              <w:iCs/>
+            </w:rPr>
+            <w:t xml:space="preserve"> </w:t>
+          </w:r>
+          <w:proofErr w:type="spellStart"/>
+          <w:r>
+            <w:rPr>
+              <w:rFonts w:eastAsia="Times New Roman"/>
+              <w:i/>
+              <w:iCs/>
+            </w:rPr>
+            <w:t>Science</w:t>
+          </w:r>
+          <w:proofErr w:type="spellEnd"/>
+          <w:r>
+            <w:rPr>
+              <w:rFonts w:eastAsia="Times New Roman"/>
+              <w:i/>
+              <w:iCs/>
+            </w:rPr>
+            <w:t xml:space="preserve"> (</w:t>
+          </w:r>
+          <w:proofErr w:type="spellStart"/>
+          <w:r>
+            <w:rPr>
+              <w:rFonts w:eastAsia="Times New Roman"/>
+              <w:i/>
+              <w:iCs/>
+            </w:rPr>
+            <w:t>including</w:t>
+          </w:r>
+          <w:proofErr w:type="spellEnd"/>
+          <w:r>
+            <w:rPr>
+              <w:rFonts w:eastAsia="Times New Roman"/>
+              <w:i/>
+              <w:iCs/>
+            </w:rPr>
+            <w:t xml:space="preserve"> </w:t>
+          </w:r>
+          <w:proofErr w:type="spellStart"/>
+          <w:r>
+            <w:rPr>
+              <w:rFonts w:eastAsia="Times New Roman"/>
+              <w:i/>
+              <w:iCs/>
+            </w:rPr>
+            <w:t>subseries</w:t>
+          </w:r>
+          <w:proofErr w:type="spellEnd"/>
+          <w:r>
+            <w:rPr>
+              <w:rFonts w:eastAsia="Times New Roman"/>
+              <w:i/>
+              <w:iCs/>
+            </w:rPr>
+            <w:t xml:space="preserve"> </w:t>
+          </w:r>
+          <w:proofErr w:type="spellStart"/>
+          <w:r>
+            <w:rPr>
+              <w:rFonts w:eastAsia="Times New Roman"/>
+              <w:i/>
+              <w:iCs/>
+            </w:rPr>
+            <w:t>Lecture</w:t>
+          </w:r>
+          <w:proofErr w:type="spellEnd"/>
+          <w:r>
+            <w:rPr>
+              <w:rFonts w:eastAsia="Times New Roman"/>
+              <w:i/>
+              <w:iCs/>
+            </w:rPr>
+            <w:t xml:space="preserve"> </w:t>
+          </w:r>
+          <w:proofErr w:type="spellStart"/>
+          <w:r>
+            <w:rPr>
+              <w:rFonts w:eastAsia="Times New Roman"/>
+              <w:i/>
+              <w:iCs/>
+            </w:rPr>
+            <w:t>Notes</w:t>
+          </w:r>
+          <w:proofErr w:type="spellEnd"/>
+          <w:r>
+            <w:rPr>
+              <w:rFonts w:eastAsia="Times New Roman"/>
+              <w:i/>
+              <w:iCs/>
+            </w:rPr>
+            <w:t xml:space="preserve"> in </w:t>
+          </w:r>
+          <w:proofErr w:type="spellStart"/>
+          <w:r>
+            <w:rPr>
+              <w:rFonts w:eastAsia="Times New Roman"/>
+              <w:i/>
+              <w:iCs/>
+            </w:rPr>
+            <w:t>Artificial</w:t>
+          </w:r>
+          <w:proofErr w:type="spellEnd"/>
+          <w:r>
+            <w:rPr>
+              <w:rFonts w:eastAsia="Times New Roman"/>
+              <w:i/>
+              <w:iCs/>
+            </w:rPr>
+            <w:t xml:space="preserve"> </w:t>
+          </w:r>
+          <w:proofErr w:type="spellStart"/>
+          <w:r>
+            <w:rPr>
+              <w:rFonts w:eastAsia="Times New Roman"/>
+              <w:i/>
+              <w:iCs/>
+            </w:rPr>
+            <w:t>Intelligence</w:t>
+          </w:r>
+          <w:proofErr w:type="spellEnd"/>
+          <w:r>
+            <w:rPr>
+              <w:rFonts w:eastAsia="Times New Roman"/>
+              <w:i/>
+              <w:iCs/>
+            </w:rPr>
+            <w:t xml:space="preserve"> </w:t>
+          </w:r>
+          <w:proofErr w:type="spellStart"/>
+          <w:r>
+            <w:rPr>
+              <w:rFonts w:eastAsia="Times New Roman"/>
+              <w:i/>
+              <w:iCs/>
+            </w:rPr>
+            <w:t>and</w:t>
+          </w:r>
+          <w:proofErr w:type="spellEnd"/>
+          <w:r>
+            <w:rPr>
+              <w:rFonts w:eastAsia="Times New Roman"/>
+              <w:i/>
+              <w:iCs/>
+            </w:rPr>
+            <w:t xml:space="preserve"> </w:t>
+          </w:r>
+          <w:proofErr w:type="spellStart"/>
+          <w:r>
+            <w:rPr>
+              <w:rFonts w:eastAsia="Times New Roman"/>
+              <w:i/>
+              <w:iCs/>
+            </w:rPr>
+            <w:t>Lecture</w:t>
+          </w:r>
+          <w:proofErr w:type="spellEnd"/>
+          <w:r>
+            <w:rPr>
+              <w:rFonts w:eastAsia="Times New Roman"/>
+              <w:i/>
+              <w:iCs/>
+            </w:rPr>
+            <w:t xml:space="preserve"> </w:t>
+          </w:r>
+          <w:proofErr w:type="spellStart"/>
+          <w:r>
+            <w:rPr>
+              <w:rFonts w:eastAsia="Times New Roman"/>
+              <w:i/>
+              <w:iCs/>
+            </w:rPr>
+            <w:t>Notes</w:t>
+          </w:r>
+          <w:proofErr w:type="spellEnd"/>
+          <w:r>
+            <w:rPr>
+              <w:rFonts w:eastAsia="Times New Roman"/>
+              <w:i/>
+              <w:iCs/>
+            </w:rPr>
+            <w:t xml:space="preserve"> in </w:t>
+          </w:r>
+          <w:proofErr w:type="spellStart"/>
+          <w:r>
+            <w:rPr>
+              <w:rFonts w:eastAsia="Times New Roman"/>
+              <w:i/>
+              <w:iCs/>
+            </w:rPr>
+            <w:t>Bioinformatics</w:t>
+          </w:r>
+          <w:proofErr w:type="spellEnd"/>
+          <w:r>
+            <w:rPr>
+              <w:rFonts w:eastAsia="Times New Roman"/>
+              <w:i/>
+              <w:iCs/>
+            </w:rPr>
+            <w:t>)</w:t>
           </w:r>
           <w:r>
             <w:rPr>
               <w:rFonts w:eastAsia="Times New Roman"/>
             </w:rPr>
-            <w:t xml:space="preserve"> (Vol. 6418 LNCS, pp. 368–383). doi:10.1007/978-3-642-16612-9_28</w:t>
+            <w:t xml:space="preserve"> (</w:t>
+          </w:r>
+          <w:proofErr w:type="spellStart"/>
+          <w:r>
+            <w:rPr>
+              <w:rFonts w:eastAsia="Times New Roman"/>
+            </w:rPr>
+            <w:t>Vol</w:t>
+          </w:r>
+          <w:proofErr w:type="spellEnd"/>
+          <w:r>
+            <w:rPr>
+              <w:rFonts w:eastAsia="Times New Roman"/>
+            </w:rPr>
+            <w:t xml:space="preserve">. 6418 LNCS, </w:t>
+          </w:r>
+          <w:proofErr w:type="spellStart"/>
+          <w:r>
+            <w:rPr>
+              <w:rFonts w:eastAsia="Times New Roman"/>
+            </w:rPr>
+            <w:t>pp</w:t>
+          </w:r>
+          <w:proofErr w:type="spellEnd"/>
+          <w:r>
+            <w:rPr>
+              <w:rFonts w:eastAsia="Times New Roman"/>
+            </w:rPr>
+            <w:t>. 368–383). doi:10.1007/978-3-642-16612-9_28</w:t>
           </w:r>
         </w:p>
         <w:p>
@@ -8329,11 +9973,187 @@
               <w:rFonts w:eastAsia="Times New Roman"/>
             </w:rPr>
           </w:pPr>
+          <w:proofErr w:type="spellStart"/>
           <w:r>
             <w:rPr>
               <w:rFonts w:eastAsia="Times New Roman"/>
             </w:rPr>
-            <w:t xml:space="preserve">Shi, H., Zhao, Y., Zhang, B., Yoshigoe, K., &amp; Chang, F. (2019). Effective Parallel Computing via a Free Stale Synchronous Parallel Strategy. </w:t>
+            <w:t>Shi</w:t>
+          </w:r>
+          <w:proofErr w:type="spellEnd"/>
+          <w:r>
+            <w:rPr>
+              <w:rFonts w:eastAsia="Times New Roman"/>
+            </w:rPr>
+            <w:t xml:space="preserve">, H., </w:t>
+          </w:r>
+          <w:proofErr w:type="spellStart"/>
+          <w:r>
+            <w:rPr>
+              <w:rFonts w:eastAsia="Times New Roman"/>
+            </w:rPr>
+            <w:t>Zhao</w:t>
+          </w:r>
+          <w:proofErr w:type="spellEnd"/>
+          <w:r>
+            <w:rPr>
+              <w:rFonts w:eastAsia="Times New Roman"/>
+            </w:rPr>
+            <w:t xml:space="preserve">, Y., </w:t>
+          </w:r>
+          <w:proofErr w:type="spellStart"/>
+          <w:r>
+            <w:rPr>
+              <w:rFonts w:eastAsia="Times New Roman"/>
+            </w:rPr>
+            <w:t>Zhang</w:t>
+          </w:r>
+          <w:proofErr w:type="spellEnd"/>
+          <w:r>
+            <w:rPr>
+              <w:rFonts w:eastAsia="Times New Roman"/>
+            </w:rPr>
+            <w:t xml:space="preserve">, B., </w:t>
+          </w:r>
+          <w:proofErr w:type="spellStart"/>
+          <w:r>
+            <w:rPr>
+              <w:rFonts w:eastAsia="Times New Roman"/>
+            </w:rPr>
+            <w:t>Yoshigoe</w:t>
+          </w:r>
+          <w:proofErr w:type="spellEnd"/>
+          <w:r>
+            <w:rPr>
+              <w:rFonts w:eastAsia="Times New Roman"/>
+            </w:rPr>
+            <w:t xml:space="preserve">, K., &amp; </w:t>
+          </w:r>
+          <w:proofErr w:type="spellStart"/>
+          <w:r>
+            <w:rPr>
+              <w:rFonts w:eastAsia="Times New Roman"/>
+            </w:rPr>
+            <w:t>Chang</w:t>
+          </w:r>
+          <w:proofErr w:type="spellEnd"/>
+          <w:r>
+            <w:rPr>
+              <w:rFonts w:eastAsia="Times New Roman"/>
+            </w:rPr>
+            <w:t xml:space="preserve">, F. (2019). </w:t>
+          </w:r>
+          <w:proofErr w:type="spellStart"/>
+          <w:r>
+            <w:rPr>
+              <w:rFonts w:eastAsia="Times New Roman"/>
+            </w:rPr>
+            <w:t>Effective</w:t>
+          </w:r>
+          <w:proofErr w:type="spellEnd"/>
+          <w:r>
+            <w:rPr>
+              <w:rFonts w:eastAsia="Times New Roman"/>
+            </w:rPr>
+            <w:t xml:space="preserve"> </w:t>
+          </w:r>
+          <w:proofErr w:type="spellStart"/>
+          <w:r>
+            <w:rPr>
+              <w:rFonts w:eastAsia="Times New Roman"/>
+            </w:rPr>
+            <w:t>Parallel</w:t>
+          </w:r>
+          <w:proofErr w:type="spellEnd"/>
+          <w:r>
+            <w:rPr>
+              <w:rFonts w:eastAsia="Times New Roman"/>
+            </w:rPr>
+            <w:t xml:space="preserve"> Computing </w:t>
+          </w:r>
+          <w:proofErr w:type="spellStart"/>
+          <w:r>
+            <w:rPr>
+              <w:rFonts w:eastAsia="Times New Roman"/>
+            </w:rPr>
+            <w:t>via</w:t>
+          </w:r>
+          <w:proofErr w:type="spellEnd"/>
+          <w:r>
+            <w:rPr>
+              <w:rFonts w:eastAsia="Times New Roman"/>
+            </w:rPr>
+            <w:t xml:space="preserve"> a </w:t>
+          </w:r>
+          <w:proofErr w:type="spellStart"/>
+          <w:r>
+            <w:rPr>
+              <w:rFonts w:eastAsia="Times New Roman"/>
+            </w:rPr>
+            <w:t>Free</w:t>
+          </w:r>
+          <w:proofErr w:type="spellEnd"/>
+          <w:r>
+            <w:rPr>
+              <w:rFonts w:eastAsia="Times New Roman"/>
+            </w:rPr>
+            <w:t xml:space="preserve"> </w:t>
+          </w:r>
+          <w:proofErr w:type="spellStart"/>
+          <w:r>
+            <w:rPr>
+              <w:rFonts w:eastAsia="Times New Roman"/>
+            </w:rPr>
+            <w:t>Stale</w:t>
+          </w:r>
+          <w:proofErr w:type="spellEnd"/>
+          <w:r>
+            <w:rPr>
+              <w:rFonts w:eastAsia="Times New Roman"/>
+            </w:rPr>
+            <w:t xml:space="preserve"> </w:t>
+          </w:r>
+          <w:proofErr w:type="spellStart"/>
+          <w:r>
+            <w:rPr>
+              <w:rFonts w:eastAsia="Times New Roman"/>
+            </w:rPr>
+            <w:t>Synchronous</w:t>
+          </w:r>
+          <w:proofErr w:type="spellEnd"/>
+          <w:r>
+            <w:rPr>
+              <w:rFonts w:eastAsia="Times New Roman"/>
+            </w:rPr>
+            <w:t xml:space="preserve"> </w:t>
+          </w:r>
+          <w:proofErr w:type="spellStart"/>
+          <w:r>
+            <w:rPr>
+              <w:rFonts w:eastAsia="Times New Roman"/>
+            </w:rPr>
+            <w:t>Parallel</w:t>
+          </w:r>
+          <w:proofErr w:type="spellEnd"/>
+          <w:r>
+            <w:rPr>
+              <w:rFonts w:eastAsia="Times New Roman"/>
+            </w:rPr>
+            <w:t xml:space="preserve"> </w:t>
+          </w:r>
+          <w:proofErr w:type="spellStart"/>
+          <w:r>
+            <w:rPr>
+              <w:rFonts w:eastAsia="Times New Roman"/>
+            </w:rPr>
+            <w:t>Strategy</w:t>
+          </w:r>
+          <w:proofErr w:type="spellEnd"/>
+          <w:r>
+            <w:rPr>
+              <w:rFonts w:eastAsia="Times New Roman"/>
+            </w:rPr>
+            <w:t xml:space="preserve">. </w:t>
           </w:r>
           <w:r>
             <w:rPr>
@@ -8486,23 +10306,24 @@
       </w:pPr>
       <w:bookmarkStart w:id="33" w:name="_Toc511318634"/>
       <w:r>
+        <w:lastRenderedPageBreak/>
         <w:t>EKLER</w:t>
       </w:r>
       <w:bookmarkEnd w:id="33"/>
     </w:p>
     <w:p>
-      <w:r>
-        <w:rPr>
-          <w:noProof/>
-        </w:rPr>
+      <w:pPr>
+        <w:pStyle w:val="Heading2"/>
+      </w:pPr>
+      <w:r>
         <w:drawing>
-          <wp:anchor distT="0" distB="0" distL="114300" distR="114300" simplePos="0" relativeHeight="251666432" behindDoc="1" locked="0" layoutInCell="1" allowOverlap="1" wp14:anchorId="498098AB" wp14:editId="7265809B">
+          <wp:anchor distT="0" distB="0" distL="114300" distR="114300" simplePos="0" relativeHeight="251666432" behindDoc="1" locked="0" layoutInCell="1" allowOverlap="1" wp14:anchorId="498098AB" wp14:editId="276CA886">
             <wp:simplePos x="0" y="0"/>
             <wp:positionH relativeFrom="margin">
-              <wp:align>center</wp:align>
+              <wp:posOffset>-267004</wp:posOffset>
             </wp:positionH>
             <wp:positionV relativeFrom="paragraph">
-              <wp:posOffset>286385</wp:posOffset>
+              <wp:posOffset>355396</wp:posOffset>
             </wp:positionV>
             <wp:extent cx="6111694" cy="1580083"/>
             <wp:effectExtent l="0" t="0" r="3810" b="1270"/>
@@ -8527,7 +10348,7 @@
                     <pic:cNvPicPr/>
                   </pic:nvPicPr>
                   <pic:blipFill>
-                    <a:blip r:embed="rId21">
+                    <a:blip r:embed="rId20">
                       <a:extLst>
                         <a:ext uri="{28A0092B-C50C-407E-A947-70E740481C1C}">
                           <a14:useLocalDpi xmlns:a14="http://schemas.microsoft.com/office/drawing/2010/main" val="0"/>
@@ -8559,30 +10380,33 @@
     </w:p>
     <w:p>
       <w:r>
+        <w:br/>
+      </w:r>
+      <w:r>
         <w:rPr>
           <w:noProof/>
         </w:rPr>
         <w:drawing>
-          <wp:anchor distT="0" distB="0" distL="114300" distR="114300" simplePos="0" relativeHeight="251667456" behindDoc="1" locked="0" layoutInCell="1" allowOverlap="1" wp14:anchorId="5D8949BE" wp14:editId="557E12B2">
+          <wp:anchor distT="0" distB="0" distL="114300" distR="114300" simplePos="0" relativeHeight="251673600" behindDoc="1" locked="0" layoutInCell="1" allowOverlap="1" wp14:anchorId="40EBF265" wp14:editId="1AEF3B56">
             <wp:simplePos x="0" y="0"/>
-            <wp:positionH relativeFrom="column">
-              <wp:posOffset>-251460</wp:posOffset>
+            <wp:positionH relativeFrom="margin">
+              <wp:align>right</wp:align>
             </wp:positionH>
             <wp:positionV relativeFrom="paragraph">
-              <wp:posOffset>1997710</wp:posOffset>
+              <wp:posOffset>2101850</wp:posOffset>
             </wp:positionV>
-            <wp:extent cx="6064250" cy="3846195"/>
-            <wp:effectExtent l="0" t="0" r="0" b="1905"/>
+            <wp:extent cx="5848350" cy="3648710"/>
+            <wp:effectExtent l="0" t="0" r="0" b="8890"/>
             <wp:wrapTight wrapText="bothSides">
               <wp:wrapPolygon edited="0">
                 <wp:start x="0" y="0"/>
-                <wp:lineTo x="0" y="21504"/>
-                <wp:lineTo x="21510" y="21504"/>
-                <wp:lineTo x="21510" y="0"/>
+                <wp:lineTo x="0" y="21540"/>
+                <wp:lineTo x="21530" y="21540"/>
+                <wp:lineTo x="21530" y="0"/>
                 <wp:lineTo x="0" y="0"/>
               </wp:wrapPolygon>
             </wp:wrapTight>
-            <wp:docPr id="3" name="Picture 3" descr="Graphical user interface, text, application&#10;&#10;Description automatically generated"/>
+            <wp:docPr id="11" name="Picture 11" descr="Graphical user interface, text, application&#10;&#10;Description automatically generated"/>
             <wp:cNvGraphicFramePr>
               <a:graphicFrameLocks xmlns:a="http://schemas.openxmlformats.org/drawingml/2006/main" noChangeAspect="1"/>
             </wp:cNvGraphicFramePr>
@@ -8590,11 +10414,11 @@
               <a:graphicData uri="http://schemas.openxmlformats.org/drawingml/2006/picture">
                 <pic:pic xmlns:pic="http://schemas.openxmlformats.org/drawingml/2006/picture">
                   <pic:nvPicPr>
-                    <pic:cNvPr id="3" name="Picture 3" descr="Graphical user interface, text, application&#10;&#10;Description automatically generated"/>
+                    <pic:cNvPr id="11" name="Picture 11" descr="Graphical user interface, text, application&#10;&#10;Description automatically generated"/>
                     <pic:cNvPicPr/>
                   </pic:nvPicPr>
                   <pic:blipFill>
-                    <a:blip r:embed="rId22">
+                    <a:blip r:embed="rId21" cstate="print">
                       <a:extLst>
                         <a:ext uri="{28A0092B-C50C-407E-A947-70E740481C1C}">
                           <a14:useLocalDpi xmlns:a14="http://schemas.microsoft.com/office/drawing/2010/main" val="0"/>
@@ -8608,7 +10432,7 @@
                   <pic:spPr>
                     <a:xfrm>
                       <a:off x="0" y="0"/>
-                      <a:ext cx="6064250" cy="3846195"/>
+                      <a:ext cx="5848350" cy="3648710"/>
                     </a:xfrm>
                     <a:prstGeom prst="rect">
                       <a:avLst/>
@@ -8629,9 +10453,11 @@
       <w:r>
         <w:t>Senkron (</w:t>
       </w:r>
+      <w:proofErr w:type="spellStart"/>
       <w:r>
         <w:t>Sync</w:t>
       </w:r>
+      <w:proofErr w:type="spellEnd"/>
       <w:r>
         <w:t>)</w:t>
       </w:r>
@@ -8640,18 +10466,12 @@
       </w:r>
     </w:p>
     <w:p/>
-    <w:p/>
-    <w:p/>
-    <w:p/>
-    <w:p/>
-    <w:p/>
-    <w:p/>
-    <w:p/>
     <w:p>
       <w:r>
         <w:rPr>
           <w:noProof/>
         </w:rPr>
+        <w:lastRenderedPageBreak/>
         <w:drawing>
           <wp:anchor distT="0" distB="0" distL="114300" distR="114300" simplePos="0" relativeHeight="251668480" behindDoc="1" locked="0" layoutInCell="1" allowOverlap="1" wp14:anchorId="3D9DCF82" wp14:editId="3CCFF1FA">
             <wp:simplePos x="0" y="0"/>
@@ -8684,7 +10504,7 @@
                     <pic:cNvPicPr/>
                   </pic:nvPicPr>
                   <pic:blipFill>
-                    <a:blip r:embed="rId23">
+                    <a:blip r:embed="rId22">
                       <a:extLst>
                         <a:ext uri="{28A0092B-C50C-407E-A947-70E740481C1C}">
                           <a14:useLocalDpi xmlns:a14="http://schemas.microsoft.com/office/drawing/2010/main" val="0"/>
@@ -8719,9 +10539,11 @@
       <w:r>
         <w:t>Asenkron (</w:t>
       </w:r>
+      <w:proofErr w:type="spellStart"/>
       <w:r>
         <w:t>Async</w:t>
       </w:r>
+      <w:proofErr w:type="spellEnd"/>
       <w:r>
         <w:t>)</w:t>
       </w:r>
@@ -8729,32 +10551,49 @@
         <w:t xml:space="preserve"> Akış Uygulama Kodları</w:t>
       </w:r>
     </w:p>
+    <w:p/>
+    <w:p>
+      <w:r>
+        <w:t xml:space="preserve">Ana İşlem </w:t>
+      </w:r>
+      <w:proofErr w:type="spellStart"/>
+      <w:r>
+        <w:t>Method</w:t>
+      </w:r>
+      <w:r>
+        <w:t>larının</w:t>
+      </w:r>
+      <w:proofErr w:type="spellEnd"/>
+      <w:r>
+        <w:t xml:space="preserve"> Kodları</w:t>
+      </w:r>
+    </w:p>
     <w:p>
       <w:r>
         <w:rPr>
           <w:noProof/>
         </w:rPr>
         <w:drawing>
-          <wp:anchor distT="0" distB="0" distL="114300" distR="114300" simplePos="0" relativeHeight="251669504" behindDoc="1" locked="0" layoutInCell="1" allowOverlap="1" wp14:anchorId="6A82189F" wp14:editId="1110EEC7">
+          <wp:anchor distT="0" distB="0" distL="114300" distR="114300" simplePos="0" relativeHeight="251674624" behindDoc="1" locked="0" layoutInCell="1" allowOverlap="1" wp14:anchorId="2A273A2E" wp14:editId="15DFE66B">
             <wp:simplePos x="0" y="0"/>
             <wp:positionH relativeFrom="column">
-              <wp:posOffset>-178435</wp:posOffset>
+              <wp:posOffset>-222250</wp:posOffset>
             </wp:positionH>
             <wp:positionV relativeFrom="paragraph">
-              <wp:posOffset>4142105</wp:posOffset>
+              <wp:posOffset>187960</wp:posOffset>
             </wp:positionV>
-            <wp:extent cx="5891530" cy="2230755"/>
-            <wp:effectExtent l="0" t="0" r="0" b="0"/>
+            <wp:extent cx="5960745" cy="2448560"/>
+            <wp:effectExtent l="0" t="0" r="1905" b="8890"/>
             <wp:wrapTight wrapText="bothSides">
               <wp:wrapPolygon edited="0">
                 <wp:start x="0" y="0"/>
-                <wp:lineTo x="0" y="21397"/>
-                <wp:lineTo x="21512" y="21397"/>
-                <wp:lineTo x="21512" y="0"/>
+                <wp:lineTo x="0" y="21510"/>
+                <wp:lineTo x="21538" y="21510"/>
+                <wp:lineTo x="21538" y="0"/>
                 <wp:lineTo x="0" y="0"/>
               </wp:wrapPolygon>
             </wp:wrapTight>
-            <wp:docPr id="5" name="Picture 5" descr="Graphical user interface, text, application&#10;&#10;Description automatically generated"/>
+            <wp:docPr id="12" name="Picture 12" descr="Graphical user interface, text, application&#10;&#10;Description automatically generated"/>
             <wp:cNvGraphicFramePr>
               <a:graphicFrameLocks xmlns:a="http://schemas.openxmlformats.org/drawingml/2006/main" noChangeAspect="1"/>
             </wp:cNvGraphicFramePr>
@@ -8762,7 +10601,88 @@
               <a:graphicData uri="http://schemas.openxmlformats.org/drawingml/2006/picture">
                 <pic:pic xmlns:pic="http://schemas.openxmlformats.org/drawingml/2006/picture">
                   <pic:nvPicPr>
-                    <pic:cNvPr id="5" name="Picture 5" descr="Graphical user interface, text, application&#10;&#10;Description automatically generated"/>
+                    <pic:cNvPr id="12" name="Picture 12" descr="Graphical user interface, text, application&#10;&#10;Description automatically generated"/>
+                    <pic:cNvPicPr/>
+                  </pic:nvPicPr>
+                  <pic:blipFill>
+                    <a:blip r:embed="rId23">
+                      <a:extLst>
+                        <a:ext uri="{28A0092B-C50C-407E-A947-70E740481C1C}">
+                          <a14:useLocalDpi xmlns:a14="http://schemas.microsoft.com/office/drawing/2010/main" val="0"/>
+                        </a:ext>
+                      </a:extLst>
+                    </a:blip>
+                    <a:stretch>
+                      <a:fillRect/>
+                    </a:stretch>
+                  </pic:blipFill>
+                  <pic:spPr>
+                    <a:xfrm>
+                      <a:off x="0" y="0"/>
+                      <a:ext cx="5960745" cy="2448560"/>
+                    </a:xfrm>
+                    <a:prstGeom prst="rect">
+                      <a:avLst/>
+                    </a:prstGeom>
+                  </pic:spPr>
+                </pic:pic>
+              </a:graphicData>
+            </a:graphic>
+            <wp14:sizeRelH relativeFrom="margin">
+              <wp14:pctWidth>0</wp14:pctWidth>
+            </wp14:sizeRelH>
+            <wp14:sizeRelV relativeFrom="margin">
+              <wp14:pctHeight>0</wp14:pctHeight>
+            </wp14:sizeRelV>
+          </wp:anchor>
+        </w:drawing>
+      </w:r>
+    </w:p>
+    <w:p/>
+    <w:p/>
+    <w:p/>
+    <w:p/>
+    <w:p/>
+    <w:p>
+      <w:r>
+        <w:lastRenderedPageBreak/>
+        <w:t>Örnek Test Çıktısı</w:t>
+      </w:r>
+    </w:p>
+    <w:p>
+      <w:r>
+        <w:rPr>
+          <w:noProof/>
+        </w:rPr>
+        <w:drawing>
+          <wp:anchor distT="0" distB="0" distL="114300" distR="114300" simplePos="0" relativeHeight="251670528" behindDoc="1" locked="0" layoutInCell="1" allowOverlap="1" wp14:anchorId="5E16ACE1" wp14:editId="2829075F">
+            <wp:simplePos x="0" y="0"/>
+            <wp:positionH relativeFrom="margin">
+              <wp:align>left</wp:align>
+            </wp:positionH>
+            <wp:positionV relativeFrom="paragraph">
+              <wp:posOffset>145762</wp:posOffset>
+            </wp:positionV>
+            <wp:extent cx="4553278" cy="7878709"/>
+            <wp:effectExtent l="0" t="0" r="0" b="8255"/>
+            <wp:wrapTight wrapText="bothSides">
+              <wp:wrapPolygon edited="0">
+                <wp:start x="0" y="0"/>
+                <wp:lineTo x="0" y="21570"/>
+                <wp:lineTo x="21510" y="21570"/>
+                <wp:lineTo x="21510" y="0"/>
+                <wp:lineTo x="0" y="0"/>
+              </wp:wrapPolygon>
+            </wp:wrapTight>
+            <wp:docPr id="7" name="Picture 7" descr="Graphical user interface, text&#10;&#10;Description automatically generated with medium confidence"/>
+            <wp:cNvGraphicFramePr>
+              <a:graphicFrameLocks xmlns:a="http://schemas.openxmlformats.org/drawingml/2006/main" noChangeAspect="1"/>
+            </wp:cNvGraphicFramePr>
+            <a:graphic xmlns:a="http://schemas.openxmlformats.org/drawingml/2006/main">
+              <a:graphicData uri="http://schemas.openxmlformats.org/drawingml/2006/picture">
+                <pic:pic xmlns:pic="http://schemas.openxmlformats.org/drawingml/2006/picture">
+                  <pic:nvPicPr>
+                    <pic:cNvPr id="7" name="Picture 7" descr="Graphical user interface, text&#10;&#10;Description automatically generated with medium confidence"/>
                     <pic:cNvPicPr/>
                   </pic:nvPicPr>
                   <pic:blipFill>
@@ -8780,7 +10700,151 @@
                   <pic:spPr>
                     <a:xfrm>
                       <a:off x="0" y="0"/>
-                      <a:ext cx="5891530" cy="2230755"/>
+                      <a:ext cx="4553278" cy="7878709"/>
+                    </a:xfrm>
+                    <a:prstGeom prst="rect">
+                      <a:avLst/>
+                    </a:prstGeom>
+                  </pic:spPr>
+                </pic:pic>
+              </a:graphicData>
+            </a:graphic>
+            <wp14:sizeRelV relativeFrom="margin">
+              <wp14:pctHeight>0</wp14:pctHeight>
+            </wp14:sizeRelV>
+          </wp:anchor>
+        </w:drawing>
+      </w:r>
+    </w:p>
+    <w:p/>
+    <w:p/>
+    <w:p/>
+    <w:p/>
+    <w:p/>
+    <w:p/>
+    <w:p/>
+    <w:p/>
+    <w:p/>
+    <w:p/>
+    <w:p/>
+    <w:p/>
+    <w:p/>
+    <w:p/>
+    <w:p/>
+    <w:p/>
+    <w:p/>
+    <w:p/>
+    <w:p>
+      <w:pPr>
+        <w:jc w:val="center"/>
+      </w:pPr>
+    </w:p>
+    <w:p>
+      <w:pPr>
+        <w:jc w:val="center"/>
+      </w:pPr>
+    </w:p>
+    <w:p>
+      <w:pPr>
+        <w:jc w:val="center"/>
+      </w:pPr>
+    </w:p>
+    <w:p>
+      <w:pPr>
+        <w:jc w:val="center"/>
+      </w:pPr>
+    </w:p>
+    <w:p>
+      <w:pPr>
+        <w:jc w:val="center"/>
+      </w:pPr>
+    </w:p>
+    <w:p>
+      <w:pPr>
+        <w:jc w:val="center"/>
+      </w:pPr>
+    </w:p>
+    <w:p>
+      <w:pPr>
+        <w:jc w:val="center"/>
+      </w:pPr>
+    </w:p>
+    <w:p>
+      <w:pPr>
+        <w:jc w:val="center"/>
+      </w:pPr>
+    </w:p>
+    <w:p>
+      <w:pPr>
+        <w:jc w:val="center"/>
+      </w:pPr>
+    </w:p>
+    <w:p>
+      <w:pPr>
+        <w:jc w:val="center"/>
+      </w:pPr>
+    </w:p>
+    <w:p>
+      <w:pPr>
+        <w:jc w:val="center"/>
+      </w:pPr>
+    </w:p>
+    <w:p>
+      <w:pPr>
+        <w:pStyle w:val="Heading2"/>
+      </w:pPr>
+      <w:r>
+        <w:rPr>
+          <w:noProof/>
+        </w:rPr>
+        <w:lastRenderedPageBreak/>
+        <w:drawing>
+          <wp:anchor distT="0" distB="0" distL="114300" distR="114300" simplePos="0" relativeHeight="251675648" behindDoc="1" locked="0" layoutInCell="1" allowOverlap="1" wp14:anchorId="3ADF1C09" wp14:editId="5A95A2CC">
+            <wp:simplePos x="0" y="0"/>
+            <wp:positionH relativeFrom="column">
+              <wp:posOffset>-196850</wp:posOffset>
+            </wp:positionH>
+            <wp:positionV relativeFrom="paragraph">
+              <wp:posOffset>541020</wp:posOffset>
+            </wp:positionV>
+            <wp:extent cx="6055360" cy="2328545"/>
+            <wp:effectExtent l="0" t="0" r="2540" b="0"/>
+            <wp:wrapTight wrapText="bothSides">
+              <wp:wrapPolygon edited="0">
+                <wp:start x="0" y="0"/>
+                <wp:lineTo x="0" y="21382"/>
+                <wp:lineTo x="21541" y="21382"/>
+                <wp:lineTo x="21541" y="0"/>
+                <wp:lineTo x="0" y="0"/>
+              </wp:wrapPolygon>
+            </wp:wrapTight>
+            <wp:docPr id="13" name="Picture 13" descr="Text&#10;&#10;Description automatically generated"/>
+            <wp:cNvGraphicFramePr>
+              <a:graphicFrameLocks xmlns:a="http://schemas.openxmlformats.org/drawingml/2006/main" noChangeAspect="1"/>
+            </wp:cNvGraphicFramePr>
+            <a:graphic xmlns:a="http://schemas.openxmlformats.org/drawingml/2006/main">
+              <a:graphicData uri="http://schemas.openxmlformats.org/drawingml/2006/picture">
+                <pic:pic xmlns:pic="http://schemas.openxmlformats.org/drawingml/2006/picture">
+                  <pic:nvPicPr>
+                    <pic:cNvPr id="13" name="Picture 13" descr="Text&#10;&#10;Description automatically generated"/>
+                    <pic:cNvPicPr/>
+                  </pic:nvPicPr>
+                  <pic:blipFill>
+                    <a:blip r:embed="rId25">
+                      <a:extLst>
+                        <a:ext uri="{28A0092B-C50C-407E-A947-70E740481C1C}">
+                          <a14:useLocalDpi xmlns:a14="http://schemas.microsoft.com/office/drawing/2010/main" val="0"/>
+                        </a:ext>
+                      </a:extLst>
+                    </a:blip>
+                    <a:stretch>
+                      <a:fillRect/>
+                    </a:stretch>
+                  </pic:blipFill>
+                  <pic:spPr>
+                    <a:xfrm>
+                      <a:off x="0" y="0"/>
+                      <a:ext cx="6055360" cy="2328545"/>
                     </a:xfrm>
                     <a:prstGeom prst="rect">
                       <a:avLst/>
@@ -8799,11 +10863,335 @@
         </w:drawing>
       </w:r>
       <w:r>
-        <w:t>Ana İşlem Method</w:t>
-      </w:r>
-      <w:r>
-        <w:t>larının</w:t>
-      </w:r>
+        <w:t>Java Uygulama Kodları</w:t>
+      </w:r>
+      <w:r>
+        <w:br/>
+      </w:r>
+    </w:p>
+    <w:p/>
+    <w:p>
+      <w:r>
+        <w:rPr>
+          <w:noProof/>
+        </w:rPr>
+        <w:drawing>
+          <wp:anchor distT="0" distB="0" distL="114300" distR="114300" simplePos="0" relativeHeight="251676672" behindDoc="1" locked="0" layoutInCell="1" allowOverlap="1" wp14:anchorId="74077DA7" wp14:editId="69772ECE">
+            <wp:simplePos x="0" y="0"/>
+            <wp:positionH relativeFrom="column">
+              <wp:posOffset>-222250</wp:posOffset>
+            </wp:positionH>
+            <wp:positionV relativeFrom="paragraph">
+              <wp:posOffset>389890</wp:posOffset>
+            </wp:positionV>
+            <wp:extent cx="6102985" cy="4079875"/>
+            <wp:effectExtent l="0" t="0" r="0" b="0"/>
+            <wp:wrapTight wrapText="bothSides">
+              <wp:wrapPolygon edited="0">
+                <wp:start x="0" y="0"/>
+                <wp:lineTo x="0" y="21482"/>
+                <wp:lineTo x="21508" y="21482"/>
+                <wp:lineTo x="21508" y="0"/>
+                <wp:lineTo x="0" y="0"/>
+              </wp:wrapPolygon>
+            </wp:wrapTight>
+            <wp:docPr id="14" name="Picture 14" descr="Text&#10;&#10;Description automatically generated"/>
+            <wp:cNvGraphicFramePr>
+              <a:graphicFrameLocks xmlns:a="http://schemas.openxmlformats.org/drawingml/2006/main" noChangeAspect="1"/>
+            </wp:cNvGraphicFramePr>
+            <a:graphic xmlns:a="http://schemas.openxmlformats.org/drawingml/2006/main">
+              <a:graphicData uri="http://schemas.openxmlformats.org/drawingml/2006/picture">
+                <pic:pic xmlns:pic="http://schemas.openxmlformats.org/drawingml/2006/picture">
+                  <pic:nvPicPr>
+                    <pic:cNvPr id="14" name="Picture 14" descr="Text&#10;&#10;Description automatically generated"/>
+                    <pic:cNvPicPr/>
+                  </pic:nvPicPr>
+                  <pic:blipFill>
+                    <a:blip r:embed="rId26">
+                      <a:extLst>
+                        <a:ext uri="{28A0092B-C50C-407E-A947-70E740481C1C}">
+                          <a14:useLocalDpi xmlns:a14="http://schemas.microsoft.com/office/drawing/2010/main" val="0"/>
+                        </a:ext>
+                      </a:extLst>
+                    </a:blip>
+                    <a:stretch>
+                      <a:fillRect/>
+                    </a:stretch>
+                  </pic:blipFill>
+                  <pic:spPr>
+                    <a:xfrm>
+                      <a:off x="0" y="0"/>
+                      <a:ext cx="6102985" cy="4079875"/>
+                    </a:xfrm>
+                    <a:prstGeom prst="rect">
+                      <a:avLst/>
+                    </a:prstGeom>
+                  </pic:spPr>
+                </pic:pic>
+              </a:graphicData>
+            </a:graphic>
+            <wp14:sizeRelH relativeFrom="margin">
+              <wp14:pctWidth>0</wp14:pctWidth>
+            </wp14:sizeRelH>
+            <wp14:sizeRelV relativeFrom="margin">
+              <wp14:pctHeight>0</wp14:pctHeight>
+            </wp14:sizeRelV>
+          </wp:anchor>
+        </w:drawing>
+      </w:r>
+      <w:r>
+        <w:t>Senkron (</w:t>
+      </w:r>
+      <w:proofErr w:type="spellStart"/>
+      <w:r>
+        <w:t>Sync</w:t>
+      </w:r>
+      <w:proofErr w:type="spellEnd"/>
+      <w:r>
+        <w:t>) Akış Uygulama Kodları</w:t>
+      </w:r>
+    </w:p>
+    <w:p/>
+    <w:p/>
+    <w:p/>
+    <w:p/>
+    <w:p>
+      <w:r>
+        <w:rPr>
+          <w:noProof/>
+        </w:rPr>
+        <w:lastRenderedPageBreak/>
+        <w:drawing>
+          <wp:anchor distT="0" distB="0" distL="114300" distR="114300" simplePos="0" relativeHeight="251677696" behindDoc="1" locked="0" layoutInCell="1" allowOverlap="1" wp14:anchorId="0D72C9BD" wp14:editId="5665B254">
+            <wp:simplePos x="0" y="0"/>
+            <wp:positionH relativeFrom="column">
+              <wp:posOffset>-196850</wp:posOffset>
+            </wp:positionH>
+            <wp:positionV relativeFrom="paragraph">
+              <wp:posOffset>265430</wp:posOffset>
+            </wp:positionV>
+            <wp:extent cx="6101080" cy="3001645"/>
+            <wp:effectExtent l="0" t="0" r="0" b="8255"/>
+            <wp:wrapTight wrapText="bothSides">
+              <wp:wrapPolygon edited="0">
+                <wp:start x="0" y="0"/>
+                <wp:lineTo x="0" y="21522"/>
+                <wp:lineTo x="21515" y="21522"/>
+                <wp:lineTo x="21515" y="0"/>
+                <wp:lineTo x="0" y="0"/>
+              </wp:wrapPolygon>
+            </wp:wrapTight>
+            <wp:docPr id="15" name="Picture 15" descr="Text&#10;&#10;Description automatically generated"/>
+            <wp:cNvGraphicFramePr>
+              <a:graphicFrameLocks xmlns:a="http://schemas.openxmlformats.org/drawingml/2006/main" noChangeAspect="1"/>
+            </wp:cNvGraphicFramePr>
+            <a:graphic xmlns:a="http://schemas.openxmlformats.org/drawingml/2006/main">
+              <a:graphicData uri="http://schemas.openxmlformats.org/drawingml/2006/picture">
+                <pic:pic xmlns:pic="http://schemas.openxmlformats.org/drawingml/2006/picture">
+                  <pic:nvPicPr>
+                    <pic:cNvPr id="15" name="Picture 15" descr="Text&#10;&#10;Description automatically generated"/>
+                    <pic:cNvPicPr/>
+                  </pic:nvPicPr>
+                  <pic:blipFill>
+                    <a:blip r:embed="rId27" cstate="print">
+                      <a:extLst>
+                        <a:ext uri="{28A0092B-C50C-407E-A947-70E740481C1C}">
+                          <a14:useLocalDpi xmlns:a14="http://schemas.microsoft.com/office/drawing/2010/main" val="0"/>
+                        </a:ext>
+                      </a:extLst>
+                    </a:blip>
+                    <a:stretch>
+                      <a:fillRect/>
+                    </a:stretch>
+                  </pic:blipFill>
+                  <pic:spPr>
+                    <a:xfrm>
+                      <a:off x="0" y="0"/>
+                      <a:ext cx="6101080" cy="3001645"/>
+                    </a:xfrm>
+                    <a:prstGeom prst="rect">
+                      <a:avLst/>
+                    </a:prstGeom>
+                  </pic:spPr>
+                </pic:pic>
+              </a:graphicData>
+            </a:graphic>
+            <wp14:sizeRelH relativeFrom="margin">
+              <wp14:pctWidth>0</wp14:pctWidth>
+            </wp14:sizeRelH>
+            <wp14:sizeRelV relativeFrom="margin">
+              <wp14:pctHeight>0</wp14:pctHeight>
+            </wp14:sizeRelV>
+          </wp:anchor>
+        </w:drawing>
+      </w:r>
+      <w:r>
+        <w:t>Asenkron (</w:t>
+      </w:r>
+      <w:proofErr w:type="spellStart"/>
+      <w:r>
+        <w:t>Async</w:t>
+      </w:r>
+      <w:proofErr w:type="spellEnd"/>
+      <w:r>
+        <w:t>) Akış Uygulama Kodları</w:t>
+      </w:r>
+    </w:p>
+    <w:p>
+      <w:r>
+        <w:rPr>
+          <w:noProof/>
+        </w:rPr>
+        <w:drawing>
+          <wp:anchor distT="0" distB="0" distL="114300" distR="114300" simplePos="0" relativeHeight="251678720" behindDoc="1" locked="0" layoutInCell="1" allowOverlap="1" wp14:anchorId="3ECC7DDF" wp14:editId="23A4312D">
+            <wp:simplePos x="0" y="0"/>
+            <wp:positionH relativeFrom="column">
+              <wp:posOffset>-231140</wp:posOffset>
+            </wp:positionH>
+            <wp:positionV relativeFrom="paragraph">
+              <wp:posOffset>3240405</wp:posOffset>
+            </wp:positionV>
+            <wp:extent cx="6156960" cy="3372485"/>
+            <wp:effectExtent l="0" t="0" r="0" b="0"/>
+            <wp:wrapTight wrapText="bothSides">
+              <wp:wrapPolygon edited="0">
+                <wp:start x="0" y="0"/>
+                <wp:lineTo x="0" y="21474"/>
+                <wp:lineTo x="21520" y="21474"/>
+                <wp:lineTo x="21520" y="0"/>
+                <wp:lineTo x="0" y="0"/>
+              </wp:wrapPolygon>
+            </wp:wrapTight>
+            <wp:docPr id="16" name="Picture 16" descr="Text&#10;&#10;Description automatically generated"/>
+            <wp:cNvGraphicFramePr>
+              <a:graphicFrameLocks xmlns:a="http://schemas.openxmlformats.org/drawingml/2006/main" noChangeAspect="1"/>
+            </wp:cNvGraphicFramePr>
+            <a:graphic xmlns:a="http://schemas.openxmlformats.org/drawingml/2006/main">
+              <a:graphicData uri="http://schemas.openxmlformats.org/drawingml/2006/picture">
+                <pic:pic xmlns:pic="http://schemas.openxmlformats.org/drawingml/2006/picture">
+                  <pic:nvPicPr>
+                    <pic:cNvPr id="16" name="Picture 16" descr="Text&#10;&#10;Description automatically generated"/>
+                    <pic:cNvPicPr/>
+                  </pic:nvPicPr>
+                  <pic:blipFill>
+                    <a:blip r:embed="rId28" cstate="print">
+                      <a:extLst>
+                        <a:ext uri="{28A0092B-C50C-407E-A947-70E740481C1C}">
+                          <a14:useLocalDpi xmlns:a14="http://schemas.microsoft.com/office/drawing/2010/main" val="0"/>
+                        </a:ext>
+                      </a:extLst>
+                    </a:blip>
+                    <a:stretch>
+                      <a:fillRect/>
+                    </a:stretch>
+                  </pic:blipFill>
+                  <pic:spPr>
+                    <a:xfrm>
+                      <a:off x="0" y="0"/>
+                      <a:ext cx="6156960" cy="3372485"/>
+                    </a:xfrm>
+                    <a:prstGeom prst="rect">
+                      <a:avLst/>
+                    </a:prstGeom>
+                  </pic:spPr>
+                </pic:pic>
+              </a:graphicData>
+            </a:graphic>
+            <wp14:sizeRelH relativeFrom="margin">
+              <wp14:pctWidth>0</wp14:pctWidth>
+            </wp14:sizeRelH>
+            <wp14:sizeRelV relativeFrom="margin">
+              <wp14:pctHeight>0</wp14:pctHeight>
+            </wp14:sizeRelV>
+          </wp:anchor>
+        </w:drawing>
+      </w:r>
+    </w:p>
+    <w:p/>
+    <w:p/>
+    <w:p/>
+    <w:p/>
+    <w:p/>
+    <w:p/>
+    <w:p/>
+    <w:p>
+      <w:r>
+        <w:rPr>
+          <w:noProof/>
+        </w:rPr>
+        <w:lastRenderedPageBreak/>
+        <w:drawing>
+          <wp:anchor distT="0" distB="0" distL="114300" distR="114300" simplePos="0" relativeHeight="251679744" behindDoc="1" locked="0" layoutInCell="1" allowOverlap="1" wp14:anchorId="2B1E4D15" wp14:editId="2EE5C63E">
+            <wp:simplePos x="0" y="0"/>
+            <wp:positionH relativeFrom="column">
+              <wp:posOffset>-153670</wp:posOffset>
+            </wp:positionH>
+            <wp:positionV relativeFrom="paragraph">
+              <wp:posOffset>429260</wp:posOffset>
+            </wp:positionV>
+            <wp:extent cx="5925820" cy="4358005"/>
+            <wp:effectExtent l="0" t="0" r="0" b="4445"/>
+            <wp:wrapTight wrapText="bothSides">
+              <wp:wrapPolygon edited="0">
+                <wp:start x="0" y="0"/>
+                <wp:lineTo x="0" y="21528"/>
+                <wp:lineTo x="21526" y="21528"/>
+                <wp:lineTo x="21526" y="0"/>
+                <wp:lineTo x="0" y="0"/>
+              </wp:wrapPolygon>
+            </wp:wrapTight>
+            <wp:docPr id="17" name="Picture 17" descr="Text&#10;&#10;Description automatically generated"/>
+            <wp:cNvGraphicFramePr>
+              <a:graphicFrameLocks xmlns:a="http://schemas.openxmlformats.org/drawingml/2006/main" noChangeAspect="1"/>
+            </wp:cNvGraphicFramePr>
+            <a:graphic xmlns:a="http://schemas.openxmlformats.org/drawingml/2006/main">
+              <a:graphicData uri="http://schemas.openxmlformats.org/drawingml/2006/picture">
+                <pic:pic xmlns:pic="http://schemas.openxmlformats.org/drawingml/2006/picture">
+                  <pic:nvPicPr>
+                    <pic:cNvPr id="17" name="Picture 17" descr="Text&#10;&#10;Description automatically generated"/>
+                    <pic:cNvPicPr/>
+                  </pic:nvPicPr>
+                  <pic:blipFill>
+                    <a:blip r:embed="rId29">
+                      <a:extLst>
+                        <a:ext uri="{28A0092B-C50C-407E-A947-70E740481C1C}">
+                          <a14:useLocalDpi xmlns:a14="http://schemas.microsoft.com/office/drawing/2010/main" val="0"/>
+                        </a:ext>
+                      </a:extLst>
+                    </a:blip>
+                    <a:stretch>
+                      <a:fillRect/>
+                    </a:stretch>
+                  </pic:blipFill>
+                  <pic:spPr>
+                    <a:xfrm>
+                      <a:off x="0" y="0"/>
+                      <a:ext cx="5925820" cy="4358005"/>
+                    </a:xfrm>
+                    <a:prstGeom prst="rect">
+                      <a:avLst/>
+                    </a:prstGeom>
+                  </pic:spPr>
+                </pic:pic>
+              </a:graphicData>
+            </a:graphic>
+            <wp14:sizeRelH relativeFrom="margin">
+              <wp14:pctWidth>0</wp14:pctWidth>
+            </wp14:sizeRelH>
+            <wp14:sizeRelV relativeFrom="margin">
+              <wp14:pctHeight>0</wp14:pctHeight>
+            </wp14:sizeRelV>
+          </wp:anchor>
+        </w:drawing>
+      </w:r>
+      <w:r>
+        <w:t xml:space="preserve">Ana İşlem </w:t>
+      </w:r>
+      <w:proofErr w:type="spellStart"/>
+      <w:r>
+        <w:t>Methodlarının</w:t>
+      </w:r>
+      <w:proofErr w:type="spellEnd"/>
       <w:r>
         <w:t xml:space="preserve"> Kodları</w:t>
       </w:r>
@@ -8816,21 +11204,39 @@
     <w:p/>
     <w:p/>
     <w:p/>
-    <w:p>
-      <w:r>
-        <w:t>Örnek Test Çıktısı</w:t>
-      </w:r>
-    </w:p>
+    <w:p/>
+    <w:p/>
+    <w:p/>
+    <w:p/>
+    <w:p/>
+    <w:p/>
     <w:p>
       <w:r>
         <w:rPr>
           <w:noProof/>
         </w:rPr>
+        <w:lastRenderedPageBreak/>
         <w:drawing>
-          <wp:inline distT="0" distB="0" distL="0" distR="0" wp14:anchorId="60E352F3" wp14:editId="48499B22">
-            <wp:extent cx="3079699" cy="6041613"/>
-            <wp:effectExtent l="0" t="0" r="6985" b="0"/>
-            <wp:docPr id="6" name="Picture 6" descr="Graphical user interface&#10;&#10;Description automatically generated with low confidence"/>
+          <wp:anchor distT="0" distB="0" distL="114300" distR="114300" simplePos="0" relativeHeight="251680768" behindDoc="1" locked="0" layoutInCell="1" allowOverlap="1" wp14:anchorId="798B537F" wp14:editId="3E2E3924">
+            <wp:simplePos x="0" y="0"/>
+            <wp:positionH relativeFrom="margin">
+              <wp:align>left</wp:align>
+            </wp:positionH>
+            <wp:positionV relativeFrom="paragraph">
+              <wp:posOffset>282575</wp:posOffset>
+            </wp:positionV>
+            <wp:extent cx="3114040" cy="4170680"/>
+            <wp:effectExtent l="0" t="0" r="0" b="1270"/>
+            <wp:wrapTight wrapText="bothSides">
+              <wp:wrapPolygon edited="0">
+                <wp:start x="0" y="0"/>
+                <wp:lineTo x="0" y="21508"/>
+                <wp:lineTo x="21406" y="21508"/>
+                <wp:lineTo x="21406" y="0"/>
+                <wp:lineTo x="0" y="0"/>
+              </wp:wrapPolygon>
+            </wp:wrapTight>
+            <wp:docPr id="18" name="Picture 18" descr="Graphical user interface, text&#10;&#10;Description automatically generated"/>
             <wp:cNvGraphicFramePr>
               <a:graphicFrameLocks xmlns:a="http://schemas.openxmlformats.org/drawingml/2006/main" noChangeAspect="1"/>
             </wp:cNvGraphicFramePr>
@@ -8838,11 +11244,17 @@
               <a:graphicData uri="http://schemas.openxmlformats.org/drawingml/2006/picture">
                 <pic:pic xmlns:pic="http://schemas.openxmlformats.org/drawingml/2006/picture">
                   <pic:nvPicPr>
-                    <pic:cNvPr id="6" name="Picture 6" descr="Graphical user interface&#10;&#10;Description automatically generated with low confidence"/>
+                    <pic:cNvPr id="18" name="Picture 18" descr="Graphical user interface, text&#10;&#10;Description automatically generated"/>
                     <pic:cNvPicPr/>
                   </pic:nvPicPr>
                   <pic:blipFill>
-                    <a:blip r:embed="rId25"/>
+                    <a:blip r:embed="rId30">
+                      <a:extLst>
+                        <a:ext uri="{28A0092B-C50C-407E-A947-70E740481C1C}">
+                          <a14:useLocalDpi xmlns:a14="http://schemas.microsoft.com/office/drawing/2010/main" val="0"/>
+                        </a:ext>
+                      </a:extLst>
+                    </a:blip>
                     <a:stretch>
                       <a:fillRect/>
                     </a:stretch>
@@ -8850,7 +11262,7 @@
                   <pic:spPr>
                     <a:xfrm>
                       <a:off x="0" y="0"/>
-                      <a:ext cx="3092819" cy="6067352"/>
+                      <a:ext cx="3116554" cy="4174323"/>
                     </a:xfrm>
                     <a:prstGeom prst="rect">
                       <a:avLst/>
@@ -8859,7 +11271,86 @@
                 </pic:pic>
               </a:graphicData>
             </a:graphic>
-          </wp:inline>
+            <wp14:sizeRelH relativeFrom="margin">
+              <wp14:pctWidth>0</wp14:pctWidth>
+            </wp14:sizeRelH>
+            <wp14:sizeRelV relativeFrom="margin">
+              <wp14:pctHeight>0</wp14:pctHeight>
+            </wp14:sizeRelV>
+          </wp:anchor>
+        </w:drawing>
+      </w:r>
+      <w:r>
+        <w:t>Örnek Test Çıktısı</w:t>
+      </w:r>
+    </w:p>
+    <w:p>
+      <w:r>
+        <w:rPr>
+          <w:noProof/>
+        </w:rPr>
+        <w:drawing>
+          <wp:anchor distT="0" distB="0" distL="114300" distR="114300" simplePos="0" relativeHeight="251681792" behindDoc="1" locked="0" layoutInCell="1" allowOverlap="1" wp14:anchorId="32FA9404" wp14:editId="7DAFD127">
+            <wp:simplePos x="0" y="0"/>
+            <wp:positionH relativeFrom="column">
+              <wp:posOffset>27820</wp:posOffset>
+            </wp:positionH>
+            <wp:positionV relativeFrom="paragraph">
+              <wp:posOffset>4583502</wp:posOffset>
+            </wp:positionV>
+            <wp:extent cx="3070860" cy="4015105"/>
+            <wp:effectExtent l="0" t="0" r="0" b="4445"/>
+            <wp:wrapTight wrapText="bothSides">
+              <wp:wrapPolygon edited="0">
+                <wp:start x="0" y="0"/>
+                <wp:lineTo x="0" y="21521"/>
+                <wp:lineTo x="21439" y="21521"/>
+                <wp:lineTo x="21439" y="0"/>
+                <wp:lineTo x="0" y="0"/>
+              </wp:wrapPolygon>
+            </wp:wrapTight>
+            <wp:docPr id="19" name="Picture 19" descr="Text&#10;&#10;Description automatically generated"/>
+            <wp:cNvGraphicFramePr>
+              <a:graphicFrameLocks xmlns:a="http://schemas.openxmlformats.org/drawingml/2006/main" noChangeAspect="1"/>
+            </wp:cNvGraphicFramePr>
+            <a:graphic xmlns:a="http://schemas.openxmlformats.org/drawingml/2006/main">
+              <a:graphicData uri="http://schemas.openxmlformats.org/drawingml/2006/picture">
+                <pic:pic xmlns:pic="http://schemas.openxmlformats.org/drawingml/2006/picture">
+                  <pic:nvPicPr>
+                    <pic:cNvPr id="19" name="Picture 19" descr="Text&#10;&#10;Description automatically generated"/>
+                    <pic:cNvPicPr/>
+                  </pic:nvPicPr>
+                  <pic:blipFill>
+                    <a:blip r:embed="rId31">
+                      <a:extLst>
+                        <a:ext uri="{28A0092B-C50C-407E-A947-70E740481C1C}">
+                          <a14:useLocalDpi xmlns:a14="http://schemas.microsoft.com/office/drawing/2010/main" val="0"/>
+                        </a:ext>
+                      </a:extLst>
+                    </a:blip>
+                    <a:stretch>
+                      <a:fillRect/>
+                    </a:stretch>
+                  </pic:blipFill>
+                  <pic:spPr>
+                    <a:xfrm>
+                      <a:off x="0" y="0"/>
+                      <a:ext cx="3070860" cy="4015105"/>
+                    </a:xfrm>
+                    <a:prstGeom prst="rect">
+                      <a:avLst/>
+                    </a:prstGeom>
+                  </pic:spPr>
+                </pic:pic>
+              </a:graphicData>
+            </a:graphic>
+            <wp14:sizeRelH relativeFrom="margin">
+              <wp14:pctWidth>0</wp14:pctWidth>
+            </wp14:sizeRelH>
+            <wp14:sizeRelV relativeFrom="margin">
+              <wp14:pctHeight>0</wp14:pctHeight>
+            </wp14:sizeRelV>
+          </wp:anchor>
         </w:drawing>
       </w:r>
     </w:p>
@@ -8901,36 +11392,6 @@
     <w:p/>
   </w:endnote>
 </w:endnotes>
-</file>
-
-<file path=word/footer1.xml><?xml version="1.0" encoding="utf-8"?>
-<w:ftr xmlns:wpc="http://schemas.microsoft.com/office/word/2010/wordprocessingCanvas" xmlns:cx="http://schemas.microsoft.com/office/drawing/2014/chartex" xmlns:cx1="http://schemas.microsoft.com/office/drawing/2015/9/8/chartex" xmlns:cx2="http://schemas.microsoft.com/office/drawing/2015/10/21/chartex" xmlns:cx3="http://schemas.microsoft.com/office/drawing/2016/5/9/chartex" xmlns:cx4="http://schemas.microsoft.com/office/drawing/2016/5/10/chartex" xmlns:cx5="http://schemas.microsoft.com/office/drawing/2016/5/11/chartex" xmlns:cx6="http://schemas.microsoft.com/office/drawing/2016/5/12/chartex" xmlns:cx7="http://schemas.microsoft.com/office/drawing/2016/5/13/chartex" xmlns:cx8="http://schemas.microsoft.com/office/drawing/2016/5/14/chartex" xmlns:mc="http://schemas.openxmlformats.org/markup-compatibility/2006" xmlns:aink="http://schemas.microsoft.com/office/drawing/2016/ink" xmlns:am3d="http://schemas.microsoft.com/office/drawing/2017/model3d" xmlns:o="urn:schemas-microsoft-com:office:office" xmlns:oel="http://schemas.microsoft.com/office/2019/extlst" xmlns:r="http://schemas.openxmlformats.org/officeDocument/2006/relationships" xmlns:m="http://schemas.openxmlformats.org/officeDocument/2006/math" xmlns:v="urn:schemas-microsoft-com:vml" xmlns:wp14="http://schemas.microsoft.com/office/word/2010/wordprocessingDrawing" xmlns:wp="http://schemas.openxmlformats.org/drawingml/2006/wordprocessingDrawing" xmlns:w10="urn:schemas-microsoft-com:office:word" xmlns:w="http://schemas.openxmlformats.org/wordprocessingml/2006/main" xmlns:w14="http://schemas.microsoft.com/office/word/2010/wordml" xmlns:w15="http://schemas.microsoft.com/office/word/2012/wordml" xmlns:w16cex="http://schemas.microsoft.com/office/word/2018/wordml/cex" xmlns:w16cid="http://schemas.microsoft.com/office/word/2016/wordml/cid" xmlns:w16="http://schemas.microsoft.com/office/word/2018/wordml" xmlns:w16sdtdh="http://schemas.microsoft.com/office/word/2020/wordml/sdtdatahash" xmlns:w16se="http://schemas.microsoft.com/office/word/2015/wordml/symex" xmlns:wpg="http://schemas.microsoft.com/office/word/2010/wordprocessingGroup" xmlns:wpi="http://schemas.microsoft.com/office/word/2010/wordprocessingInk" xmlns:wne="http://schemas.microsoft.com/office/word/2006/wordml" xmlns:wps="http://schemas.microsoft.com/office/word/2010/wordprocessingShape" mc:Ignorable="w14 w15 w16se w16cid w16 w16cex w16sdtdh wp14">
-  <w:p>
-    <w:pPr>
-      <w:pStyle w:val="Footer"/>
-    </w:pPr>
-  </w:p>
-</w:ftr>
-</file>
-
-<file path=word/footer2.xml><?xml version="1.0" encoding="utf-8"?>
-<w:ftr xmlns:wpc="http://schemas.microsoft.com/office/word/2010/wordprocessingCanvas" xmlns:cx="http://schemas.microsoft.com/office/drawing/2014/chartex" xmlns:cx1="http://schemas.microsoft.com/office/drawing/2015/9/8/chartex" xmlns:cx2="http://schemas.microsoft.com/office/drawing/2015/10/21/chartex" xmlns:cx3="http://schemas.microsoft.com/office/drawing/2016/5/9/chartex" xmlns:cx4="http://schemas.microsoft.com/office/drawing/2016/5/10/chartex" xmlns:cx5="http://schemas.microsoft.com/office/drawing/2016/5/11/chartex" xmlns:cx6="http://schemas.microsoft.com/office/drawing/2016/5/12/chartex" xmlns:cx7="http://schemas.microsoft.com/office/drawing/2016/5/13/chartex" xmlns:cx8="http://schemas.microsoft.com/office/drawing/2016/5/14/chartex" xmlns:mc="http://schemas.openxmlformats.org/markup-compatibility/2006" xmlns:aink="http://schemas.microsoft.com/office/drawing/2016/ink" xmlns:am3d="http://schemas.microsoft.com/office/drawing/2017/model3d" xmlns:o="urn:schemas-microsoft-com:office:office" xmlns:oel="http://schemas.microsoft.com/office/2019/extlst" xmlns:r="http://schemas.openxmlformats.org/officeDocument/2006/relationships" xmlns:m="http://schemas.openxmlformats.org/officeDocument/2006/math" xmlns:v="urn:schemas-microsoft-com:vml" xmlns:wp14="http://schemas.microsoft.com/office/word/2010/wordprocessingDrawing" xmlns:wp="http://schemas.openxmlformats.org/drawingml/2006/wordprocessingDrawing" xmlns:w10="urn:schemas-microsoft-com:office:word" xmlns:w="http://schemas.openxmlformats.org/wordprocessingml/2006/main" xmlns:w14="http://schemas.microsoft.com/office/word/2010/wordml" xmlns:w15="http://schemas.microsoft.com/office/word/2012/wordml" xmlns:w16cex="http://schemas.microsoft.com/office/word/2018/wordml/cex" xmlns:w16cid="http://schemas.microsoft.com/office/word/2016/wordml/cid" xmlns:w16="http://schemas.microsoft.com/office/word/2018/wordml" xmlns:w16sdtdh="http://schemas.microsoft.com/office/word/2020/wordml/sdtdatahash" xmlns:w16se="http://schemas.microsoft.com/office/word/2015/wordml/symex" xmlns:wpg="http://schemas.microsoft.com/office/word/2010/wordprocessingGroup" xmlns:wpi="http://schemas.microsoft.com/office/word/2010/wordprocessingInk" xmlns:wne="http://schemas.microsoft.com/office/word/2006/wordml" xmlns:wps="http://schemas.microsoft.com/office/word/2010/wordprocessingShape" mc:Ignorable="w14 w15 w16se w16cid w16 w16cex w16sdtdh wp14">
-  <w:p>
-    <w:pPr>
-      <w:pStyle w:val="Footer"/>
-    </w:pPr>
-  </w:p>
-</w:ftr>
-</file>
-
-<file path=word/footer3.xml><?xml version="1.0" encoding="utf-8"?>
-<w:ftr xmlns:wpc="http://schemas.microsoft.com/office/word/2010/wordprocessingCanvas" xmlns:cx="http://schemas.microsoft.com/office/drawing/2014/chartex" xmlns:cx1="http://schemas.microsoft.com/office/drawing/2015/9/8/chartex" xmlns:cx2="http://schemas.microsoft.com/office/drawing/2015/10/21/chartex" xmlns:cx3="http://schemas.microsoft.com/office/drawing/2016/5/9/chartex" xmlns:cx4="http://schemas.microsoft.com/office/drawing/2016/5/10/chartex" xmlns:cx5="http://schemas.microsoft.com/office/drawing/2016/5/11/chartex" xmlns:cx6="http://schemas.microsoft.com/office/drawing/2016/5/12/chartex" xmlns:cx7="http://schemas.microsoft.com/office/drawing/2016/5/13/chartex" xmlns:cx8="http://schemas.microsoft.com/office/drawing/2016/5/14/chartex" xmlns:mc="http://schemas.openxmlformats.org/markup-compatibility/2006" xmlns:aink="http://schemas.microsoft.com/office/drawing/2016/ink" xmlns:am3d="http://schemas.microsoft.com/office/drawing/2017/model3d" xmlns:o="urn:schemas-microsoft-com:office:office" xmlns:oel="http://schemas.microsoft.com/office/2019/extlst" xmlns:r="http://schemas.openxmlformats.org/officeDocument/2006/relationships" xmlns:m="http://schemas.openxmlformats.org/officeDocument/2006/math" xmlns:v="urn:schemas-microsoft-com:vml" xmlns:wp14="http://schemas.microsoft.com/office/word/2010/wordprocessingDrawing" xmlns:wp="http://schemas.openxmlformats.org/drawingml/2006/wordprocessingDrawing" xmlns:w10="urn:schemas-microsoft-com:office:word" xmlns:w="http://schemas.openxmlformats.org/wordprocessingml/2006/main" xmlns:w14="http://schemas.microsoft.com/office/word/2010/wordml" xmlns:w15="http://schemas.microsoft.com/office/word/2012/wordml" xmlns:w16cex="http://schemas.microsoft.com/office/word/2018/wordml/cex" xmlns:w16cid="http://schemas.microsoft.com/office/word/2016/wordml/cid" xmlns:w16="http://schemas.microsoft.com/office/word/2018/wordml" xmlns:w16sdtdh="http://schemas.microsoft.com/office/word/2020/wordml/sdtdatahash" xmlns:w16se="http://schemas.microsoft.com/office/word/2015/wordml/symex" xmlns:wpg="http://schemas.microsoft.com/office/word/2010/wordprocessingGroup" xmlns:wpi="http://schemas.microsoft.com/office/word/2010/wordprocessingInk" xmlns:wne="http://schemas.microsoft.com/office/word/2006/wordml" xmlns:wps="http://schemas.microsoft.com/office/word/2010/wordprocessingShape" mc:Ignorable="w14 w15 w16se w16cid w16 w16cex w16sdtdh wp14">
-  <w:p>
-    <w:pPr>
-      <w:pStyle w:val="Footer"/>
-    </w:pPr>
-  </w:p>
-</w:ftr>
 </file>
 
 <file path=word/footnotes.xml><?xml version="1.0" encoding="utf-8"?>
@@ -11142,6 +13603,119 @@
       </w:rPr>
     </w:lvl>
   </w:abstractNum>
+  <w:abstractNum w:abstractNumId="16" w15:restartNumberingAfterBreak="0">
+    <w:nsid w:val="627F6B9A"/>
+    <w:multiLevelType w:val="hybridMultilevel"/>
+    <w:tmpl w:val="6AD25202"/>
+    <w:lvl w:ilvl="0" w:tplc="04090001">
+      <w:start w:val="1"/>
+      <w:numFmt w:val="bullet"/>
+      <w:lvlText w:val=""/>
+      <w:lvlJc w:val="left"/>
+      <w:pPr>
+        <w:ind w:left="720" w:hanging="360"/>
+      </w:pPr>
+      <w:rPr>
+        <w:rFonts w:ascii="Symbol" w:hAnsi="Symbol" w:hint="default"/>
+      </w:rPr>
+    </w:lvl>
+    <w:lvl w:ilvl="1" w:tplc="04090003" w:tentative="1">
+      <w:start w:val="1"/>
+      <w:numFmt w:val="bullet"/>
+      <w:lvlText w:val="o"/>
+      <w:lvlJc w:val="left"/>
+      <w:pPr>
+        <w:ind w:left="1440" w:hanging="360"/>
+      </w:pPr>
+      <w:rPr>
+        <w:rFonts w:ascii="Courier New" w:hAnsi="Courier New" w:cs="Courier New" w:hint="default"/>
+      </w:rPr>
+    </w:lvl>
+    <w:lvl w:ilvl="2" w:tplc="04090005" w:tentative="1">
+      <w:start w:val="1"/>
+      <w:numFmt w:val="bullet"/>
+      <w:lvlText w:val=""/>
+      <w:lvlJc w:val="left"/>
+      <w:pPr>
+        <w:ind w:left="2160" w:hanging="360"/>
+      </w:pPr>
+      <w:rPr>
+        <w:rFonts w:ascii="Wingdings" w:hAnsi="Wingdings" w:hint="default"/>
+      </w:rPr>
+    </w:lvl>
+    <w:lvl w:ilvl="3" w:tplc="04090001" w:tentative="1">
+      <w:start w:val="1"/>
+      <w:numFmt w:val="bullet"/>
+      <w:lvlText w:val=""/>
+      <w:lvlJc w:val="left"/>
+      <w:pPr>
+        <w:ind w:left="2880" w:hanging="360"/>
+      </w:pPr>
+      <w:rPr>
+        <w:rFonts w:ascii="Symbol" w:hAnsi="Symbol" w:hint="default"/>
+      </w:rPr>
+    </w:lvl>
+    <w:lvl w:ilvl="4" w:tplc="04090003" w:tentative="1">
+      <w:start w:val="1"/>
+      <w:numFmt w:val="bullet"/>
+      <w:lvlText w:val="o"/>
+      <w:lvlJc w:val="left"/>
+      <w:pPr>
+        <w:ind w:left="3600" w:hanging="360"/>
+      </w:pPr>
+      <w:rPr>
+        <w:rFonts w:ascii="Courier New" w:hAnsi="Courier New" w:cs="Courier New" w:hint="default"/>
+      </w:rPr>
+    </w:lvl>
+    <w:lvl w:ilvl="5" w:tplc="04090005" w:tentative="1">
+      <w:start w:val="1"/>
+      <w:numFmt w:val="bullet"/>
+      <w:lvlText w:val=""/>
+      <w:lvlJc w:val="left"/>
+      <w:pPr>
+        <w:ind w:left="4320" w:hanging="360"/>
+      </w:pPr>
+      <w:rPr>
+        <w:rFonts w:ascii="Wingdings" w:hAnsi="Wingdings" w:hint="default"/>
+      </w:rPr>
+    </w:lvl>
+    <w:lvl w:ilvl="6" w:tplc="04090001" w:tentative="1">
+      <w:start w:val="1"/>
+      <w:numFmt w:val="bullet"/>
+      <w:lvlText w:val=""/>
+      <w:lvlJc w:val="left"/>
+      <w:pPr>
+        <w:ind w:left="5040" w:hanging="360"/>
+      </w:pPr>
+      <w:rPr>
+        <w:rFonts w:ascii="Symbol" w:hAnsi="Symbol" w:hint="default"/>
+      </w:rPr>
+    </w:lvl>
+    <w:lvl w:ilvl="7" w:tplc="04090003" w:tentative="1">
+      <w:start w:val="1"/>
+      <w:numFmt w:val="bullet"/>
+      <w:lvlText w:val="o"/>
+      <w:lvlJc w:val="left"/>
+      <w:pPr>
+        <w:ind w:left="5760" w:hanging="360"/>
+      </w:pPr>
+      <w:rPr>
+        <w:rFonts w:ascii="Courier New" w:hAnsi="Courier New" w:cs="Courier New" w:hint="default"/>
+      </w:rPr>
+    </w:lvl>
+    <w:lvl w:ilvl="8" w:tplc="04090005" w:tentative="1">
+      <w:start w:val="1"/>
+      <w:numFmt w:val="bullet"/>
+      <w:lvlText w:val=""/>
+      <w:lvlJc w:val="left"/>
+      <w:pPr>
+        <w:ind w:left="6480" w:hanging="360"/>
+      </w:pPr>
+      <w:rPr>
+        <w:rFonts w:ascii="Wingdings" w:hAnsi="Wingdings" w:hint="default"/>
+      </w:rPr>
+    </w:lvl>
+  </w:abstractNum>
   <w:num w:numId="1" w16cid:durableId="294723015">
     <w:abstractNumId w:val="0"/>
   </w:num>
@@ -11189,6 +13763,9 @@
   </w:num>
   <w:num w:numId="16" w16cid:durableId="1520511158">
     <w:abstractNumId w:val="7"/>
+  </w:num>
+  <w:num w:numId="17" w16cid:durableId="659962479">
+    <w:abstractNumId w:val="16"/>
   </w:num>
 </w:numbering>
 </file>
@@ -12126,6 +14703,18 @@
       <w:color w:val="808080"/>
     </w:rPr>
   </w:style>
+  <w:style w:type="character" w:styleId="UnresolvedMention">
+    <w:name w:val="Unresolved Mention"/>
+    <w:basedOn w:val="DefaultParagraphFont"/>
+    <w:uiPriority w:val="99"/>
+    <w:semiHidden/>
+    <w:unhideWhenUsed/>
+    <w:rsid w:val="00A95E70"/>
+    <w:rPr>
+      <w:color w:val="605E5C"/>
+      <w:shd w:val="clear" w:color="auto" w:fill="E1DFDD"/>
+    </w:rPr>
+  </w:style>
 </w:styles>
 </file>
 
@@ -12244,6 +14833,7 @@
     <w:rsid w:val="006E2F8C"/>
     <w:rsid w:val="007D03C8"/>
     <w:rsid w:val="00AC414C"/>
+    <w:rsid w:val="00AF647C"/>
     <w:rsid w:val="00B648F9"/>
     <w:rsid w:val="00F23CF4"/>
   </w:rsids>

</xml_diff>